<commit_message>
Changes for requirement of AssertionConsumerServiceURL
</commit_message>
<xml_diff>
--- a/ELN-0602 - Bilaga Tekniskt ramverk - Deployment Profile for the Swedish eID Framework.docx
+++ b/ELN-0602 - Bilaga Tekniskt ramverk - Deployment Profile for the Swedish eID Framework.docx
@@ -4687,7 +4687,19 @@
         <w:rPr>
           <w:lang w:val="en-US"/>
         </w:rPr>
-        <w:t xml:space="preserve"> element with mandatory child elements</w:t>
+        <w:t xml:space="preserve"> element with mand</w:t>
+      </w:r>
+      <w:r>
+        <w:rPr>
+          <w:lang w:val="en-US"/>
+        </w:rPr>
+        <w:t>a</w:t>
+      </w:r>
+      <w:r>
+        <w:rPr>
+          <w:lang w:val="en-US"/>
+        </w:rPr>
+        <w:t>tory child elements</w:t>
       </w:r>
       <w:r>
         <w:rPr>
@@ -4829,21 +4841,7 @@
         <w:rPr>
           <w:lang w:val="en-US"/>
         </w:rPr>
-        <w:t xml:space="preserve"> SHALL contain a display name of the organization and SHALL NOT </w:t>
-      </w:r>
-      <w:proofErr w:type="gramStart"/>
-      <w:r>
-        <w:rPr>
-          <w:lang w:val="en-US"/>
-        </w:rPr>
-        <w:t>contain</w:t>
-      </w:r>
-      <w:proofErr w:type="gramEnd"/>
-      <w:r>
-        <w:rPr>
-          <w:lang w:val="en-US"/>
-        </w:rPr>
-        <w:t xml:space="preserve"> a service name that is </w:t>
+        <w:t xml:space="preserve"> SHALL contain a display name of the organization and SHALL NOT contain a service name that is </w:t>
       </w:r>
       <w:r>
         <w:rPr>
@@ -4893,7 +4891,19 @@
         <w:rPr>
           <w:lang w:val="en-US"/>
         </w:rPr>
-        <w:t xml:space="preserve">include RSA public keys in the form of a certificate, which supports both signature validation and encryption. The same public key MAY support both signature validation and encryption, indicated by an absent </w:t>
+        <w:t>include RSA public keys in the form of a certificate, which su</w:t>
+      </w:r>
+      <w:r>
+        <w:rPr>
+          <w:lang w:val="en-US"/>
+        </w:rPr>
+        <w:t>p</w:t>
+      </w:r>
+      <w:r>
+        <w:rPr>
+          <w:lang w:val="en-US"/>
+        </w:rPr>
+        <w:t xml:space="preserve">ports both signature validation and encryption. The same public key MAY support both signature validation and encryption, indicated by an absent </w:t>
       </w:r>
       <w:r>
         <w:rPr>
@@ -6014,7 +6024,14 @@
         <w:rPr>
           <w:lang w:val="en-US"/>
         </w:rPr>
-        <w:t xml:space="preserve"> name that has been approved by the federation operator</w:t>
+        <w:t xml:space="preserve"> </w:t>
+      </w:r>
+      <w:r>
+        <w:rPr>
+          <w:lang w:val="en-US"/>
+        </w:rPr>
+        <w:lastRenderedPageBreak/>
+        <w:t>name that has been approved by the federation operator</w:t>
       </w:r>
       <w:r>
         <w:rPr>
@@ -6420,7 +6437,15 @@
           <w:bCs/>
           <w:lang w:val="en-US"/>
         </w:rPr>
-        <w:t>require assertions that are issued to it, to be signed. This is done by as</w:t>
+        <w:t>require assertions that are issued to it, to be signed. This is done by a</w:t>
+      </w:r>
+      <w:r>
+        <w:rPr>
+          <w:rFonts w:cs="Arial"/>
+          <w:bCs/>
+          <w:lang w:val="en-US"/>
+        </w:rPr>
+        <w:t>s</w:t>
       </w:r>
       <w:r>
         <w:rPr>
@@ -7037,7 +7062,19 @@
         <w:rPr>
           <w:lang w:val="en-US"/>
         </w:rPr>
-        <w:t xml:space="preserve"> element with the language attribute </w:t>
+        <w:t xml:space="preserve"> el</w:t>
+      </w:r>
+      <w:r>
+        <w:rPr>
+          <w:lang w:val="en-US"/>
+        </w:rPr>
+        <w:t>e</w:t>
+      </w:r>
+      <w:r>
+        <w:rPr>
+          <w:lang w:val="en-US"/>
+        </w:rPr>
+        <w:t xml:space="preserve">ment with the language attribute </w:t>
       </w:r>
       <w:r>
         <w:rPr>
@@ -7127,6 +7164,7 @@
         <w:rPr>
           <w:lang w:val="en-US"/>
         </w:rPr>
+        <w:lastRenderedPageBreak/>
         <w:t xml:space="preserve">An Identity Provider MAY require </w:t>
       </w:r>
       <w:r>
@@ -7378,7 +7416,19 @@
         <w:rPr>
           <w:lang w:val="en-US"/>
         </w:rPr>
-        <w:t xml:space="preserve"> service that has been approved by the federation operator. </w:t>
+        <w:t xml:space="preserve"> se</w:t>
+      </w:r>
+      <w:r>
+        <w:rPr>
+          <w:lang w:val="en-US"/>
+        </w:rPr>
+        <w:t>r</w:t>
+      </w:r>
+      <w:r>
+        <w:rPr>
+          <w:lang w:val="en-US"/>
+        </w:rPr>
+        <w:t xml:space="preserve">vice that has been approved by the federation operator. </w:t>
       </w:r>
     </w:p>
     <w:p>
@@ -8242,19 +8292,11 @@
         </w:rPr>
         <w:t xml:space="preserve">A Signature Service MUST </w:t>
       </w:r>
-      <w:proofErr w:type="gramStart"/>
-      <w:r>
-        <w:rPr>
-          <w:lang w:val="en-US"/>
-        </w:rPr>
-        <w:t>assign</w:t>
-      </w:r>
-      <w:proofErr w:type="gramEnd"/>
-      <w:r>
-        <w:rPr>
-          <w:lang w:val="en-US"/>
-        </w:rPr>
-        <w:t xml:space="preserve"> the </w:t>
+      <w:r>
+        <w:rPr>
+          <w:lang w:val="en-US"/>
+        </w:rPr>
+        <w:t xml:space="preserve">assign the </w:t>
       </w:r>
       <w:r>
         <w:rPr>
@@ -8356,7 +8398,19 @@
         <w:rPr>
           <w:lang w:val="en-US"/>
         </w:rPr>
-        <w:t xml:space="preserve"> Signature Service always signs its authentication requests </w:t>
+        <w:t xml:space="preserve"> Signature Service always signs its authentication r</w:t>
+      </w:r>
+      <w:r>
+        <w:rPr>
+          <w:lang w:val="en-US"/>
+        </w:rPr>
+        <w:t>e</w:t>
+      </w:r>
+      <w:r>
+        <w:rPr>
+          <w:lang w:val="en-US"/>
+        </w:rPr>
+        <w:t xml:space="preserve">quests </w:t>
       </w:r>
       <w:r>
         <w:rPr>
@@ -8431,6 +8485,7 @@
           <w:noProof/>
           <w:lang w:val="en-US" w:eastAsia="en-US"/>
         </w:rPr>
+        <w:lastRenderedPageBreak/>
         <w:t xml:space="preserve">Name </w:t>
       </w:r>
       <w:r>
@@ -8973,7 +9028,19 @@
         <w:rPr>
           <w:lang w:val="en-US"/>
         </w:rPr>
-        <w:t>Identity Provider Discovery Service Protocol Profile [</w:t>
+        <w:t>Identity Provider Discovery Se</w:t>
+      </w:r>
+      <w:r>
+        <w:rPr>
+          <w:lang w:val="en-US"/>
+        </w:rPr>
+        <w:t>r</w:t>
+      </w:r>
+      <w:r>
+        <w:rPr>
+          <w:lang w:val="en-US"/>
+        </w:rPr>
+        <w:t>vice Protocol Profile [</w:t>
       </w:r>
       <w:hyperlink r:id="rId27" w:history="1">
         <w:r>
@@ -9008,7 +9075,6 @@
         </w:rPr>
         <w:t>obliged to use the central discovery service and MAY instead implement discovery using an integrated technique as described in [</w:t>
       </w:r>
-      <w:proofErr w:type="spellStart"/>
       <w:r>
         <w:rPr>
           <w:lang w:val="en-US"/>
@@ -9021,7 +9087,6 @@
         </w:rPr>
         <w:t>Disco</w:t>
       </w:r>
-      <w:proofErr w:type="spellEnd"/>
       <w:r>
         <w:rPr>
           <w:lang w:val="en-US"/>
@@ -9046,23 +9111,8 @@
         <w:rPr>
           <w:lang w:val="en-US"/>
         </w:rPr>
-        <w:t xml:space="preserve">A Service Provider SHOULD </w:t>
-      </w:r>
-      <w:proofErr w:type="gramStart"/>
-      <w:r>
-        <w:rPr>
-          <w:lang w:val="en-US"/>
-        </w:rPr>
-        <w:t>use</w:t>
-      </w:r>
-      <w:proofErr w:type="gramEnd"/>
-      <w:r>
-        <w:rPr>
-          <w:lang w:val="en-US"/>
-        </w:rPr>
-        <w:t xml:space="preserve"> either the central discovery service or the integrated discovery techniques as described in [</w:t>
-      </w:r>
-      <w:proofErr w:type="spellStart"/>
+        <w:t>A Service Provider SHOULD use either the central discovery service or the integrated discovery techniques as described in [</w:t>
+      </w:r>
       <w:r>
         <w:rPr>
           <w:lang w:val="en-US"/>
@@ -9075,7 +9125,6 @@
         </w:rPr>
         <w:t>Disco</w:t>
       </w:r>
-      <w:proofErr w:type="spellEnd"/>
       <w:r>
         <w:rPr>
           <w:lang w:val="en-US"/>
@@ -9189,7 +9238,19 @@
         <w:rPr>
           <w:lang w:val="en-US"/>
         </w:rPr>
-        <w:t xml:space="preserve"> message, and all subsequent exchanges with the user agent, MUST be protected by TLS/SSL ([</w:t>
+        <w:t xml:space="preserve"> message, and all subs</w:t>
+      </w:r>
+      <w:r>
+        <w:rPr>
+          <w:lang w:val="en-US"/>
+        </w:rPr>
+        <w:t>e</w:t>
+      </w:r>
+      <w:r>
+        <w:rPr>
+          <w:lang w:val="en-US"/>
+        </w:rPr>
+        <w:t>quent exchanges with the user agent, MUST be protected by TLS/SSL ([</w:t>
       </w:r>
       <w:hyperlink r:id="rId28" w:history="1">
         <w:r>
@@ -9251,7 +9312,19 @@
         <w:rPr>
           <w:lang w:val="en-GB"/>
         </w:rPr>
-        <w:t xml:space="preserve"> message MUST be communicated to the Identity Provider using the HTTP-REDIRECT binding. This profile will also allow the usage of the HTTP-POST binding for sending </w:t>
+        <w:t xml:space="preserve"> message MUST be communicated to the Identity Pr</w:t>
+      </w:r>
+      <w:r>
+        <w:rPr>
+          <w:lang w:val="en-GB"/>
+        </w:rPr>
+        <w:t>o</w:t>
+      </w:r>
+      <w:r>
+        <w:rPr>
+          <w:lang w:val="en-GB"/>
+        </w:rPr>
+        <w:t xml:space="preserve">vider using the HTTP-REDIRECT binding. This profile will also allow the usage of the HTTP-POST binding for sending </w:t>
       </w:r>
       <w:r>
         <w:rPr>
@@ -9328,6 +9401,7 @@
         <w:rPr>
           <w:lang w:val="en-GB"/>
         </w:rPr>
+        <w:lastRenderedPageBreak/>
         <w:t xml:space="preserve">An Identity Provider that requires </w:t>
       </w:r>
       <w:r>
@@ -9340,7 +9414,19 @@
         <w:rPr>
           <w:lang w:val="en-GB"/>
         </w:rPr>
-        <w:t xml:space="preserve"> messages to be signed MUST not accept messages that </w:t>
+        <w:t xml:space="preserve"> messages to be signed MUST not accept me</w:t>
+      </w:r>
+      <w:r>
+        <w:rPr>
+          <w:lang w:val="en-GB"/>
+        </w:rPr>
+        <w:t>s</w:t>
+      </w:r>
+      <w:r>
+        <w:rPr>
+          <w:lang w:val="en-GB"/>
+        </w:rPr>
+        <w:t xml:space="preserve">sages that </w:t>
       </w:r>
       <w:r>
         <w:rPr>
@@ -9497,7 +9583,19 @@
         <w:rPr>
           <w:lang w:val="en-GB"/>
         </w:rPr>
-        <w:t>An Identity Provider that receives a request message that is not signed from a Service Provider that has indicated</w:t>
+        <w:t>An Identity Provider that receives a request message that is not signed from a Service Provider that has indica</w:t>
+      </w:r>
+      <w:r>
+        <w:rPr>
+          <w:lang w:val="en-GB"/>
+        </w:rPr>
+        <w:t>t</w:t>
+      </w:r>
+      <w:r>
+        <w:rPr>
+          <w:lang w:val="en-GB"/>
+        </w:rPr>
+        <w:t>ed</w:t>
       </w:r>
       <w:r>
         <w:rPr>
@@ -9775,7 +9873,35 @@
         <w:rPr>
           <w:lang w:val="en-US"/>
         </w:rPr>
-        <w:t xml:space="preserve"> message MUST contain an </w:t>
+        <w:t xml:space="preserve"> message </w:t>
+      </w:r>
+      <w:del w:id="34" w:author="Martin Lindström" w:date="2016-05-26T21:04:00Z">
+        <w:r>
+          <w:rPr>
+            <w:lang w:val="en-US"/>
+          </w:rPr>
+          <w:delText xml:space="preserve">MUST </w:delText>
+        </w:r>
+      </w:del>
+      <w:ins w:id="35" w:author="Martin Lindström" w:date="2016-05-26T21:04:00Z">
+        <w:r>
+          <w:rPr>
+            <w:lang w:val="en-US"/>
+          </w:rPr>
+          <w:t>SHOULD</w:t>
+        </w:r>
+        <w:r>
+          <w:rPr>
+            <w:lang w:val="en-US"/>
+          </w:rPr>
+          <w:t xml:space="preserve"> </w:t>
+        </w:r>
+      </w:ins>
+      <w:r>
+        <w:rPr>
+          <w:lang w:val="en-US"/>
+        </w:rPr>
+        <w:t xml:space="preserve">contain an </w:t>
       </w:r>
       <w:r>
         <w:rPr>
@@ -9948,7 +10074,19 @@
         <w:rPr>
           <w:lang w:val="en-US"/>
         </w:rPr>
-        <w:t xml:space="preserve"> This is useful to prevent malicious forwarding of </w:t>
+        <w:t xml:space="preserve"> This is useful to prevent malicious fo</w:t>
+      </w:r>
+      <w:r>
+        <w:rPr>
+          <w:lang w:val="en-US"/>
+        </w:rPr>
+        <w:t>r</w:t>
+      </w:r>
+      <w:r>
+        <w:rPr>
+          <w:lang w:val="en-US"/>
+        </w:rPr>
+        <w:t xml:space="preserve">warding of </w:t>
       </w:r>
       <w:r>
         <w:rPr>
@@ -10010,7 +10148,19 @@
         <w:rPr>
           <w:lang w:val="en-US"/>
         </w:rPr>
-        <w:t>requested authentication context, representing a defined Level of Assurance,</w:t>
+        <w:t>requested authentication context, representing a defined Le</w:t>
+      </w:r>
+      <w:r>
+        <w:rPr>
+          <w:lang w:val="en-US"/>
+        </w:rPr>
+        <w:t>v</w:t>
+      </w:r>
+      <w:r>
+        <w:rPr>
+          <w:lang w:val="en-US"/>
+        </w:rPr>
+        <w:t>el of Assurance,</w:t>
       </w:r>
       <w:r>
         <w:rPr>
@@ -10612,7 +10762,13 @@
         <w:t xml:space="preserve"> Level of Assurance </w:t>
       </w:r>
       <w:r>
-        <w:t>is included</w:t>
+        <w:t>is inclu</w:t>
+      </w:r>
+      <w:r>
+        <w:t>d</w:t>
+      </w:r>
+      <w:r>
+        <w:t>ed</w:t>
       </w:r>
       <w:r>
         <w:t xml:space="preserve"> in an authentication request message</w:t>
@@ -10685,7 +10841,19 @@
         <w:rPr>
           <w:lang w:val="en-US"/>
         </w:rPr>
-        <w:t xml:space="preserve"> received in </w:t>
+        <w:t xml:space="preserve"> r</w:t>
+      </w:r>
+      <w:r>
+        <w:rPr>
+          <w:lang w:val="en-US"/>
+        </w:rPr>
+        <w:t>e</w:t>
+      </w:r>
+      <w:r>
+        <w:rPr>
+          <w:lang w:val="en-US"/>
+        </w:rPr>
+        <w:t xml:space="preserve">ceived in </w:t>
       </w:r>
       <w:r>
         <w:rPr>
@@ -10729,6 +10897,7 @@
         <w:rPr>
           <w:lang w:val="en-US"/>
         </w:rPr>
+        <w:lastRenderedPageBreak/>
         <w:t xml:space="preserve">Service Providers SHOULD include the </w:t>
       </w:r>
       <w:r>
@@ -10783,7 +10952,19 @@
         <w:rPr>
           <w:lang w:val="en-US"/>
         </w:rPr>
-        <w:t>accidental</w:t>
+        <w:t>acc</w:t>
+      </w:r>
+      <w:r>
+        <w:rPr>
+          <w:lang w:val="en-US"/>
+        </w:rPr>
+        <w:t>i</w:t>
+      </w:r>
+      <w:r>
+        <w:rPr>
+          <w:lang w:val="en-US"/>
+        </w:rPr>
+        <w:t>dental</w:t>
       </w:r>
       <w:r>
         <w:rPr>
@@ -10799,22 +10980,22 @@
           <w:lang w:val="en-US"/>
         </w:rPr>
       </w:pPr>
-      <w:bookmarkStart w:id="34" w:name="_Ref275431164"/>
-      <w:bookmarkStart w:id="35" w:name="_Ref275431167"/>
-      <w:bookmarkStart w:id="36" w:name="_Ref275431183"/>
-      <w:bookmarkStart w:id="37" w:name="_Ref275431194"/>
-      <w:bookmarkStart w:id="38" w:name="_Toc305420686"/>
+      <w:bookmarkStart w:id="36" w:name="_Ref275431164"/>
+      <w:bookmarkStart w:id="37" w:name="_Ref275431167"/>
+      <w:bookmarkStart w:id="38" w:name="_Ref275431183"/>
+      <w:bookmarkStart w:id="39" w:name="_Ref275431194"/>
+      <w:bookmarkStart w:id="40" w:name="_Toc305420686"/>
       <w:r>
         <w:rPr>
           <w:lang w:val="en-US"/>
         </w:rPr>
         <w:t>Processing Requirements</w:t>
       </w:r>
-      <w:bookmarkEnd w:id="34"/>
-      <w:bookmarkEnd w:id="35"/>
       <w:bookmarkEnd w:id="36"/>
       <w:bookmarkEnd w:id="37"/>
       <w:bookmarkEnd w:id="38"/>
+      <w:bookmarkEnd w:id="39"/>
+      <w:bookmarkEnd w:id="40"/>
     </w:p>
     <w:p>
       <w:pPr>
@@ -10823,8 +11004,8 @@
           <w:lang w:val="en-US"/>
         </w:rPr>
       </w:pPr>
-      <w:bookmarkStart w:id="39" w:name="_Toc305420687"/>
-      <w:bookmarkStart w:id="40" w:name="_Ref274858256"/>
+      <w:bookmarkStart w:id="41" w:name="_Toc305420687"/>
+      <w:bookmarkStart w:id="42" w:name="_Ref274858256"/>
       <w:r>
         <w:rPr>
           <w:lang w:val="en-US"/>
@@ -10837,7 +11018,7 @@
         </w:rPr>
         <w:t>Destination</w:t>
       </w:r>
-      <w:bookmarkEnd w:id="39"/>
+      <w:bookmarkEnd w:id="41"/>
     </w:p>
     <w:p>
       <w:pPr>
@@ -10895,7 +11076,8 @@
           <w:lang w:val="en-US"/>
         </w:rPr>
       </w:pPr>
-      <w:bookmarkStart w:id="41" w:name="_Toc305420688"/>
+      <w:bookmarkStart w:id="43" w:name="_Toc305420688"/>
+      <w:bookmarkStart w:id="44" w:name="_Ref325916548"/>
       <w:r>
         <w:rPr>
           <w:lang w:val="en-US"/>
@@ -10908,20 +11090,38 @@
         </w:rPr>
         <w:t>Addresses</w:t>
       </w:r>
-      <w:bookmarkEnd w:id="40"/>
-      <w:bookmarkEnd w:id="41"/>
-    </w:p>
-    <w:p>
-      <w:pPr>
-        <w:rPr>
-          <w:lang w:val="en-US"/>
-        </w:rPr>
-      </w:pPr>
-      <w:r>
-        <w:rPr>
-          <w:lang w:val="en-US"/>
-        </w:rPr>
-        <w:t xml:space="preserve">The value of the </w:t>
+      <w:bookmarkEnd w:id="42"/>
+      <w:bookmarkEnd w:id="43"/>
+      <w:bookmarkEnd w:id="44"/>
+    </w:p>
+    <w:p>
+      <w:pPr>
+        <w:rPr>
+          <w:ins w:id="45" w:author="Martin Lindström" w:date="2016-05-26T21:05:00Z"/>
+          <w:lang w:val="en-US"/>
+        </w:rPr>
+      </w:pPr>
+      <w:del w:id="46" w:author="Martin Lindström" w:date="2016-05-26T21:04:00Z">
+        <w:r>
+          <w:rPr>
+            <w:lang w:val="en-US"/>
+          </w:rPr>
+          <w:delText>The value of</w:delText>
+        </w:r>
+      </w:del>
+      <w:ins w:id="47" w:author="Martin Lindström" w:date="2016-05-26T21:04:00Z">
+        <w:r>
+          <w:rPr>
+            <w:lang w:val="en-US"/>
+          </w:rPr>
+          <w:t>If</w:t>
+        </w:r>
+      </w:ins>
+      <w:r>
+        <w:rPr>
+          <w:lang w:val="en-US"/>
+        </w:rPr>
+        <w:t xml:space="preserve"> the </w:t>
       </w:r>
       <w:r>
         <w:rPr>
@@ -10933,7 +11133,29 @@
         <w:rPr>
           <w:lang w:val="en-US"/>
         </w:rPr>
-        <w:t xml:space="preserve"> attribute of the </w:t>
+        <w:t xml:space="preserve"> attribute </w:t>
+      </w:r>
+      <w:ins w:id="48" w:author="Martin Lindström" w:date="2016-05-26T21:05:00Z">
+        <w:r>
+          <w:rPr>
+            <w:lang w:val="en-US"/>
+          </w:rPr>
+          <w:t>is present in</w:t>
+        </w:r>
+      </w:ins>
+      <w:del w:id="49" w:author="Martin Lindström" w:date="2016-05-26T21:05:00Z">
+        <w:r>
+          <w:rPr>
+            <w:lang w:val="en-US"/>
+          </w:rPr>
+          <w:delText>of</w:delText>
+        </w:r>
+      </w:del>
+      <w:r>
+        <w:rPr>
+          <w:lang w:val="en-US"/>
+        </w:rPr>
+        <w:t xml:space="preserve"> the </w:t>
       </w:r>
       <w:r>
         <w:rPr>
@@ -10945,7 +11167,21 @@
         <w:rPr>
           <w:lang w:val="en-US"/>
         </w:rPr>
-        <w:t xml:space="preserve"> message MUST be verified to be consistent with </w:t>
+        <w:t xml:space="preserve"> message</w:t>
+      </w:r>
+      <w:ins w:id="50" w:author="Martin Lindström" w:date="2016-05-26T21:05:00Z">
+        <w:r>
+          <w:rPr>
+            <w:lang w:val="en-US"/>
+          </w:rPr>
+          <w:t>, its value</w:t>
+        </w:r>
+      </w:ins>
+      <w:r>
+        <w:rPr>
+          <w:lang w:val="en-US"/>
+        </w:rPr>
+        <w:t xml:space="preserve"> MUST be verified to be consistent with </w:t>
       </w:r>
       <w:r>
         <w:rPr>
@@ -10963,7 +11199,19 @@
         <w:rPr>
           <w:lang w:val="en-US"/>
         </w:rPr>
-        <w:t xml:space="preserve"> elements having the HTTP-POST binding</w:t>
+        <w:t xml:space="preserve"> elements ha</w:t>
+      </w:r>
+      <w:r>
+        <w:rPr>
+          <w:lang w:val="en-US"/>
+        </w:rPr>
+        <w:t>v</w:t>
+      </w:r>
+      <w:r>
+        <w:rPr>
+          <w:lang w:val="en-US"/>
+        </w:rPr>
+        <w:t>ing the HTTP-POST binding</w:t>
       </w:r>
       <w:r>
         <w:rPr>
@@ -10987,8 +11235,151 @@
         <w:rPr>
           <w:lang w:val="en-US"/>
         </w:rPr>
-        <w:t xml:space="preserve"> be rejected.</w:t>
-      </w:r>
+        <w:t xml:space="preserve"> be rejec</w:t>
+      </w:r>
+      <w:r>
+        <w:rPr>
+          <w:lang w:val="en-US"/>
+        </w:rPr>
+        <w:t>t</w:t>
+      </w:r>
+      <w:r>
+        <w:rPr>
+          <w:lang w:val="en-US"/>
+        </w:rPr>
+        <w:t>ed.</w:t>
+      </w:r>
+    </w:p>
+    <w:p>
+      <w:pPr>
+        <w:rPr>
+          <w:ins w:id="51" w:author="Martin Lindström" w:date="2016-05-26T21:05:00Z"/>
+          <w:lang w:val="en-US"/>
+        </w:rPr>
+      </w:pPr>
+    </w:p>
+    <w:p>
+      <w:pPr>
+        <w:rPr>
+          <w:lang w:val="en-US"/>
+        </w:rPr>
+      </w:pPr>
+      <w:ins w:id="52" w:author="Martin Lindström" w:date="2016-05-26T21:06:00Z">
+        <w:r>
+          <w:rPr>
+            <w:lang w:val="en-US"/>
+          </w:rPr>
+          <w:t xml:space="preserve">If the attribute is not present in the </w:t>
+        </w:r>
+        <w:r>
+          <w:rPr>
+            <w:rStyle w:val="Code"/>
+          </w:rPr>
+          <w:t>&lt;saml2p:AuthnRequest&gt;</w:t>
+        </w:r>
+        <w:r>
+          <w:rPr>
+            <w:lang w:val="en-US"/>
+          </w:rPr>
+          <w:t xml:space="preserve"> message, the Identity Provider MUST obtain the desired response location from the Service Provider</w:t>
+        </w:r>
+      </w:ins>
+      <w:ins w:id="53" w:author="Martin Lindström" w:date="2016-05-26T21:07:00Z">
+        <w:r>
+          <w:rPr>
+            <w:lang w:val="en-US"/>
+          </w:rPr>
+          <w:t xml:space="preserve">’s metadata entry. This location is found in an </w:t>
+        </w:r>
+        <w:r>
+          <w:rPr>
+            <w:rStyle w:val="Code"/>
+          </w:rPr>
+          <w:t>&lt;md:AssertionConsumerService&gt;</w:t>
+        </w:r>
+        <w:r>
+          <w:rPr>
+            <w:lang w:val="en-US"/>
+          </w:rPr>
+          <w:t xml:space="preserve"> element with HTTP-POST binding that is marked as default (has the </w:t>
+        </w:r>
+        <w:r>
+          <w:rPr>
+            <w:rStyle w:val="Code"/>
+          </w:rPr>
+          <w:t>isDefault</w:t>
+        </w:r>
+        <w:r>
+          <w:rPr>
+            <w:lang w:val="en-US"/>
+          </w:rPr>
+          <w:t xml:space="preserve"> attribute set), or if no element has the </w:t>
+        </w:r>
+        <w:r>
+          <w:rPr>
+            <w:rStyle w:val="Code"/>
+          </w:rPr>
+          <w:t>isDefault</w:t>
+        </w:r>
+        <w:r>
+          <w:rPr>
+            <w:lang w:val="en-US"/>
+          </w:rPr>
+          <w:t xml:space="preserve"> attribute set, the one with the lowest index value (see section 2.4.4.1 of [</w:t>
+        </w:r>
+      </w:ins>
+      <w:ins w:id="54" w:author="Martin Lindström" w:date="2016-05-26T21:10:00Z">
+        <w:r>
+          <w:rPr>
+            <w:lang w:val="en-US"/>
+          </w:rPr>
+          <w:fldChar w:fldCharType="begin"/>
+        </w:r>
+        <w:r>
+          <w:rPr>
+            <w:lang w:val="en-US"/>
+          </w:rPr>
+          <w:instrText xml:space="preserve"> HYPERLINK "http://docs.oasis-open.org/security/saml/v2.0/saml-metadata-2.0-os.pdf" </w:instrText>
+        </w:r>
+        <w:r>
+          <w:rPr>
+            <w:lang w:val="en-US"/>
+          </w:rPr>
+        </w:r>
+        <w:r>
+          <w:rPr>
+            <w:lang w:val="en-US"/>
+          </w:rPr>
+          <w:fldChar w:fldCharType="separate"/>
+        </w:r>
+        <w:r>
+          <w:rPr>
+            <w:rStyle w:val="Hyperlink"/>
+            <w:lang w:val="en-US"/>
+          </w:rPr>
+          <w:t>SAML2Meta</w:t>
+        </w:r>
+        <w:r>
+          <w:rPr>
+            <w:lang w:val="en-US"/>
+          </w:rPr>
+          <w:fldChar w:fldCharType="end"/>
+        </w:r>
+        <w:r>
+          <w:rPr>
+            <w:lang w:val="en-US"/>
+          </w:rPr>
+          <w:t>]</w:t>
+        </w:r>
+      </w:ins>
+      <w:ins w:id="55" w:author="Martin Lindström" w:date="2016-05-26T21:07:00Z">
+        <w:r>
+          <w:rPr>
+            <w:lang w:val="en-US"/>
+          </w:rPr>
+          <w:t>).</w:t>
+        </w:r>
+      </w:ins>
     </w:p>
     <w:p>
       <w:pPr>
@@ -11068,26 +11459,38 @@
           <w:lang w:val="en-US"/>
         </w:rPr>
       </w:pPr>
-      <w:bookmarkStart w:id="42" w:name="_Toc305420689"/>
+      <w:bookmarkStart w:id="56" w:name="_Toc305420689"/>
       <w:r>
         <w:rPr>
           <w:lang w:val="en-US"/>
         </w:rPr>
         <w:t>Identity Provider User Interface</w:t>
       </w:r>
-      <w:bookmarkEnd w:id="42"/>
-    </w:p>
-    <w:p>
-      <w:pPr>
-        <w:rPr>
-          <w:lang w:val="en-US"/>
-        </w:rPr>
-      </w:pPr>
-      <w:r>
-        <w:rPr>
-          <w:lang w:val="en-US"/>
-        </w:rPr>
-        <w:t xml:space="preserve">Where the requirements for user interfaces defined for the federation requires presentation of information elements related to the </w:t>
+      <w:bookmarkEnd w:id="56"/>
+    </w:p>
+    <w:p>
+      <w:pPr>
+        <w:rPr>
+          <w:lang w:val="en-US"/>
+        </w:rPr>
+      </w:pPr>
+      <w:r>
+        <w:rPr>
+          <w:lang w:val="en-US"/>
+        </w:rPr>
+        <w:t>Where the requirements for user interfaces defined for the federation requires presentation of information el</w:t>
+      </w:r>
+      <w:r>
+        <w:rPr>
+          <w:lang w:val="en-US"/>
+        </w:rPr>
+        <w:t>e</w:t>
+      </w:r>
+      <w:r>
+        <w:rPr>
+          <w:lang w:val="en-US"/>
+        </w:rPr>
+        <w:t xml:space="preserve">ments related to the </w:t>
       </w:r>
       <w:r>
         <w:rPr>
@@ -11165,7 +11568,19 @@
         <w:rPr>
           <w:lang w:val="en-US"/>
         </w:rPr>
-        <w:t xml:space="preserve">rovider’s metadata entry. Implementers of this profile MUST be capable of handling display information stored in the </w:t>
+        <w:t>rovider’s metadata entry. Implementers of this profile MUST be c</w:t>
+      </w:r>
+      <w:r>
+        <w:rPr>
+          <w:lang w:val="en-US"/>
+        </w:rPr>
+        <w:t>a</w:t>
+      </w:r>
+      <w:r>
+        <w:rPr>
+          <w:lang w:val="en-US"/>
+        </w:rPr>
+        <w:t xml:space="preserve">pable of handling display information stored in the </w:t>
       </w:r>
       <w:r>
         <w:rPr>
@@ -11211,9 +11626,9 @@
           <w:lang w:val="en-US"/>
         </w:rPr>
       </w:pPr>
-      <w:bookmarkStart w:id="43" w:name="_Ref263956330"/>
-      <w:bookmarkStart w:id="44" w:name="_Ref263956334"/>
-      <w:bookmarkStart w:id="45" w:name="_Toc305420690"/>
+      <w:bookmarkStart w:id="57" w:name="_Ref263956330"/>
+      <w:bookmarkStart w:id="58" w:name="_Ref263956334"/>
+      <w:bookmarkStart w:id="59" w:name="_Toc305420690"/>
       <w:r>
         <w:rPr>
           <w:lang w:val="en-US"/>
@@ -11232,17 +11647,17 @@
         </w:rPr>
         <w:t xml:space="preserve">ontext and Level of Assurance </w:t>
       </w:r>
-      <w:bookmarkStart w:id="46" w:name="_Ref298574785"/>
-      <w:bookmarkEnd w:id="43"/>
-      <w:bookmarkEnd w:id="44"/>
+      <w:bookmarkStart w:id="60" w:name="_Ref298574785"/>
+      <w:bookmarkEnd w:id="57"/>
+      <w:bookmarkEnd w:id="58"/>
       <w:r>
         <w:rPr>
           <w:lang w:val="en-US"/>
         </w:rPr>
         <w:t>Handling</w:t>
       </w:r>
-      <w:bookmarkEnd w:id="46"/>
-      <w:bookmarkEnd w:id="45"/>
+      <w:bookmarkEnd w:id="60"/>
+      <w:bookmarkEnd w:id="59"/>
     </w:p>
     <w:p>
       <w:pPr>
@@ -11292,7 +11707,6 @@
         </w:rPr>
         <w:t xml:space="preserve">uthentication </w:t>
       </w:r>
-      <w:proofErr w:type="gramStart"/>
       <w:r>
         <w:rPr>
           <w:lang w:val="en-US"/>
@@ -11303,14 +11717,7 @@
         <w:rPr>
           <w:lang w:val="en-US"/>
         </w:rPr>
-        <w:t>ontext</w:t>
-      </w:r>
-      <w:proofErr w:type="gramEnd"/>
-      <w:r>
-        <w:rPr>
-          <w:lang w:val="en-US"/>
-        </w:rPr>
-        <w:t xml:space="preserve"> URIs representing the same Level of Assertion, but one </w:t>
+        <w:t xml:space="preserve">ontext URIs representing the same Level of Assertion, but one </w:t>
       </w:r>
       <w:r>
         <w:rPr>
@@ -11346,7 +11753,19 @@
         <w:rPr>
           <w:lang w:val="en-US"/>
         </w:rPr>
-        <w:t xml:space="preserve">ignature </w:t>
+        <w:t>ign</w:t>
+      </w:r>
+      <w:r>
+        <w:rPr>
+          <w:lang w:val="en-US"/>
+        </w:rPr>
+        <w:t>a</w:t>
+      </w:r>
+      <w:r>
+        <w:rPr>
+          <w:lang w:val="en-US"/>
+        </w:rPr>
+        <w:t xml:space="preserve">ture </w:t>
       </w:r>
       <w:r>
         <w:rPr>
@@ -11557,7 +11976,19 @@
         <w:rPr>
           <w:lang w:val="en-US"/>
         </w:rPr>
-        <w:t>element, to</w:t>
+        <w:t>el</w:t>
+      </w:r>
+      <w:r>
+        <w:rPr>
+          <w:lang w:val="en-US"/>
+        </w:rPr>
+        <w:t>e</w:t>
+      </w:r>
+      <w:r>
+        <w:rPr>
+          <w:lang w:val="en-US"/>
+        </w:rPr>
+        <w:t>ment, to</w:t>
       </w:r>
       <w:r>
         <w:rPr>
@@ -11653,7 +12084,19 @@
         <w:rPr>
           <w:lang w:val="en-US"/>
         </w:rPr>
-        <w:t xml:space="preserve">ontext is not supported. If no requested </w:t>
+        <w:t>o</w:t>
+      </w:r>
+      <w:r>
+        <w:rPr>
+          <w:lang w:val="en-US"/>
+        </w:rPr>
+        <w:t>n</w:t>
+      </w:r>
+      <w:r>
+        <w:rPr>
+          <w:lang w:val="en-US"/>
+        </w:rPr>
+        <w:t xml:space="preserve">text is not supported. If no requested </w:t>
       </w:r>
       <w:r>
         <w:rPr>
@@ -11689,7 +12132,14 @@
         <w:rPr>
           <w:lang w:val="en-US"/>
         </w:rPr>
-        <w:t>, the Identity Provider MAY return the result of a default authentication process that is consistent with the Identity Providers metadata.</w:t>
+        <w:t xml:space="preserve">, the </w:t>
+      </w:r>
+      <w:r>
+        <w:rPr>
+          <w:lang w:val="en-US"/>
+        </w:rPr>
+        <w:lastRenderedPageBreak/>
+        <w:t>Identity Provider MAY return the result of a default authentication process that is consistent with the Identity Providers metadata.</w:t>
       </w:r>
     </w:p>
     <w:p>
@@ -11800,7 +12250,19 @@
         <w:rPr>
           <w:lang w:val="en-US"/>
         </w:rPr>
-        <w:t>under which the authentication should be performed.</w:t>
+        <w:t>under which the a</w:t>
+      </w:r>
+      <w:r>
+        <w:rPr>
+          <w:lang w:val="en-US"/>
+        </w:rPr>
+        <w:t>u</w:t>
+      </w:r>
+      <w:r>
+        <w:rPr>
+          <w:lang w:val="en-US"/>
+        </w:rPr>
+        <w:t>thentication should be performed.</w:t>
       </w:r>
       <w:r>
         <w:rPr>
@@ -11912,8 +12374,8 @@
           <w:lang w:val="en-US"/>
         </w:rPr>
       </w:pPr>
-      <w:bookmarkStart w:id="47" w:name="_Ref275433770"/>
-      <w:bookmarkStart w:id="48" w:name="_Toc305420691"/>
+      <w:bookmarkStart w:id="61" w:name="_Ref275433770"/>
+      <w:bookmarkStart w:id="62" w:name="_Toc305420691"/>
       <w:r>
         <w:rPr>
           <w:lang w:val="en-US"/>
@@ -11926,8 +12388,8 @@
         </w:rPr>
         <w:t>Processing</w:t>
       </w:r>
-      <w:bookmarkEnd w:id="47"/>
-      <w:bookmarkEnd w:id="48"/>
+      <w:bookmarkEnd w:id="61"/>
+      <w:bookmarkEnd w:id="62"/>
     </w:p>
     <w:p>
       <w:pPr>
@@ -11963,7 +12425,19 @@
         <w:rPr>
           <w:lang w:val="en-US"/>
         </w:rPr>
-        <w:t xml:space="preserve"> security context</w:t>
+        <w:t xml:space="preserve"> secur</w:t>
+      </w:r>
+      <w:r>
+        <w:rPr>
+          <w:lang w:val="en-US"/>
+        </w:rPr>
+        <w:t>i</w:t>
+      </w:r>
+      <w:r>
+        <w:rPr>
+          <w:lang w:val="en-US"/>
+        </w:rPr>
+        <w:t>ty context</w:t>
       </w:r>
       <w:r>
         <w:rPr>
@@ -11987,21 +12461,7 @@
         <w:rPr>
           <w:lang w:val="en-US"/>
         </w:rPr>
-        <w:t xml:space="preserve"> However, the Identity Provider MUST NOT </w:t>
-      </w:r>
-      <w:proofErr w:type="gramStart"/>
-      <w:r>
-        <w:rPr>
-          <w:lang w:val="en-US"/>
-        </w:rPr>
-        <w:t>re-use</w:t>
-      </w:r>
-      <w:proofErr w:type="gramEnd"/>
-      <w:r>
-        <w:rPr>
-          <w:lang w:val="en-US"/>
-        </w:rPr>
-        <w:t xml:space="preserve"> an already existing security context in the following cases:</w:t>
+        <w:t xml:space="preserve"> However, the Identity Provider MUST NOT re-use an already existing security context in the following cases:</w:t>
       </w:r>
     </w:p>
     <w:p>
@@ -12127,7 +12587,19 @@
         <w:rPr>
           <w:lang w:val="en-US"/>
         </w:rPr>
-        <w:t xml:space="preserve"> was performed </w:t>
+        <w:t xml:space="preserve"> was pe</w:t>
+      </w:r>
+      <w:r>
+        <w:rPr>
+          <w:lang w:val="en-US"/>
+        </w:rPr>
+        <w:t>r</w:t>
+      </w:r>
+      <w:r>
+        <w:rPr>
+          <w:lang w:val="en-US"/>
+        </w:rPr>
+        <w:t xml:space="preserve">formed </w:t>
       </w:r>
       <w:r>
         <w:rPr>
@@ -12219,7 +12691,19 @@
         <w:rPr>
           <w:lang w:val="en-US"/>
         </w:rPr>
-        <w:t xml:space="preserve">user consent, or information, concerning which attributes, or any other information, that is included in an assertion </w:t>
+        <w:t>user consent, or information, concerning which a</w:t>
+      </w:r>
+      <w:r>
+        <w:rPr>
+          <w:lang w:val="en-US"/>
+        </w:rPr>
+        <w:t>t</w:t>
+      </w:r>
+      <w:r>
+        <w:rPr>
+          <w:lang w:val="en-US"/>
+        </w:rPr>
+        <w:t xml:space="preserve">tributes, or any other information, that is included in an assertion </w:t>
       </w:r>
       <w:r>
         <w:rPr>
@@ -12290,7 +12774,7 @@
           <w:lang w:val="en-US" w:eastAsia="en-US"/>
         </w:rPr>
       </w:pPr>
-      <w:bookmarkStart w:id="49" w:name="_Toc305420692"/>
+      <w:bookmarkStart w:id="63" w:name="_Toc305420692"/>
       <w:r>
         <w:rPr>
           <w:noProof/>
@@ -12312,6 +12796,7 @@
           <w:noProof/>
           <w:lang w:val="en-US" w:eastAsia="en-US"/>
         </w:rPr>
+        <w:lastRenderedPageBreak/>
         <w:t xml:space="preserve">Authentication </w:t>
       </w:r>
       <w:r>
@@ -12321,7 +12806,7 @@
         </w:rPr>
         <w:t>Responses</w:t>
       </w:r>
-      <w:bookmarkEnd w:id="49"/>
+      <w:bookmarkEnd w:id="63"/>
     </w:p>
     <w:p>
       <w:pPr>
@@ -12330,18 +12815,18 @@
           <w:lang w:val="en-US" w:eastAsia="en-US"/>
         </w:rPr>
       </w:pPr>
-      <w:bookmarkStart w:id="50" w:name="_Ref275430995"/>
-      <w:bookmarkStart w:id="51" w:name="_Ref275431004"/>
-      <w:bookmarkStart w:id="52" w:name="_Toc305420693"/>
+      <w:bookmarkStart w:id="64" w:name="_Ref275430995"/>
+      <w:bookmarkStart w:id="65" w:name="_Ref275431004"/>
+      <w:bookmarkStart w:id="66" w:name="_Toc305420693"/>
       <w:r>
         <w:rPr>
           <w:lang w:val="en-US" w:eastAsia="en-US"/>
         </w:rPr>
         <w:t>Security Requirements</w:t>
       </w:r>
-      <w:bookmarkEnd w:id="50"/>
-      <w:bookmarkEnd w:id="51"/>
-      <w:bookmarkEnd w:id="52"/>
+      <w:bookmarkEnd w:id="64"/>
+      <w:bookmarkEnd w:id="65"/>
+      <w:bookmarkEnd w:id="66"/>
     </w:p>
     <w:p>
       <w:pPr>
@@ -12743,19 +13228,11 @@
         </w:rPr>
         <w:t xml:space="preserve"> NOT </w:t>
       </w:r>
-      <w:proofErr w:type="gramStart"/>
-      <w:r>
-        <w:rPr>
-          <w:lang w:val="en-US"/>
-        </w:rPr>
-        <w:t>accept</w:t>
-      </w:r>
-      <w:proofErr w:type="gramEnd"/>
-      <w:r>
-        <w:rPr>
-          <w:lang w:val="en-US"/>
-        </w:rPr>
-        <w:t xml:space="preserve"> </w:t>
+      <w:r>
+        <w:rPr>
+          <w:lang w:val="en-US"/>
+        </w:rPr>
+        <w:t xml:space="preserve">accept </w:t>
       </w:r>
       <w:r>
         <w:rPr>
@@ -13039,7 +13516,19 @@
         <w:rPr>
           <w:lang w:val="en-US"/>
         </w:rPr>
-        <w:t>violate these requirements.</w:t>
+        <w:t>violate these requir</w:t>
+      </w:r>
+      <w:r>
+        <w:rPr>
+          <w:lang w:val="en-US"/>
+        </w:rPr>
+        <w:t>e</w:t>
+      </w:r>
+      <w:r>
+        <w:rPr>
+          <w:lang w:val="en-US"/>
+        </w:rPr>
+        <w:t>ments.</w:t>
       </w:r>
       <w:r>
         <w:rPr>
@@ -13055,18 +13544,18 @@
           <w:lang w:val="en-US"/>
         </w:rPr>
       </w:pPr>
-      <w:bookmarkStart w:id="53" w:name="_Ref263956429"/>
-      <w:bookmarkStart w:id="54" w:name="_Ref263956432"/>
-      <w:bookmarkStart w:id="55" w:name="_Toc305420694"/>
+      <w:bookmarkStart w:id="67" w:name="_Ref263956429"/>
+      <w:bookmarkStart w:id="68" w:name="_Ref263956432"/>
+      <w:bookmarkStart w:id="69" w:name="_Toc305420694"/>
       <w:r>
         <w:rPr>
           <w:lang w:val="en-US"/>
         </w:rPr>
         <w:t>Message Content</w:t>
       </w:r>
-      <w:bookmarkEnd w:id="53"/>
-      <w:bookmarkEnd w:id="54"/>
-      <w:bookmarkEnd w:id="55"/>
+      <w:bookmarkEnd w:id="67"/>
+      <w:bookmarkEnd w:id="68"/>
+      <w:bookmarkEnd w:id="69"/>
     </w:p>
     <w:p>
       <w:pPr>
@@ -13132,7 +13621,19 @@
         <w:rPr>
           <w:lang w:val="en-US"/>
         </w:rPr>
-        <w:t xml:space="preserve"> the unique identifier </w:t>
+        <w:t xml:space="preserve"> the unique ident</w:t>
+      </w:r>
+      <w:r>
+        <w:rPr>
+          <w:lang w:val="en-US"/>
+        </w:rPr>
+        <w:t>i</w:t>
+      </w:r>
+      <w:r>
+        <w:rPr>
+          <w:lang w:val="en-US"/>
+        </w:rPr>
+        <w:t xml:space="preserve">fier </w:t>
       </w:r>
       <w:r>
         <w:rPr>
@@ -13822,6 +14323,7 @@
         <w:rPr>
           <w:lang w:val="en-US"/>
         </w:rPr>
+        <w:lastRenderedPageBreak/>
         <w:t>A</w:t>
       </w:r>
       <w:r>
@@ -13994,7 +14496,19 @@
         <w:rPr>
           <w:lang w:val="en-US"/>
         </w:rPr>
-        <w:t xml:space="preserve"> the following attributes and elements:</w:t>
+        <w:t xml:space="preserve"> the following attributes and el</w:t>
+      </w:r>
+      <w:r>
+        <w:rPr>
+          <w:lang w:val="en-US"/>
+        </w:rPr>
+        <w:t>e</w:t>
+      </w:r>
+      <w:r>
+        <w:rPr>
+          <w:lang w:val="en-US"/>
+        </w:rPr>
+        <w:t>ments:</w:t>
       </w:r>
     </w:p>
     <w:p>
@@ -14045,7 +14559,13 @@
         <w:rPr>
           <w:lang w:val="en-US"/>
         </w:rPr>
-        <w:t>Service Provider’s unique iden</w:t>
+        <w:t>Service Provider’s unique ide</w:t>
+      </w:r>
+      <w:r>
+        <w:rPr>
+          <w:lang w:val="en-US"/>
+        </w:rPr>
+        <w:t>n</w:t>
       </w:r>
       <w:r>
         <w:rPr>
@@ -14914,16 +15434,16 @@
           <w:lang w:val="en-US"/>
         </w:rPr>
       </w:pPr>
-      <w:bookmarkStart w:id="56" w:name="_Ref298587314"/>
-      <w:bookmarkStart w:id="57" w:name="_Toc305420695"/>
+      <w:bookmarkStart w:id="70" w:name="_Ref298587314"/>
+      <w:bookmarkStart w:id="71" w:name="_Toc305420695"/>
       <w:r>
         <w:rPr>
           <w:lang w:val="en-US"/>
         </w:rPr>
         <w:t>Attribute Release Rules</w:t>
       </w:r>
-      <w:bookmarkEnd w:id="56"/>
-      <w:bookmarkEnd w:id="57"/>
+      <w:bookmarkEnd w:id="70"/>
+      <w:bookmarkEnd w:id="71"/>
     </w:p>
     <w:p>
       <w:pPr>
@@ -15043,428 +15563,499 @@
         <w:rPr>
           <w:lang w:val="en-GB"/>
         </w:rPr>
+        <w:t>E</w:t>
+      </w:r>
+      <w:r>
+        <w:rPr>
+          <w:lang w:val="en-GB"/>
+        </w:rPr>
+        <w:t>i</w:t>
+      </w:r>
+      <w:r>
+        <w:rPr>
+          <w:lang w:val="en-GB"/>
+        </w:rPr>
+        <w:t>d</w:t>
+      </w:r>
+      <w:r>
+        <w:rPr>
+          <w:lang w:val="en-GB"/>
+        </w:rPr>
+        <w:t xml:space="preserve">EntCat] </w:t>
+      </w:r>
+      <w:r>
+        <w:rPr>
+          <w:lang w:val="en-GB"/>
+        </w:rPr>
+        <w:t xml:space="preserve">and requested attributes in the </w:t>
+      </w:r>
+      <w:r>
+        <w:rPr>
+          <w:rStyle w:val="Code"/>
+        </w:rPr>
+        <w:t>&lt;md:AttributeConsumingService&gt;</w:t>
+      </w:r>
+      <w:r>
+        <w:rPr>
+          <w:lang w:val="en-GB"/>
+        </w:rPr>
+        <w:t xml:space="preserve"> element </w:t>
+      </w:r>
+      <w:r>
+        <w:rPr>
+          <w:lang w:val="en-GB"/>
+        </w:rPr>
+        <w:t>declared in th</w:t>
+      </w:r>
+      <w:r>
+        <w:rPr>
+          <w:lang w:val="en-GB"/>
+        </w:rPr>
+        <w:t>e Se</w:t>
+      </w:r>
+      <w:r>
+        <w:rPr>
+          <w:lang w:val="en-GB"/>
+        </w:rPr>
+        <w:t>r</w:t>
+      </w:r>
+      <w:r>
+        <w:rPr>
+          <w:lang w:val="en-GB"/>
+        </w:rPr>
+        <w:t xml:space="preserve">vice Provider metadata. A </w:t>
+      </w:r>
+      <w:r>
+        <w:rPr>
+          <w:lang w:val="en-GB"/>
+        </w:rPr>
+        <w:t>service entity c</w:t>
+      </w:r>
+      <w:r>
+        <w:rPr>
+          <w:lang w:val="en-GB"/>
+        </w:rPr>
+        <w:t xml:space="preserve">ategory specifies </w:t>
+      </w:r>
+      <w:r>
+        <w:rPr>
+          <w:lang w:val="en-GB"/>
+        </w:rPr>
+        <w:t>the</w:t>
+      </w:r>
+      <w:r>
+        <w:rPr>
+          <w:lang w:val="en-GB"/>
+        </w:rPr>
+        <w:t xml:space="preserve"> attribute </w:t>
+      </w:r>
+      <w:r>
+        <w:rPr>
+          <w:lang w:val="en-GB"/>
+        </w:rPr>
+        <w:t>set</w:t>
+      </w:r>
+      <w:r>
+        <w:rPr>
+          <w:lang w:val="en-GB"/>
+        </w:rPr>
+        <w:t xml:space="preserve"> (as defined in [</w:t>
+      </w:r>
+      <w:r>
+        <w:rPr>
+          <w:lang w:val="en-GB"/>
+        </w:rPr>
         <w:t>Eid</w:t>
       </w:r>
       <w:r>
         <w:rPr>
           <w:lang w:val="en-GB"/>
         </w:rPr>
-        <w:t xml:space="preserve">EntCat] </w:t>
+        <w:t xml:space="preserve">Attributes]) </w:t>
       </w:r>
       <w:r>
         <w:rPr>
           <w:lang w:val="en-GB"/>
         </w:rPr>
-        <w:t xml:space="preserve">and requested attributes in the </w:t>
+        <w:t>that is requested</w:t>
+      </w:r>
+      <w:r>
+        <w:rPr>
+          <w:lang w:val="en-GB"/>
+        </w:rPr>
+        <w:t xml:space="preserve"> for the attribute release process.</w:t>
+      </w:r>
+    </w:p>
+    <w:p>
+      <w:pPr>
+        <w:rPr>
+          <w:lang w:val="en-GB"/>
+        </w:rPr>
+      </w:pPr>
+    </w:p>
+    <w:p>
+      <w:pPr>
+        <w:rPr>
+          <w:lang w:val="en-GB"/>
+        </w:rPr>
+      </w:pPr>
+      <w:r>
+        <w:rPr>
+          <w:lang w:val="en-GB"/>
+        </w:rPr>
+        <w:t>An Identity Provider declares service entity c</w:t>
+      </w:r>
+      <w:r>
+        <w:rPr>
+          <w:lang w:val="en-GB"/>
+        </w:rPr>
+        <w:t>ategories in order to publish its ability to deliver attributes accord</w:t>
+      </w:r>
+      <w:r>
+        <w:rPr>
+          <w:lang w:val="en-GB"/>
+        </w:rPr>
+        <w:t xml:space="preserve">ing to certain attribute </w:t>
+      </w:r>
+      <w:r>
+        <w:rPr>
+          <w:lang w:val="en-GB"/>
+        </w:rPr>
+        <w:t>sets</w:t>
+      </w:r>
+      <w:r>
+        <w:rPr>
+          <w:lang w:val="en-GB"/>
+        </w:rPr>
+        <w:t xml:space="preserve">. </w:t>
+      </w:r>
+      <w:r>
+        <w:rPr>
+          <w:lang w:val="en-GB"/>
+        </w:rPr>
+        <w:t>For all declared service entity c</w:t>
+      </w:r>
+      <w:r>
+        <w:rPr>
+          <w:lang w:val="en-GB"/>
+        </w:rPr>
+        <w:t>ategories</w:t>
+      </w:r>
+      <w:r>
+        <w:rPr>
+          <w:lang w:val="en-GB"/>
+        </w:rPr>
+        <w:t>,</w:t>
+      </w:r>
+      <w:r>
+        <w:rPr>
+          <w:lang w:val="en-GB"/>
+        </w:rPr>
+        <w:t xml:space="preserve"> </w:t>
+      </w:r>
+      <w:r>
+        <w:rPr>
+          <w:lang w:val="en-GB"/>
+        </w:rPr>
+        <w:t xml:space="preserve">the Identity Provider MUST </w:t>
+      </w:r>
+      <w:r>
+        <w:rPr>
+          <w:lang w:val="en-GB"/>
+        </w:rPr>
+        <w:t>possess</w:t>
+      </w:r>
+      <w:r>
+        <w:rPr>
+          <w:lang w:val="en-GB"/>
+        </w:rPr>
+        <w:t xml:space="preserve"> the ability to </w:t>
+      </w:r>
+      <w:r>
+        <w:rPr>
+          <w:lang w:val="en-GB"/>
+        </w:rPr>
+        <w:t xml:space="preserve">deliver the mandatory attributes of the </w:t>
+      </w:r>
+      <w:r>
+        <w:rPr>
+          <w:lang w:val="en-GB"/>
+        </w:rPr>
+        <w:t xml:space="preserve">underlying attribute </w:t>
+      </w:r>
+      <w:r>
+        <w:rPr>
+          <w:lang w:val="en-GB"/>
+        </w:rPr>
+        <w:t>set</w:t>
+      </w:r>
+      <w:r>
+        <w:rPr>
+          <w:lang w:val="en-GB"/>
+        </w:rPr>
+        <w:t>.</w:t>
+      </w:r>
+      <w:r>
+        <w:rPr>
+          <w:lang w:val="en-GB"/>
+        </w:rPr>
+        <w:t xml:space="preserve"> See [</w:t>
+      </w:r>
+      <w:r>
+        <w:rPr>
+          <w:lang w:val="en-GB"/>
+        </w:rPr>
+        <w:t>Eid</w:t>
+      </w:r>
+      <w:r>
+        <w:rPr>
+          <w:lang w:val="en-GB"/>
+        </w:rPr>
+        <w:t>EntCat] and [</w:t>
+      </w:r>
+      <w:r>
+        <w:rPr>
+          <w:lang w:val="en-GB"/>
+        </w:rPr>
+        <w:t>Eid</w:t>
+      </w:r>
+      <w:r>
+        <w:rPr>
+          <w:lang w:val="en-GB"/>
+        </w:rPr>
+        <w:t>Attributes] for details.</w:t>
+      </w:r>
+    </w:p>
+    <w:p>
+      <w:pPr>
+        <w:rPr>
+          <w:lang w:val="en-GB"/>
+        </w:rPr>
+      </w:pPr>
+    </w:p>
+    <w:p>
+      <w:pPr>
+        <w:rPr>
+          <w:lang w:val="en-GB"/>
+        </w:rPr>
+      </w:pPr>
+      <w:r>
+        <w:rPr>
+          <w:lang w:val="en-GB"/>
+        </w:rPr>
+        <w:t>The</w:t>
+      </w:r>
+      <w:r>
+        <w:rPr>
+          <w:lang w:val="en-GB"/>
+        </w:rPr>
+        <w:t xml:space="preserve"> </w:t>
+      </w:r>
+      <w:r>
+        <w:rPr>
+          <w:lang w:val="en-GB"/>
+        </w:rPr>
+        <w:t xml:space="preserve">Service Provider </w:t>
+      </w:r>
+      <w:r>
+        <w:rPr>
+          <w:lang w:val="en-GB"/>
+        </w:rPr>
+        <w:t>is responsible for checking that an Identity Provider is capable of providing necessary attributes before sending a request and to verify that it received all attributes necessary for providing a reques</w:t>
+      </w:r>
+      <w:r>
+        <w:rPr>
+          <w:lang w:val="en-GB"/>
+        </w:rPr>
+        <w:t>t</w:t>
+      </w:r>
+      <w:r>
+        <w:rPr>
+          <w:lang w:val="en-GB"/>
+        </w:rPr>
+        <w:t xml:space="preserve">ed service. Checks whether an Identity Provider is capable of fulfilling the needs of a </w:t>
+      </w:r>
+      <w:r>
+        <w:rPr>
+          <w:lang w:val="en-GB"/>
+        </w:rPr>
+        <w:t>S</w:t>
+      </w:r>
+      <w:r>
+        <w:rPr>
+          <w:lang w:val="en-GB"/>
+        </w:rPr>
+        <w:t xml:space="preserve">ervice </w:t>
+      </w:r>
+      <w:r>
+        <w:rPr>
+          <w:lang w:val="en-GB"/>
+        </w:rPr>
+        <w:t>P</w:t>
+      </w:r>
+      <w:r>
+        <w:rPr>
+          <w:lang w:val="en-GB"/>
+        </w:rPr>
+        <w:t xml:space="preserve">rovider can be done either by relying on a </w:t>
+      </w:r>
+      <w:r>
+        <w:rPr>
+          <w:lang w:val="en-GB"/>
+        </w:rPr>
+        <w:t>D</w:t>
+      </w:r>
+      <w:r>
+        <w:rPr>
+          <w:lang w:val="en-GB"/>
+        </w:rPr>
+        <w:t xml:space="preserve">iscovery </w:t>
+      </w:r>
+      <w:r>
+        <w:rPr>
+          <w:lang w:val="en-GB"/>
+        </w:rPr>
+        <w:t>S</w:t>
+      </w:r>
+      <w:r>
+        <w:rPr>
+          <w:lang w:val="en-GB"/>
+        </w:rPr>
+        <w:t>ervice to filter out non-conformant Identity Providers, and/or by exami</w:t>
+      </w:r>
+      <w:r>
+        <w:rPr>
+          <w:lang w:val="en-GB"/>
+        </w:rPr>
+        <w:t>n</w:t>
+      </w:r>
+      <w:r>
+        <w:rPr>
+          <w:lang w:val="en-GB"/>
+        </w:rPr>
+        <w:t>ing the metadata of Identity providers.</w:t>
+      </w:r>
+      <w:r>
+        <w:rPr>
+          <w:lang w:val="en-GB"/>
+        </w:rPr>
+        <w:t xml:space="preserve"> An Identity Provider receiving a request for more attributes than it can provide SHOULD return an </w:t>
+      </w:r>
+      <w:r>
+        <w:rPr>
+          <w:lang w:val="en-GB"/>
+        </w:rPr>
+        <w:t>a</w:t>
+      </w:r>
+      <w:r>
+        <w:rPr>
+          <w:lang w:val="en-GB"/>
+        </w:rPr>
+        <w:t>ssertion with the attributes it can provide according to its defined attribute release policy, leaving it up to the Service Provider to decide how to proceed, e.g.</w:t>
+      </w:r>
+      <w:r>
+        <w:rPr>
+          <w:lang w:val="en-GB"/>
+        </w:rPr>
+        <w:t>,</w:t>
+      </w:r>
+      <w:r>
+        <w:rPr>
+          <w:lang w:val="en-GB"/>
+        </w:rPr>
+        <w:t xml:space="preserve"> by denying service to the authent</w:t>
+      </w:r>
+      <w:r>
+        <w:rPr>
+          <w:lang w:val="en-GB"/>
+        </w:rPr>
+        <w:t>i</w:t>
+      </w:r>
+      <w:r>
+        <w:rPr>
+          <w:lang w:val="en-GB"/>
+        </w:rPr>
+        <w:t>cated user, provide limited services or to use other resources to collect necessary attributes.</w:t>
+      </w:r>
+    </w:p>
+    <w:p>
+      <w:pPr>
+        <w:pStyle w:val="Heading2"/>
+        <w:rPr>
+          <w:lang w:val="en-US"/>
+        </w:rPr>
+      </w:pPr>
+      <w:bookmarkStart w:id="72" w:name="_Ref274836225"/>
+      <w:bookmarkStart w:id="73" w:name="_Toc305420696"/>
+      <w:r>
+        <w:rPr>
+          <w:lang w:val="en-US"/>
+        </w:rPr>
+        <w:lastRenderedPageBreak/>
+        <w:t>Processing Requirements</w:t>
+      </w:r>
+      <w:bookmarkEnd w:id="72"/>
+      <w:bookmarkEnd w:id="73"/>
+    </w:p>
+    <w:p>
+      <w:pPr>
+        <w:rPr>
+          <w:lang w:val="en-US"/>
+        </w:rPr>
+      </w:pPr>
+      <w:r>
+        <w:rPr>
+          <w:lang w:val="en-US"/>
+        </w:rPr>
+        <w:t xml:space="preserve">This profile mandates a correct processing of a </w:t>
       </w:r>
       <w:r>
         <w:rPr>
           <w:rStyle w:val="Code"/>
         </w:rPr>
-        <w:t>&lt;md:AttributeConsumingService&gt;</w:t>
-      </w:r>
-      <w:r>
-        <w:rPr>
-          <w:lang w:val="en-GB"/>
-        </w:rPr>
-        <w:t xml:space="preserve"> element </w:t>
-      </w:r>
-      <w:r>
-        <w:rPr>
-          <w:lang w:val="en-GB"/>
-        </w:rPr>
-        <w:t>declared in th</w:t>
-      </w:r>
-      <w:r>
-        <w:rPr>
-          <w:lang w:val="en-GB"/>
-        </w:rPr>
-        <w:t xml:space="preserve">e Service Provider metadata. A </w:t>
-      </w:r>
-      <w:r>
-        <w:rPr>
-          <w:lang w:val="en-GB"/>
-        </w:rPr>
-        <w:t>service entity c</w:t>
-      </w:r>
-      <w:r>
-        <w:rPr>
-          <w:lang w:val="en-GB"/>
-        </w:rPr>
-        <w:t xml:space="preserve">ategory specifies </w:t>
-      </w:r>
-      <w:r>
-        <w:rPr>
-          <w:lang w:val="en-GB"/>
-        </w:rPr>
-        <w:t>the</w:t>
-      </w:r>
-      <w:r>
-        <w:rPr>
-          <w:lang w:val="en-GB"/>
-        </w:rPr>
-        <w:t xml:space="preserve"> attribute </w:t>
-      </w:r>
-      <w:r>
-        <w:rPr>
-          <w:lang w:val="en-GB"/>
-        </w:rPr>
-        <w:t>set</w:t>
-      </w:r>
-      <w:r>
-        <w:rPr>
-          <w:lang w:val="en-GB"/>
-        </w:rPr>
-        <w:t xml:space="preserve"> (as defined in [</w:t>
-      </w:r>
-      <w:r>
-        <w:rPr>
-          <w:lang w:val="en-GB"/>
-        </w:rPr>
-        <w:t>Eid</w:t>
-      </w:r>
-      <w:r>
-        <w:rPr>
-          <w:lang w:val="en-GB"/>
-        </w:rPr>
-        <w:t xml:space="preserve">Attributes]) </w:t>
-      </w:r>
-      <w:r>
-        <w:rPr>
-          <w:lang w:val="en-GB"/>
-        </w:rPr>
-        <w:t>that is requested</w:t>
-      </w:r>
-      <w:r>
-        <w:rPr>
-          <w:lang w:val="en-GB"/>
-        </w:rPr>
-        <w:t xml:space="preserve"> for the attribute release process.</w:t>
-      </w:r>
-    </w:p>
-    <w:p>
-      <w:pPr>
-        <w:rPr>
-          <w:lang w:val="en-GB"/>
-        </w:rPr>
-      </w:pPr>
-    </w:p>
-    <w:p>
-      <w:pPr>
-        <w:rPr>
-          <w:lang w:val="en-GB"/>
-        </w:rPr>
-      </w:pPr>
-      <w:r>
-        <w:rPr>
-          <w:lang w:val="en-GB"/>
-        </w:rPr>
-        <w:t>An Identity Provider declares service entity c</w:t>
-      </w:r>
-      <w:r>
-        <w:rPr>
-          <w:lang w:val="en-GB"/>
-        </w:rPr>
-        <w:t>ategories in order to publish its ability to deliver attributes accord</w:t>
-      </w:r>
-      <w:r>
-        <w:rPr>
-          <w:lang w:val="en-GB"/>
-        </w:rPr>
-        <w:t xml:space="preserve">ing to certain attribute </w:t>
-      </w:r>
-      <w:r>
-        <w:rPr>
-          <w:lang w:val="en-GB"/>
-        </w:rPr>
-        <w:t>sets</w:t>
-      </w:r>
-      <w:r>
-        <w:rPr>
-          <w:lang w:val="en-GB"/>
-        </w:rPr>
-        <w:t xml:space="preserve">. </w:t>
-      </w:r>
-      <w:r>
-        <w:rPr>
-          <w:lang w:val="en-GB"/>
-        </w:rPr>
-        <w:t>For all declared service entity c</w:t>
-      </w:r>
-      <w:r>
-        <w:rPr>
-          <w:lang w:val="en-GB"/>
-        </w:rPr>
-        <w:t>ategories</w:t>
-      </w:r>
-      <w:r>
-        <w:rPr>
-          <w:lang w:val="en-GB"/>
-        </w:rPr>
-        <w:t>,</w:t>
-      </w:r>
-      <w:r>
-        <w:rPr>
-          <w:lang w:val="en-GB"/>
+        <w:t>&lt;saml</w:t>
+      </w:r>
+      <w:r>
+        <w:rPr>
+          <w:rStyle w:val="Code"/>
+        </w:rPr>
+        <w:t>2p</w:t>
+      </w:r>
+      <w:r>
+        <w:rPr>
+          <w:rStyle w:val="Code"/>
+        </w:rPr>
+        <w:t>:Response&gt;</w:t>
+      </w:r>
+      <w:r>
+        <w:rPr>
+          <w:lang w:val="en-US"/>
+        </w:rPr>
+        <w:t xml:space="preserve"> message in order to ensure</w:t>
+      </w:r>
+      <w:r>
+        <w:rPr>
+          <w:lang w:val="en-US"/>
         </w:rPr>
         <w:t xml:space="preserve"> </w:t>
       </w:r>
       <w:r>
         <w:rPr>
-          <w:lang w:val="en-GB"/>
-        </w:rPr>
-        <w:t xml:space="preserve">the Identity Provider MUST </w:t>
-      </w:r>
-      <w:proofErr w:type="gramStart"/>
-      <w:r>
-        <w:rPr>
-          <w:lang w:val="en-GB"/>
-        </w:rPr>
-        <w:t>possess</w:t>
-      </w:r>
-      <w:proofErr w:type="gramEnd"/>
-      <w:r>
-        <w:rPr>
-          <w:lang w:val="en-GB"/>
-        </w:rPr>
-        <w:t xml:space="preserve"> the ability to </w:t>
-      </w:r>
-      <w:r>
-        <w:rPr>
-          <w:lang w:val="en-GB"/>
-        </w:rPr>
-        <w:t xml:space="preserve">deliver the mandatory attributes of the </w:t>
-      </w:r>
-      <w:r>
-        <w:rPr>
-          <w:lang w:val="en-GB"/>
-        </w:rPr>
-        <w:t xml:space="preserve">underlying attribute </w:t>
-      </w:r>
-      <w:r>
-        <w:rPr>
-          <w:lang w:val="en-GB"/>
-        </w:rPr>
-        <w:t>set</w:t>
-      </w:r>
-      <w:r>
-        <w:rPr>
-          <w:lang w:val="en-GB"/>
-        </w:rPr>
-        <w:t>.</w:t>
-      </w:r>
-      <w:r>
-        <w:rPr>
-          <w:lang w:val="en-GB"/>
-        </w:rPr>
-        <w:t xml:space="preserve"> See [</w:t>
-      </w:r>
-      <w:r>
-        <w:rPr>
-          <w:lang w:val="en-GB"/>
-        </w:rPr>
-        <w:t>Eid</w:t>
-      </w:r>
-      <w:r>
-        <w:rPr>
-          <w:lang w:val="en-GB"/>
-        </w:rPr>
-        <w:t>EntCat] and [</w:t>
-      </w:r>
-      <w:r>
-        <w:rPr>
-          <w:lang w:val="en-GB"/>
-        </w:rPr>
-        <w:t>Eid</w:t>
-      </w:r>
-      <w:r>
-        <w:rPr>
-          <w:lang w:val="en-GB"/>
-        </w:rPr>
-        <w:t>Attributes] for details.</w:t>
-      </w:r>
-    </w:p>
-    <w:p>
-      <w:pPr>
-        <w:rPr>
-          <w:lang w:val="en-GB"/>
-        </w:rPr>
-      </w:pPr>
-    </w:p>
-    <w:p>
-      <w:pPr>
-        <w:rPr>
-          <w:lang w:val="en-GB"/>
-        </w:rPr>
-      </w:pPr>
-      <w:r>
-        <w:rPr>
-          <w:lang w:val="en-GB"/>
-        </w:rPr>
-        <w:t>The</w:t>
-      </w:r>
-      <w:r>
-        <w:rPr>
-          <w:lang w:val="en-GB"/>
-        </w:rPr>
-        <w:t xml:space="preserve"> </w:t>
-      </w:r>
-      <w:r>
-        <w:rPr>
-          <w:lang w:val="en-GB"/>
-        </w:rPr>
-        <w:t xml:space="preserve">Service Provider </w:t>
-      </w:r>
-      <w:r>
-        <w:rPr>
-          <w:lang w:val="en-GB"/>
-        </w:rPr>
-        <w:t xml:space="preserve">is responsible for checking that an Identity Provider is capable of providing necessary attributes before sending a request and to verify that it received all attributes necessary for providing a requested service. Checks whether an Identity Provider is capable of fulfilling the needs of a </w:t>
-      </w:r>
-      <w:r>
-        <w:rPr>
-          <w:lang w:val="en-GB"/>
-        </w:rPr>
-        <w:t>S</w:t>
-      </w:r>
-      <w:r>
-        <w:rPr>
-          <w:lang w:val="en-GB"/>
-        </w:rPr>
-        <w:t xml:space="preserve">ervice </w:t>
-      </w:r>
-      <w:r>
-        <w:rPr>
-          <w:lang w:val="en-GB"/>
-        </w:rPr>
-        <w:t>P</w:t>
-      </w:r>
-      <w:r>
-        <w:rPr>
-          <w:lang w:val="en-GB"/>
-        </w:rPr>
-        <w:t xml:space="preserve">rovider can be done either by relying on a </w:t>
-      </w:r>
-      <w:r>
-        <w:rPr>
-          <w:lang w:val="en-GB"/>
-        </w:rPr>
-        <w:t>D</w:t>
-      </w:r>
-      <w:r>
-        <w:rPr>
-          <w:lang w:val="en-GB"/>
-        </w:rPr>
-        <w:t xml:space="preserve">iscovery </w:t>
-      </w:r>
-      <w:r>
-        <w:rPr>
-          <w:lang w:val="en-GB"/>
-        </w:rPr>
-        <w:t>S</w:t>
-      </w:r>
-      <w:r>
-        <w:rPr>
-          <w:lang w:val="en-GB"/>
-        </w:rPr>
-        <w:t>ervice to filter out non-conformant Identity Providers, and/or by examining the metadata of Identity providers.</w:t>
-      </w:r>
-      <w:r>
-        <w:rPr>
-          <w:lang w:val="en-GB"/>
-        </w:rPr>
-        <w:t xml:space="preserve"> An Identity Provider receiving a request for more attributes than it can provide SHOULD return an </w:t>
-      </w:r>
-      <w:r>
-        <w:rPr>
-          <w:lang w:val="en-GB"/>
-        </w:rPr>
-        <w:t>a</w:t>
-      </w:r>
-      <w:r>
-        <w:rPr>
-          <w:lang w:val="en-GB"/>
-        </w:rPr>
-        <w:t>ssertion with the attributes it can provide according to its defined attribute release policy, leaving it up to the Service Provider to decide how to proceed, e.g.</w:t>
-      </w:r>
-      <w:r>
-        <w:rPr>
-          <w:lang w:val="en-GB"/>
-        </w:rPr>
-        <w:t>,</w:t>
-      </w:r>
-      <w:r>
-        <w:rPr>
-          <w:lang w:val="en-GB"/>
-        </w:rPr>
-        <w:t xml:space="preserve"> by denying service to the authenticated user, provide limited services or to use other resources to collect necessary attributes.</w:t>
-      </w:r>
-    </w:p>
-    <w:p>
-      <w:pPr>
-        <w:pStyle w:val="Heading2"/>
-        <w:rPr>
-          <w:lang w:val="en-US"/>
-        </w:rPr>
-      </w:pPr>
-      <w:bookmarkStart w:id="58" w:name="_Ref274836225"/>
-      <w:bookmarkStart w:id="59" w:name="_Toc305420696"/>
-      <w:r>
-        <w:rPr>
-          <w:lang w:val="en-US"/>
-        </w:rPr>
-        <w:t>Processing Requirements</w:t>
-      </w:r>
-      <w:bookmarkEnd w:id="58"/>
-      <w:bookmarkEnd w:id="59"/>
-    </w:p>
-    <w:p>
-      <w:pPr>
-        <w:rPr>
-          <w:lang w:val="en-US"/>
-        </w:rPr>
-      </w:pPr>
-      <w:r>
-        <w:rPr>
-          <w:lang w:val="en-US"/>
-        </w:rPr>
-        <w:t xml:space="preserve">This profile mandates a correct processing of a </w:t>
-      </w:r>
-      <w:r>
-        <w:rPr>
-          <w:rStyle w:val="Code"/>
-        </w:rPr>
-        <w:t>&lt;saml</w:t>
-      </w:r>
-      <w:r>
-        <w:rPr>
-          <w:rStyle w:val="Code"/>
-        </w:rPr>
-        <w:t>2p</w:t>
-      </w:r>
-      <w:r>
-        <w:rPr>
-          <w:rStyle w:val="Code"/>
-        </w:rPr>
-        <w:t>:Response&gt;</w:t>
-      </w:r>
-      <w:r>
-        <w:rPr>
-          <w:lang w:val="en-US"/>
-        </w:rPr>
-        <w:t xml:space="preserve"> message in order to ensure</w:t>
-      </w:r>
-      <w:r>
-        <w:rPr>
-          <w:lang w:val="en-US"/>
-        </w:rPr>
-        <w:t xml:space="preserve"> </w:t>
-      </w:r>
-      <w:r>
-        <w:rPr>
-          <w:lang w:val="en-US"/>
-        </w:rPr>
-        <w:t>proper protection from the security threats described in [</w:t>
+          <w:lang w:val="en-US"/>
+        </w:rPr>
+        <w:t>proper pr</w:t>
+      </w:r>
+      <w:r>
+        <w:rPr>
+          <w:lang w:val="en-US"/>
+        </w:rPr>
+        <w:t>o</w:t>
+      </w:r>
+      <w:r>
+        <w:rPr>
+          <w:lang w:val="en-US"/>
+        </w:rPr>
+        <w:t>tection from the security threats described in [</w:t>
       </w:r>
       <w:hyperlink r:id="rId38" w:history="1">
         <w:r>
@@ -15568,7 +16159,19 @@
         <w:rPr>
           <w:lang w:val="en-US"/>
         </w:rPr>
-        <w:t xml:space="preserve"> the following requirements apply</w:t>
+        <w:t xml:space="preserve"> the following r</w:t>
+      </w:r>
+      <w:r>
+        <w:rPr>
+          <w:lang w:val="en-US"/>
+        </w:rPr>
+        <w:t>e</w:t>
+      </w:r>
+      <w:r>
+        <w:rPr>
+          <w:lang w:val="en-US"/>
+        </w:rPr>
+        <w:t>quirements apply</w:t>
       </w:r>
       <w:r>
         <w:rPr>
@@ -15586,7 +16189,19 @@
         <w:rPr>
           <w:lang w:val="en-US"/>
         </w:rPr>
-        <w:t>Service Provider rejects the response message</w:t>
+        <w:t>Service Provider rejects the response me</w:t>
+      </w:r>
+      <w:r>
+        <w:rPr>
+          <w:lang w:val="en-US"/>
+        </w:rPr>
+        <w:t>s</w:t>
+      </w:r>
+      <w:r>
+        <w:rPr>
+          <w:lang w:val="en-US"/>
+        </w:rPr>
+        <w:t>sage</w:t>
       </w:r>
       <w:r>
         <w:rPr>
@@ -15649,13 +16264,37 @@
         <w:rPr>
           <w:lang w:val="en-US"/>
         </w:rPr>
-        <w:t xml:space="preserve"> changed before being sent to the Identity Provider. However, a Service Provider MUST </w:t>
-      </w:r>
-      <w:r>
-        <w:rPr>
-          <w:lang w:val="en-US"/>
-        </w:rPr>
-        <w:t>implement all of the specified processing requirements even if it sends signed authentication request messages.</w:t>
+        <w:t xml:space="preserve"> changed before being sent to the Identity Provider. However, a Se</w:t>
+      </w:r>
+      <w:r>
+        <w:rPr>
+          <w:lang w:val="en-US"/>
+        </w:rPr>
+        <w:t>r</w:t>
+      </w:r>
+      <w:r>
+        <w:rPr>
+          <w:lang w:val="en-US"/>
+        </w:rPr>
+        <w:t xml:space="preserve">vice Provider MUST </w:t>
+      </w:r>
+      <w:r>
+        <w:rPr>
+          <w:lang w:val="en-US"/>
+        </w:rPr>
+        <w:t>implement all of the specified processing requirements even if it sends signed authentic</w:t>
+      </w:r>
+      <w:r>
+        <w:rPr>
+          <w:lang w:val="en-US"/>
+        </w:rPr>
+        <w:t>a</w:t>
+      </w:r>
+      <w:r>
+        <w:rPr>
+          <w:lang w:val="en-US"/>
+        </w:rPr>
+        <w:t>tion request messages.</w:t>
       </w:r>
       <w:r>
         <w:rPr>
@@ -15671,14 +16310,14 @@
           <w:lang w:val="en-US"/>
         </w:rPr>
       </w:pPr>
-      <w:bookmarkStart w:id="60" w:name="_Toc305420697"/>
+      <w:bookmarkStart w:id="74" w:name="_Toc305420697"/>
       <w:r>
         <w:rPr>
           <w:lang w:val="en-US"/>
         </w:rPr>
         <w:t>Signature Validation</w:t>
       </w:r>
-      <w:bookmarkEnd w:id="60"/>
+      <w:bookmarkEnd w:id="74"/>
     </w:p>
     <w:p>
       <w:pPr>
@@ -15758,7 +16397,19 @@
         <w:rPr>
           <w:lang w:val="en-US"/>
         </w:rPr>
-        <w:t>he public key being used to verify the signature MUST appear in the issuing Identity Provider’s metadata record (</w:t>
+        <w:t>he public key being used to verify the signature MUST appear in the issuing Identity Provider’s metadata re</w:t>
+      </w:r>
+      <w:r>
+        <w:rPr>
+          <w:lang w:val="en-US"/>
+        </w:rPr>
+        <w:t>c</w:t>
+      </w:r>
+      <w:r>
+        <w:rPr>
+          <w:lang w:val="en-US"/>
+        </w:rPr>
+        <w:t>ord (</w:t>
       </w:r>
       <w:r>
         <w:rPr>
@@ -15828,8 +16479,8 @@
           <w:lang w:val="en-US"/>
         </w:rPr>
       </w:pPr>
-      <w:bookmarkStart w:id="61" w:name="_Ref274919315"/>
-      <w:bookmarkStart w:id="62" w:name="_Toc305420698"/>
+      <w:bookmarkStart w:id="75" w:name="_Ref274919315"/>
+      <w:bookmarkStart w:id="76" w:name="_Toc305420698"/>
       <w:r>
         <w:rPr>
           <w:lang w:val="en-US"/>
@@ -15842,8 +16493,8 @@
         </w:rPr>
         <w:t xml:space="preserve"> Confirmation</w:t>
       </w:r>
-      <w:bookmarkEnd w:id="61"/>
-      <w:bookmarkEnd w:id="62"/>
+      <w:bookmarkEnd w:id="75"/>
+      <w:bookmarkEnd w:id="76"/>
     </w:p>
     <w:p>
       <w:pPr>
@@ -15915,7 +16566,19 @@
         <w:rPr>
           <w:lang w:val="en-US"/>
         </w:rPr>
-        <w:t xml:space="preserve">, or a secure context containing </w:t>
+        <w:t>, or a secure context contai</w:t>
+      </w:r>
+      <w:r>
+        <w:rPr>
+          <w:lang w:val="en-US"/>
+        </w:rPr>
+        <w:t>n</w:t>
+      </w:r>
+      <w:r>
+        <w:rPr>
+          <w:lang w:val="en-US"/>
+        </w:rPr>
+        <w:t xml:space="preserve">ing </w:t>
       </w:r>
       <w:r>
         <w:rPr>
@@ -16052,6 +16715,14 @@
         </w:rPr>
         <w:t xml:space="preserve">match </w:t>
       </w:r>
+      <w:ins w:id="77" w:author="Martin Lindström" w:date="2016-05-26T21:12:00Z">
+        <w:r>
+          <w:rPr>
+            <w:lang w:val="en-US"/>
+          </w:rPr>
+          <w:t xml:space="preserve">the </w:t>
+        </w:r>
+      </w:ins>
       <w:r>
         <w:rPr>
           <w:lang w:val="en-US"/>
@@ -16080,7 +16751,78 @@
         <w:rPr>
           <w:lang w:val="en-US"/>
         </w:rPr>
-        <w:t>attribute included in the request message.</w:t>
+        <w:t>attribute included in the request message</w:t>
+      </w:r>
+      <w:ins w:id="78" w:author="Martin Lindström" w:date="2016-05-26T21:12:00Z">
+        <w:r>
+          <w:rPr>
+            <w:lang w:val="en-US"/>
+          </w:rPr>
+          <w:t>, or if this attribute was not pr</w:t>
+        </w:r>
+        <w:r>
+          <w:rPr>
+            <w:lang w:val="en-US"/>
+          </w:rPr>
+          <w:t>o</w:t>
+        </w:r>
+        <w:r>
+          <w:rPr>
+            <w:lang w:val="en-US"/>
+          </w:rPr>
+          <w:t>vided in the request message, the default response location specified in the Service Provider</w:t>
+        </w:r>
+      </w:ins>
+      <w:ins w:id="79" w:author="Martin Lindström" w:date="2016-05-26T21:13:00Z">
+        <w:r>
+          <w:rPr>
+            <w:lang w:val="en-US"/>
+          </w:rPr>
+          <w:t xml:space="preserve">’s metadata entry, as described in section </w:t>
+        </w:r>
+        <w:r>
+          <w:rPr>
+            <w:lang w:val="en-US"/>
+          </w:rPr>
+          <w:fldChar w:fldCharType="begin"/>
+        </w:r>
+        <w:r>
+          <w:rPr>
+            <w:lang w:val="en-US"/>
+          </w:rPr>
+          <w:instrText xml:space="preserve"> REF _Ref325916548 \r \h </w:instrText>
+        </w:r>
+        <w:r>
+          <w:rPr>
+            <w:lang w:val="en-US"/>
+          </w:rPr>
+        </w:r>
+      </w:ins>
+      <w:r>
+        <w:rPr>
+          <w:lang w:val="en-US"/>
+        </w:rPr>
+        <w:fldChar w:fldCharType="separate"/>
+      </w:r>
+      <w:ins w:id="80" w:author="Martin Lindström" w:date="2016-05-26T21:13:00Z">
+        <w:r>
+          <w:rPr>
+            <w:lang w:val="en-US"/>
+          </w:rPr>
+          <w:t>5.4.2</w:t>
+        </w:r>
+        <w:r>
+          <w:rPr>
+            <w:lang w:val="en-US"/>
+          </w:rPr>
+          <w:fldChar w:fldCharType="end"/>
+        </w:r>
+      </w:ins>
+      <w:r>
+        <w:rPr>
+          <w:lang w:val="en-US"/>
+        </w:rPr>
+        <w:t>.</w:t>
       </w:r>
     </w:p>
     <w:p>
@@ -16276,7 +17018,19 @@
         <w:rPr>
           <w:lang w:val="en-US"/>
         </w:rPr>
-        <w:t xml:space="preserve">, the Service Provider </w:t>
+        <w:t>, the Se</w:t>
+      </w:r>
+      <w:r>
+        <w:rPr>
+          <w:lang w:val="en-US"/>
+        </w:rPr>
+        <w:t>r</w:t>
+      </w:r>
+      <w:r>
+        <w:rPr>
+          <w:lang w:val="en-US"/>
+        </w:rPr>
+        <w:t xml:space="preserve">vice Provider </w:t>
       </w:r>
       <w:r>
         <w:rPr>
@@ -16310,14 +17064,14 @@
           <w:lang w:val="en-US"/>
         </w:rPr>
       </w:pPr>
-      <w:bookmarkStart w:id="63" w:name="_Toc305420699"/>
+      <w:bookmarkStart w:id="81" w:name="_Toc305420699"/>
       <w:r>
         <w:rPr>
           <w:lang w:val="en-US"/>
         </w:rPr>
         <w:t>Conditions</w:t>
       </w:r>
-      <w:bookmarkEnd w:id="63"/>
+      <w:bookmarkEnd w:id="81"/>
     </w:p>
     <w:p>
       <w:pPr>
@@ -16331,14 +17085,12 @@
         </w:rPr>
         <w:t xml:space="preserve">The Service Provider MUST </w:t>
       </w:r>
-      <w:proofErr w:type="gramStart"/>
       <w:r>
         <w:rPr>
           <w:lang w:val="en-US"/>
         </w:rPr>
         <w:t>assert</w:t>
       </w:r>
-      <w:proofErr w:type="gramEnd"/>
       <w:r>
         <w:rPr>
           <w:lang w:val="en-US"/>
@@ -16441,6 +17193,7 @@
         <w:rPr>
           <w:lang w:val="en-US"/>
         </w:rPr>
+        <w:lastRenderedPageBreak/>
         <w:t>The Service Provider MUST verify that t</w:t>
       </w:r>
       <w:r>
@@ -16598,14 +17351,14 @@
           <w:lang w:val="en-US"/>
         </w:rPr>
       </w:pPr>
-      <w:bookmarkStart w:id="64" w:name="_Toc305420700"/>
+      <w:bookmarkStart w:id="82" w:name="_Toc305420700"/>
       <w:r>
         <w:rPr>
           <w:lang w:val="en-US"/>
         </w:rPr>
         <w:t>The Authentication Statement</w:t>
       </w:r>
-      <w:bookmarkEnd w:id="64"/>
+      <w:bookmarkEnd w:id="82"/>
     </w:p>
     <w:p>
       <w:pPr>
@@ -16695,7 +17448,19 @@
         <w:rPr>
           <w:lang w:val="en-US"/>
         </w:rPr>
-        <w:t>performed</w:t>
+        <w:t>pe</w:t>
+      </w:r>
+      <w:r>
+        <w:rPr>
+          <w:lang w:val="en-US"/>
+        </w:rPr>
+        <w:t>r</w:t>
+      </w:r>
+      <w:r>
+        <w:rPr>
+          <w:lang w:val="en-US"/>
+        </w:rPr>
+        <w:t>formed</w:t>
       </w:r>
       <w:r>
         <w:rPr>
@@ -16778,7 +17543,7 @@
           <w:lang w:val="en-US"/>
         </w:rPr>
       </w:pPr>
-      <w:bookmarkStart w:id="65" w:name="_Toc305420701"/>
+      <w:bookmarkStart w:id="83" w:name="_Toc305420701"/>
       <w:r>
         <w:rPr>
           <w:lang w:val="en-US"/>
@@ -16791,7 +17556,7 @@
         </w:rPr>
         <w:t>Security Validation</w:t>
       </w:r>
-      <w:bookmarkEnd w:id="65"/>
+      <w:bookmarkEnd w:id="83"/>
     </w:p>
     <w:p>
       <w:pPr>
@@ -16943,7 +17708,19 @@
         <w:rPr>
           <w:lang w:val="en-US"/>
         </w:rPr>
-        <w:t xml:space="preserve">e Provider SHOULD implement a validation that rejects an assertion if </w:t>
+        <w:t>e Provider SHOULD implement a val</w:t>
+      </w:r>
+      <w:r>
+        <w:rPr>
+          <w:lang w:val="en-US"/>
+        </w:rPr>
+        <w:t>i</w:t>
+      </w:r>
+      <w:r>
+        <w:rPr>
+          <w:lang w:val="en-US"/>
+        </w:rPr>
+        <w:t xml:space="preserve">dation that rejects an assertion if </w:t>
       </w:r>
       <w:r>
         <w:rPr>
@@ -17043,19 +17820,11 @@
         </w:rPr>
         <w:t xml:space="preserve">n the authentication request, the Service Provider SHOULD </w:t>
       </w:r>
-      <w:proofErr w:type="gramStart"/>
-      <w:r>
-        <w:rPr>
-          <w:lang w:val="en-US"/>
-        </w:rPr>
-        <w:t>ensure</w:t>
-      </w:r>
-      <w:proofErr w:type="gramEnd"/>
-      <w:r>
-        <w:rPr>
-          <w:lang w:val="en-US"/>
-        </w:rPr>
-        <w:t xml:space="preserve"> that </w:t>
+      <w:r>
+        <w:rPr>
+          <w:lang w:val="en-US"/>
+        </w:rPr>
+        <w:t xml:space="preserve">ensure that </w:t>
       </w:r>
       <w:r>
         <w:rPr>
@@ -17113,14 +17882,14 @@
           <w:lang w:val="en-US"/>
         </w:rPr>
       </w:pPr>
-      <w:bookmarkStart w:id="66" w:name="_Toc305420702"/>
+      <w:bookmarkStart w:id="84" w:name="_Toc305420702"/>
       <w:r>
         <w:rPr>
           <w:lang w:val="en-US"/>
         </w:rPr>
         <w:t>Error Responses</w:t>
       </w:r>
-      <w:bookmarkEnd w:id="66"/>
+      <w:bookmarkEnd w:id="84"/>
     </w:p>
     <w:p>
       <w:pPr>
@@ -17150,7 +17919,19 @@
         <w:rPr>
           <w:lang w:val="en-US"/>
         </w:rPr>
-        <w:t xml:space="preserve"> message.</w:t>
+        <w:t xml:space="preserve"> me</w:t>
+      </w:r>
+      <w:r>
+        <w:rPr>
+          <w:lang w:val="en-US"/>
+        </w:rPr>
+        <w:t>s</w:t>
+      </w:r>
+      <w:r>
+        <w:rPr>
+          <w:lang w:val="en-US"/>
+        </w:rPr>
+        <w:t>sage.</w:t>
       </w:r>
     </w:p>
     <w:p>
@@ -17557,14 +18338,15 @@
           <w:lang w:val="en-US"/>
         </w:rPr>
       </w:pPr>
-      <w:bookmarkStart w:id="67" w:name="_Ref298670980"/>
-      <w:bookmarkStart w:id="68" w:name="_Ref298670992"/>
-      <w:bookmarkStart w:id="69" w:name="_Ref298830213"/>
-      <w:bookmarkStart w:id="70" w:name="_Toc305420703"/>
-      <w:r>
-        <w:rPr>
-          <w:lang w:val="en-US"/>
-        </w:rPr>
+      <w:bookmarkStart w:id="85" w:name="_Ref298670980"/>
+      <w:bookmarkStart w:id="86" w:name="_Ref298670992"/>
+      <w:bookmarkStart w:id="87" w:name="_Ref298830213"/>
+      <w:bookmarkStart w:id="88" w:name="_Toc305420703"/>
+      <w:r>
+        <w:rPr>
+          <w:lang w:val="en-US"/>
+        </w:rPr>
+        <w:lastRenderedPageBreak/>
         <w:t>A</w:t>
       </w:r>
       <w:r>
@@ -17573,10 +18355,10 @@
         </w:rPr>
         <w:t>uthentication for Signature</w:t>
       </w:r>
-      <w:bookmarkEnd w:id="67"/>
-      <w:bookmarkEnd w:id="68"/>
-      <w:bookmarkEnd w:id="69"/>
-      <w:bookmarkEnd w:id="70"/>
+      <w:bookmarkEnd w:id="85"/>
+      <w:bookmarkEnd w:id="86"/>
+      <w:bookmarkEnd w:id="87"/>
+      <w:bookmarkEnd w:id="88"/>
     </w:p>
     <w:p>
       <w:pPr>
@@ -17904,16 +18686,16 @@
           <w:lang w:val="en-US"/>
         </w:rPr>
       </w:pPr>
-      <w:bookmarkStart w:id="71" w:name="_Ref296505020"/>
-      <w:bookmarkStart w:id="72" w:name="_Toc305420704"/>
+      <w:bookmarkStart w:id="89" w:name="_Ref296505020"/>
+      <w:bookmarkStart w:id="90" w:name="_Toc305420704"/>
       <w:r>
         <w:rPr>
           <w:lang w:val="en-US"/>
         </w:rPr>
         <w:t>Authentication Context URIs for Signature Services</w:t>
       </w:r>
-      <w:bookmarkEnd w:id="71"/>
-      <w:bookmarkEnd w:id="72"/>
+      <w:bookmarkEnd w:id="89"/>
+      <w:bookmarkEnd w:id="90"/>
     </w:p>
     <w:p>
       <w:pPr>
@@ -18009,21 +18791,7 @@
         <w:rPr>
           <w:lang w:val="en-US"/>
         </w:rPr>
-        <w:t xml:space="preserve">. These authentication </w:t>
-      </w:r>
-      <w:proofErr w:type="gramStart"/>
-      <w:r>
-        <w:rPr>
-          <w:lang w:val="en-US"/>
-        </w:rPr>
-        <w:t>context</w:t>
-      </w:r>
-      <w:proofErr w:type="gramEnd"/>
-      <w:r>
-        <w:rPr>
-          <w:lang w:val="en-US"/>
-        </w:rPr>
-        <w:t xml:space="preserve"> URIs are applicable</w:t>
+        <w:t>. These authentication context URIs are applicable</w:t>
       </w:r>
       <w:r>
         <w:rPr>
@@ -18248,7 +19016,19 @@
         <w:rPr>
           <w:lang w:val="en-US"/>
         </w:rPr>
-        <w:t>identifiers</w:t>
+        <w:t>ident</w:t>
+      </w:r>
+      <w:r>
+        <w:rPr>
+          <w:lang w:val="en-US"/>
+        </w:rPr>
+        <w:t>i</w:t>
+      </w:r>
+      <w:r>
+        <w:rPr>
+          <w:lang w:val="en-US"/>
+        </w:rPr>
+        <w:t>fiers</w:t>
       </w:r>
       <w:r>
         <w:rPr>
@@ -18316,7 +19096,6 @@
         </w:rPr>
         <w:t xml:space="preserve">uthentication </w:t>
       </w:r>
-      <w:proofErr w:type="gramStart"/>
       <w:r>
         <w:rPr>
           <w:lang w:val="en-US"/>
@@ -18327,14 +19106,7 @@
         <w:rPr>
           <w:lang w:val="en-US"/>
         </w:rPr>
-        <w:t>ontext</w:t>
-      </w:r>
-      <w:proofErr w:type="gramEnd"/>
-      <w:r>
-        <w:rPr>
-          <w:lang w:val="en-US"/>
-        </w:rPr>
-        <w:t xml:space="preserve"> URIs. The URIs listed above are only used when there is an explicit requirement for the Identity Provider to display a sign message provided in the authentication request.</w:t>
+        <w:t>ontext URIs. The URIs listed above are only used when there is an explicit requirement for the Identity Provider to display a sign message provided in the authentication request.</w:t>
       </w:r>
     </w:p>
     <w:p>
@@ -18344,14 +19116,14 @@
           <w:lang w:val="en-US"/>
         </w:rPr>
       </w:pPr>
-      <w:bookmarkStart w:id="73" w:name="_Toc305420705"/>
+      <w:bookmarkStart w:id="91" w:name="_Toc305420705"/>
       <w:r>
         <w:rPr>
           <w:lang w:val="en-US"/>
         </w:rPr>
         <w:t>Authentication Requests</w:t>
       </w:r>
-      <w:bookmarkEnd w:id="73"/>
+      <w:bookmarkEnd w:id="91"/>
     </w:p>
     <w:p>
       <w:pPr>
@@ -18543,7 +19315,19 @@
         <w:rPr>
           <w:lang w:val="en-US"/>
         </w:rPr>
-        <w:t xml:space="preserve">This MUST also be indicated in the Signature Service metadata record using the </w:t>
+        <w:t>This MUST also be indicated in the Sign</w:t>
+      </w:r>
+      <w:r>
+        <w:rPr>
+          <w:lang w:val="en-US"/>
+        </w:rPr>
+        <w:t>a</w:t>
+      </w:r>
+      <w:r>
+        <w:rPr>
+          <w:lang w:val="en-US"/>
+        </w:rPr>
+        <w:t xml:space="preserve">ture Service metadata record using the </w:t>
       </w:r>
       <w:r>
         <w:rPr>
@@ -18641,7 +19425,19 @@
         <w:rPr>
           <w:lang w:val="en-US"/>
         </w:rPr>
-        <w:t xml:space="preserve"> MUST provide a user interface that is indicating that the end user is performing a signature.</w:t>
+        <w:t xml:space="preserve"> MUST provide a user interface that is indicating that the end user is pe</w:t>
+      </w:r>
+      <w:r>
+        <w:rPr>
+          <w:lang w:val="en-US"/>
+        </w:rPr>
+        <w:t>r</w:t>
+      </w:r>
+      <w:r>
+        <w:rPr>
+          <w:lang w:val="en-US"/>
+        </w:rPr>
+        <w:t>forming a signature.</w:t>
       </w:r>
     </w:p>
     <w:p>
@@ -18651,7 +19447,7 @@
           <w:lang w:val="en-US"/>
         </w:rPr>
       </w:pPr>
-      <w:bookmarkStart w:id="74" w:name="_Toc305420706"/>
+      <w:bookmarkStart w:id="92" w:name="_Toc305420706"/>
       <w:r>
         <w:rPr>
           <w:lang w:val="en-US"/>
@@ -18676,7 +19472,7 @@
         </w:rPr>
         <w:t>age</w:t>
       </w:r>
-      <w:bookmarkEnd w:id="74"/>
+      <w:bookmarkEnd w:id="92"/>
     </w:p>
     <w:p>
       <w:pPr>
@@ -18750,7 +19546,6 @@
         </w:rPr>
         <w:t xml:space="preserve"> [</w:t>
       </w:r>
-      <w:proofErr w:type="spellStart"/>
       <w:r>
         <w:rPr>
           <w:lang w:val="en-GB"/>
@@ -18761,45 +19556,45 @@
         <w:rPr>
           <w:lang w:val="en-GB"/>
         </w:rPr>
-        <w:t>DSS</w:t>
-      </w:r>
-      <w:proofErr w:type="spellEnd"/>
+        <w:t xml:space="preserve">DSS]) </w:t>
+      </w:r>
       <w:r>
         <w:rPr>
           <w:lang w:val="en-GB"/>
         </w:rPr>
-        <w:t xml:space="preserve">]) </w:t>
+        <w:t xml:space="preserve">in a signature request. This element holds a </w:t>
       </w:r>
       <w:r>
         <w:rPr>
           <w:lang w:val="en-GB"/>
         </w:rPr>
-        <w:t xml:space="preserve">in a signature request. This element holds a </w:t>
+        <w:t xml:space="preserve">message that the </w:t>
       </w:r>
       <w:r>
         <w:rPr>
           <w:lang w:val="en-GB"/>
         </w:rPr>
-        <w:t xml:space="preserve">message that the </w:t>
+        <w:t xml:space="preserve">Identity </w:t>
       </w:r>
       <w:r>
         <w:rPr>
           <w:lang w:val="en-GB"/>
         </w:rPr>
-        <w:t xml:space="preserve">Identity </w:t>
+        <w:t>Provider, which is responsible for “authentication for signature”,</w:t>
       </w:r>
       <w:r>
         <w:rPr>
           <w:lang w:val="en-GB"/>
         </w:rPr>
-        <w:t>Provider, which is responsible for “authentication for signature”,</w:t>
-      </w:r>
-      <w:r>
+        <w:t xml:space="preserve"> should present to the user that is performing the signature.</w:t>
+      </w:r>
+    </w:p>
+    <w:p>
+      <w:pPr>
         <w:rPr>
           <w:lang w:val="en-GB"/>
         </w:rPr>
-        <w:t xml:space="preserve"> should present to the user that is performing the signature.</w:t>
-      </w:r>
+      </w:pPr>
     </w:p>
     <w:p>
       <w:pPr>
@@ -18807,17 +19602,11 @@
           <w:lang w:val="en-GB"/>
         </w:rPr>
       </w:pPr>
-    </w:p>
-    <w:p>
-      <w:pPr>
+      <w:r>
         <w:rPr>
           <w:lang w:val="en-GB"/>
         </w:rPr>
-      </w:pPr>
-      <w:r>
-        <w:rPr>
-          <w:lang w:val="en-GB"/>
-        </w:rPr>
+        <w:lastRenderedPageBreak/>
         <w:t xml:space="preserve">A </w:t>
       </w:r>
       <w:r>
@@ -19188,7 +19977,19 @@
         <w:rPr>
           <w:lang w:val="en-US"/>
         </w:rPr>
-        <w:t xml:space="preserve"> element of the </w:t>
+        <w:t xml:space="preserve"> el</w:t>
+      </w:r>
+      <w:r>
+        <w:rPr>
+          <w:lang w:val="en-US"/>
+        </w:rPr>
+        <w:t>e</w:t>
+      </w:r>
+      <w:r>
+        <w:rPr>
+          <w:lang w:val="en-US"/>
+        </w:rPr>
+        <w:t xml:space="preserve">ment of the </w:t>
       </w:r>
       <w:r>
         <w:rPr>
@@ -19250,21 +20051,7 @@
         <w:rPr>
           <w:lang w:val="en-US"/>
         </w:rPr>
-        <w:t xml:space="preserve">roviders SHALL </w:t>
-      </w:r>
-      <w:proofErr w:type="gramStart"/>
-      <w:r>
-        <w:rPr>
-          <w:lang w:val="en-US"/>
-        </w:rPr>
-        <w:t>advertise</w:t>
-      </w:r>
-      <w:proofErr w:type="gramEnd"/>
-      <w:r>
-        <w:rPr>
-          <w:lang w:val="en-US"/>
-        </w:rPr>
-        <w:t xml:space="preserve"> support</w:t>
+        <w:t>roviders SHALL advertise support</w:t>
       </w:r>
       <w:r>
         <w:rPr>
@@ -19863,7 +20650,13 @@
         <w:t xml:space="preserve"> advertises its support for LoA</w:t>
       </w:r>
       <w:r>
-        <w:t>3 authentication (including support for displaying of sign messages).</w:t>
+        <w:t>3 authentication (including support for di</w:t>
+      </w:r>
+      <w:r>
+        <w:t>s</w:t>
+      </w:r>
+      <w:r>
+        <w:t>playing of sign messages).</w:t>
       </w:r>
     </w:p>
     <w:p>
@@ -19920,7 +20713,19 @@
         <w:rPr>
           <w:lang w:val="en-US"/>
         </w:rPr>
-        <w:t>The authentication request SHALL contain a sign message that can be extracted by the Identity Provider. If the Identity Provider fails to locate, decrypt or extract the sign message in clear text form, it must return an error response.</w:t>
+        <w:t>The authentication request SHALL contain a sign message that can be extracted by the Identity Provi</w:t>
+      </w:r>
+      <w:r>
+        <w:rPr>
+          <w:lang w:val="en-US"/>
+        </w:rPr>
+        <w:t>d</w:t>
+      </w:r>
+      <w:r>
+        <w:rPr>
+          <w:lang w:val="en-US"/>
+        </w:rPr>
+        <w:t>er. If the Identity Provider fails to locate, decrypt or extract the sign message in clear text form, it must return an error response.</w:t>
       </w:r>
     </w:p>
     <w:p>
@@ -19938,21 +20743,7 @@
         <w:rPr>
           <w:lang w:val="en-US"/>
         </w:rPr>
-        <w:t xml:space="preserve">The Identity Provider MUST </w:t>
-      </w:r>
-      <w:proofErr w:type="gramStart"/>
-      <w:r>
-        <w:rPr>
-          <w:lang w:val="en-US"/>
-        </w:rPr>
-        <w:t>display</w:t>
-      </w:r>
-      <w:proofErr w:type="gramEnd"/>
-      <w:r>
-        <w:rPr>
-          <w:lang w:val="en-US"/>
-        </w:rPr>
-        <w:t xml:space="preserve"> the sign message to the user in a manner that is consistent with the data format of the sign message. If necessary the Identity Provider MUST process defined filtering rules on the message. If the present message format is not supported or the sign message for any reason can</w:t>
+        <w:t>The Identity Provider MUST display the sign message to the user in a manner that is consistent with the data format of the sign message. If necessary the Identity Provider MUST process defined filtering rules on the message. If the present message format is not supported or the sign message for any reason can</w:t>
       </w:r>
       <w:r>
         <w:rPr>
@@ -19982,7 +20773,19 @@
         <w:rPr>
           <w:lang w:val="en-US"/>
         </w:rPr>
-        <w:t>If authentication and sign message confirmation by the user was successful, the Identity Provider MUST include the authentication context URI from the list in 7.1 in the assertion that is consistent with the authentication context requested in the authentication request.</w:t>
+        <w:t>If authentication and sign message confirmation by the user was successful, the Identity Provider MUST include the authentication context URI from the list in 7.1 in the assertion that is consistent with the a</w:t>
+      </w:r>
+      <w:r>
+        <w:rPr>
+          <w:lang w:val="en-US"/>
+        </w:rPr>
+        <w:t>u</w:t>
+      </w:r>
+      <w:r>
+        <w:rPr>
+          <w:lang w:val="en-US"/>
+        </w:rPr>
+        <w:t>thentication context requested in the authentication request.</w:t>
       </w:r>
     </w:p>
     <w:p>
@@ -20000,7 +20803,19 @@
         <w:rPr>
           <w:lang w:val="en-US"/>
         </w:rPr>
-        <w:t xml:space="preserve">The Identity Provider MUST NOT return an assertion without performing authentication process consistent with the requested authentication context which includes display of a sign message, even if the request </w:t>
+        <w:t>The Identity Provider MUST NOT return an assertion without performing authentication process co</w:t>
+      </w:r>
+      <w:r>
+        <w:rPr>
+          <w:lang w:val="en-US"/>
+        </w:rPr>
+        <w:t>n</w:t>
+      </w:r>
+      <w:r>
+        <w:rPr>
+          <w:lang w:val="en-US"/>
+        </w:rPr>
+        <w:t xml:space="preserve">sistent with the requested authentication context which includes display of a sign message, even if the request </w:t>
       </w:r>
       <w:r>
         <w:rPr>
@@ -20064,14 +20879,14 @@
           <w:lang w:val="en-US"/>
         </w:rPr>
       </w:pPr>
-      <w:bookmarkStart w:id="75" w:name="_Toc305420707"/>
+      <w:bookmarkStart w:id="93" w:name="_Toc305420707"/>
       <w:r>
         <w:rPr>
           <w:lang w:val="en-US"/>
         </w:rPr>
         <w:t>Authentication Responses</w:t>
       </w:r>
-      <w:bookmarkEnd w:id="75"/>
+      <w:bookmarkEnd w:id="93"/>
     </w:p>
     <w:p>
       <w:pPr>
@@ -20202,7 +21017,14 @@
         <w:rPr>
           <w:lang w:val="en-US"/>
         </w:rPr>
-        <w:t xml:space="preserve"> element in the response, t</w:t>
+        <w:t xml:space="preserve"> element in the response, </w:t>
+      </w:r>
+      <w:r>
+        <w:rPr>
+          <w:lang w:val="en-US"/>
+        </w:rPr>
+        <w:lastRenderedPageBreak/>
+        <w:t>t</w:t>
       </w:r>
       <w:r>
         <w:rPr>
@@ -20390,11 +21212,12 @@
           <w:lang w:val="en-US"/>
         </w:rPr>
       </w:pPr>
-      <w:bookmarkStart w:id="76" w:name="_Toc305420708"/>
-      <w:r>
-        <w:rPr>
-          <w:lang w:val="en-US"/>
-        </w:rPr>
+      <w:bookmarkStart w:id="94" w:name="_Toc305420708"/>
+      <w:r>
+        <w:rPr>
+          <w:lang w:val="en-US"/>
+        </w:rPr>
+        <w:lastRenderedPageBreak/>
         <w:t>N</w:t>
       </w:r>
       <w:r>
@@ -20415,7 +21238,7 @@
         </w:rPr>
         <w:t>eferences</w:t>
       </w:r>
-      <w:bookmarkEnd w:id="76"/>
+      <w:bookmarkEnd w:id="94"/>
     </w:p>
     <w:p>
       <w:pPr>
@@ -20439,21 +21262,12 @@
         </w:rPr>
       </w:pPr>
       <w:hyperlink r:id="rId45" w:history="1">
-        <w:proofErr w:type="spellStart"/>
         <w:r>
           <w:rPr>
             <w:rStyle w:val="Hyperlink"/>
             <w:lang w:val="en-US"/>
           </w:rPr>
-          <w:t>Bradner</w:t>
-        </w:r>
-        <w:proofErr w:type="spellEnd"/>
-        <w:r>
-          <w:rPr>
-            <w:rStyle w:val="Hyperlink"/>
-            <w:lang w:val="en-US"/>
-          </w:rPr>
-          <w:t>, S., Key words for use in RFCs to Indicate Requirement Levels, March 1997.</w:t>
+          <w:t>Bradner, S., Key words for use in RFCs to Indicate Requirement Levels, March 1997.</w:t>
         </w:r>
       </w:hyperlink>
     </w:p>
@@ -20489,7 +21303,6 @@
         </w:rPr>
       </w:pPr>
       <w:hyperlink r:id="rId46" w:history="1">
-        <w:proofErr w:type="gramStart"/>
         <w:r>
           <w:rPr>
             <w:rStyle w:val="Hyperlink"/>
@@ -20504,7 +21317,6 @@
         </w:rPr>
         <w:t>.</w:t>
       </w:r>
-      <w:proofErr w:type="gramEnd"/>
       <w:r>
         <w:rPr>
           <w:lang w:val="en-US"/>
@@ -21004,7 +21816,23 @@
             <w:bCs/>
             <w:lang w:val="en-US"/>
           </w:rPr>
-          <w:t>SAML V2.0 Metadata Extension for Entity Attributes Version 1.0, August 2009.</w:t>
+          <w:t>SAML V2.0 Metadata Extension for Entity Attributes Version 1.0, A</w:t>
+        </w:r>
+        <w:r>
+          <w:rPr>
+            <w:rStyle w:val="Hyperlink"/>
+            <w:bCs/>
+            <w:lang w:val="en-US"/>
+          </w:rPr>
+          <w:t>u</w:t>
+        </w:r>
+        <w:r>
+          <w:rPr>
+            <w:rStyle w:val="Hyperlink"/>
+            <w:bCs/>
+            <w:lang w:val="en-US"/>
+          </w:rPr>
+          <w:t>gust 2009.</w:t>
         </w:r>
       </w:hyperlink>
     </w:p>
@@ -21120,6 +21948,7 @@
         <w:rPr>
           <w:lang w:val="en-US"/>
         </w:rPr>
+        <w:lastRenderedPageBreak/>
         <w:t>[</w:t>
       </w:r>
       <w:r>
@@ -21221,14 +22050,12 @@
         </w:rPr>
         <w:tab/>
       </w:r>
-      <w:proofErr w:type="gramStart"/>
       <w:r>
         <w:rPr>
           <w:lang w:val="en-US"/>
         </w:rPr>
         <w:t>Entity Categories for the Swedish eID Framework.</w:t>
       </w:r>
-      <w:proofErr w:type="gramEnd"/>
     </w:p>
     <w:p>
       <w:pPr>
@@ -21249,7 +22076,6 @@
         </w:rPr>
         <w:t>[</w:t>
       </w:r>
-      <w:proofErr w:type="spellStart"/>
       <w:r>
         <w:rPr>
           <w:lang w:val="en-US"/>
@@ -21268,7 +22094,6 @@
         </w:rPr>
         <w:t>o</w:t>
       </w:r>
-      <w:proofErr w:type="spellEnd"/>
       <w:r>
         <w:rPr>
           <w:lang w:val="en-US"/>
@@ -21284,7 +22109,6 @@
           <w:lang w:val="en-US"/>
         </w:rPr>
       </w:pPr>
-      <w:proofErr w:type="gramStart"/>
       <w:r>
         <w:rPr>
           <w:lang w:val="en-US"/>
@@ -21297,7 +22121,6 @@
         </w:rPr>
         <w:t>.</w:t>
       </w:r>
-      <w:proofErr w:type="gramEnd"/>
     </w:p>
     <w:p>
       <w:pPr>
@@ -21446,7 +22269,6 @@
           <w:lang w:val="en-US"/>
         </w:rPr>
       </w:pPr>
-      <w:proofErr w:type="gramStart"/>
       <w:r>
         <w:rPr>
           <w:lang w:val="en-US"/>
@@ -21477,7 +22299,6 @@
         </w:rPr>
         <w:t>.</w:t>
       </w:r>
-      <w:proofErr w:type="gramEnd"/>
     </w:p>
     <w:p>
       <w:pPr>
@@ -21513,24 +22334,25 @@
           <w:lang w:val="en-US"/>
         </w:rPr>
       </w:pPr>
-      <w:bookmarkStart w:id="77" w:name="_Toc305420709"/>
-      <w:r>
-        <w:rPr>
-          <w:lang w:val="en-US"/>
-        </w:rPr>
+      <w:bookmarkStart w:id="95" w:name="_Toc305420709"/>
+      <w:r>
+        <w:rPr>
+          <w:lang w:val="en-US"/>
+        </w:rPr>
+        <w:lastRenderedPageBreak/>
         <w:t>Changes between versions</w:t>
       </w:r>
-      <w:bookmarkEnd w:id="77"/>
-    </w:p>
-    <w:p>
-      <w:pPr>
-        <w:rPr>
-          <w:ins w:id="78" w:author="Martin Lindström" w:date="2016-05-26T12:26:00Z"/>
+      <w:bookmarkEnd w:id="95"/>
+    </w:p>
+    <w:p>
+      <w:pPr>
+        <w:rPr>
+          <w:ins w:id="96" w:author="Martin Lindström" w:date="2016-05-26T12:26:00Z"/>
           <w:b/>
           <w:lang w:val="en-US"/>
         </w:rPr>
       </w:pPr>
-      <w:ins w:id="79" w:author="Martin Lindström" w:date="2016-05-26T12:26:00Z">
+      <w:ins w:id="97" w:author="Martin Lindström" w:date="2016-05-26T12:26:00Z">
         <w:r>
           <w:rPr>
             <w:b/>
@@ -21543,7 +22365,7 @@
     <w:p>
       <w:pPr>
         <w:rPr>
-          <w:ins w:id="80" w:author="Martin Lindström" w:date="2016-05-26T12:26:00Z"/>
+          <w:ins w:id="98" w:author="Martin Lindström" w:date="2016-05-26T12:26:00Z"/>
           <w:b/>
           <w:lang w:val="en-US"/>
         </w:rPr>
@@ -21557,16 +22379,188 @@
           <w:numId w:val="44"/>
         </w:numPr>
         <w:rPr>
-          <w:ins w:id="81" w:author="Martin Lindström" w:date="2016-05-26T12:26:00Z"/>
+          <w:ins w:id="99" w:author="Martin Lindström" w:date="2016-05-26T12:26:00Z"/>
           <w:b/>
           <w:lang w:val="en-US"/>
         </w:rPr>
       </w:pPr>
-    </w:p>
-    <w:p>
-      <w:pPr>
-        <w:rPr>
-          <w:ins w:id="82" w:author="Martin Lindström" w:date="2016-05-26T12:26:00Z"/>
+      <w:ins w:id="100" w:author="Martin Lindström" w:date="2016-05-26T21:14:00Z">
+        <w:r>
+          <w:rPr>
+            <w:lang w:val="en-US"/>
+          </w:rPr>
+          <w:t>Version 1.3</w:t>
+        </w:r>
+      </w:ins>
+      <w:ins w:id="101" w:author="Martin Lindström" w:date="2016-05-26T21:16:00Z">
+        <w:r>
+          <w:rPr>
+            <w:lang w:val="en-US"/>
+          </w:rPr>
+          <w:t xml:space="preserve"> of this profile</w:t>
+        </w:r>
+      </w:ins>
+      <w:ins w:id="102" w:author="Martin Lindström" w:date="2016-05-26T21:14:00Z">
+        <w:r>
+          <w:rPr>
+            <w:lang w:val="en-US"/>
+          </w:rPr>
+          <w:t xml:space="preserve"> stated that a </w:t>
+        </w:r>
+        <w:r>
+          <w:rPr>
+            <w:rStyle w:val="Code"/>
+          </w:rPr>
+          <w:t>&lt;saml2p:AuthnRequest&gt;</w:t>
+        </w:r>
+        <w:r>
+          <w:rPr>
+            <w:lang w:val="en-US"/>
+          </w:rPr>
+          <w:t xml:space="preserve"> message MUST contain an </w:t>
+        </w:r>
+        <w:r>
+          <w:rPr>
+            <w:rStyle w:val="Code"/>
+          </w:rPr>
+          <w:t>AssertionConsumerServiceURL</w:t>
+        </w:r>
+      </w:ins>
+      <w:ins w:id="103" w:author="Martin Lindström" w:date="2016-05-26T21:15:00Z">
+        <w:r>
+          <w:rPr>
+            <w:lang w:val="en-US"/>
+          </w:rPr>
+          <w:t xml:space="preserve"> attribute identifying the desired response location.</w:t>
+        </w:r>
+      </w:ins>
+      <w:ins w:id="104" w:author="Martin Lindström" w:date="2016-05-26T23:24:00Z">
+        <w:r>
+          <w:rPr>
+            <w:lang w:val="en-US"/>
+          </w:rPr>
+          <w:t xml:space="preserve"> </w:t>
+        </w:r>
+        <w:r>
+          <w:rPr>
+            <w:lang w:val="en-US"/>
+          </w:rPr>
+          <w:t xml:space="preserve">It has shown that this requirement aggravates interoperability since some of the major providers of Service Provider software do not fully support this attribute. Furthermore, the requirement does increase security since an Identity Provider may only post response messages to locations registered in the </w:t>
+        </w:r>
+        <w:r>
+          <w:rPr>
+            <w:rStyle w:val="Code"/>
+          </w:rPr>
+          <w:t>&lt;md:AssertionConsumerService&gt;</w:t>
+        </w:r>
+        <w:r>
+          <w:rPr>
+            <w:lang w:val="en-US"/>
+          </w:rPr>
+          <w:t xml:space="preserve"> elements of the Service Provider metadata entry.</w:t>
+        </w:r>
+      </w:ins>
+      <w:ins w:id="105" w:author="Martin Lindström" w:date="2016-05-26T23:25:00Z">
+        <w:r>
+          <w:rPr>
+            <w:lang w:val="en-US"/>
+          </w:rPr>
+          <w:t xml:space="preserve"> Therefore, chapter 5.3, “</w:t>
+        </w:r>
+      </w:ins>
+      <w:ins w:id="106" w:author="Martin Lindström" w:date="2016-05-26T23:26:00Z">
+        <w:r>
+          <w:rPr>
+            <w:lang w:val="en-US"/>
+          </w:rPr>
+          <w:t>Message Content</w:t>
+        </w:r>
+      </w:ins>
+      <w:ins w:id="107" w:author="Martin Lindström" w:date="2016-05-26T23:25:00Z">
+        <w:r>
+          <w:rPr>
+            <w:lang w:val="en-US"/>
+          </w:rPr>
+          <w:t>”</w:t>
+        </w:r>
+      </w:ins>
+      <w:ins w:id="108" w:author="Martin Lindström" w:date="2016-05-26T23:26:00Z">
+        <w:r>
+          <w:rPr>
+            <w:lang w:val="en-US"/>
+          </w:rPr>
+          <w:t xml:space="preserve">, has been changed to state that the </w:t>
+        </w:r>
+        <w:r>
+          <w:rPr>
+            <w:rStyle w:val="Code"/>
+          </w:rPr>
+          <w:t>&lt;saml2p:AuthnRequest&gt;</w:t>
+        </w:r>
+        <w:r>
+          <w:rPr>
+            <w:lang w:val="en-US"/>
+          </w:rPr>
+          <w:t xml:space="preserve"> me</w:t>
+        </w:r>
+        <w:r>
+          <w:rPr>
+            <w:lang w:val="en-US"/>
+          </w:rPr>
+          <w:t>s</w:t>
+        </w:r>
+        <w:r>
+          <w:rPr>
+            <w:lang w:val="en-US"/>
+          </w:rPr>
+          <w:t xml:space="preserve">sage </w:t>
+        </w:r>
+        <w:r>
+          <w:rPr>
+            <w:lang w:val="en-US"/>
+          </w:rPr>
+          <w:t>SHOULD</w:t>
+        </w:r>
+        <w:r>
+          <w:rPr>
+            <w:lang w:val="en-US"/>
+          </w:rPr>
+          <w:t xml:space="preserve"> contain an </w:t>
+        </w:r>
+        <w:r>
+          <w:rPr>
+            <w:rStyle w:val="Code"/>
+          </w:rPr>
+          <w:t>AssertionConsumerServiceURL</w:t>
+        </w:r>
+        <w:r>
+          <w:rPr>
+            <w:lang w:val="en-US"/>
+          </w:rPr>
+          <w:t xml:space="preserve"> attribute</w:t>
+        </w:r>
+        <w:r>
+          <w:rPr>
+            <w:lang w:val="en-US"/>
+          </w:rPr>
+          <w:t>. Changes have also been made to sections 5.4.2 and</w:t>
+        </w:r>
+      </w:ins>
+      <w:ins w:id="109" w:author="Martin Lindström" w:date="2016-05-26T23:27:00Z">
+        <w:r>
+          <w:rPr>
+            <w:lang w:val="en-US"/>
+          </w:rPr>
+          <w:t xml:space="preserve"> 6.3.2 where processing requirements were updated.</w:t>
+        </w:r>
+      </w:ins>
+      <w:bookmarkStart w:id="110" w:name="_GoBack"/>
+      <w:bookmarkEnd w:id="110"/>
+    </w:p>
+    <w:p>
+      <w:pPr>
+        <w:rPr>
+          <w:ins w:id="111" w:author="Martin Lindström" w:date="2016-05-26T12:26:00Z"/>
           <w:b/>
           <w:lang w:val="en-US"/>
         </w:rPr>
@@ -21709,7 +22703,19 @@
         <w:rPr>
           <w:lang w:val="en-US"/>
         </w:rPr>
-        <w:t xml:space="preserve"> to the previous version where the signature requirement was put on </w:t>
+        <w:t xml:space="preserve"> to the previous version where the sign</w:t>
+      </w:r>
+      <w:r>
+        <w:rPr>
+          <w:lang w:val="en-US"/>
+        </w:rPr>
+        <w:t>a</w:t>
+      </w:r>
+      <w:r>
+        <w:rPr>
+          <w:lang w:val="en-US"/>
+        </w:rPr>
+        <w:t xml:space="preserve">ture requirement was put on </w:t>
       </w:r>
       <w:r>
         <w:rPr>
@@ -21949,7 +22955,19 @@
         <w:rPr>
           <w:lang w:val="en-US"/>
         </w:rPr>
-        <w:t>Authentication Context Classes for Levels of Assurance for the Swedish eID Framework</w:t>
+        <w:t>Authentication Context Classes for Levels of Assurance for the Swedish eID Fram</w:t>
+      </w:r>
+      <w:r>
+        <w:rPr>
+          <w:lang w:val="en-US"/>
+        </w:rPr>
+        <w:t>e</w:t>
+      </w:r>
+      <w:r>
+        <w:rPr>
+          <w:lang w:val="en-US"/>
+        </w:rPr>
+        <w:t>work</w:t>
       </w:r>
       <w:r>
         <w:rPr>
@@ -21961,7 +22979,19 @@
         <w:rPr>
           <w:lang w:val="en-US"/>
         </w:rPr>
-        <w:t xml:space="preserve">. The reason for this is that it was proven difficult to make use of the </w:t>
+        <w:t>. The reason for this is that it was proven di</w:t>
+      </w:r>
+      <w:r>
+        <w:rPr>
+          <w:lang w:val="en-US"/>
+        </w:rPr>
+        <w:t>f</w:t>
+      </w:r>
+      <w:r>
+        <w:rPr>
+          <w:lang w:val="en-US"/>
+        </w:rPr>
+        <w:t xml:space="preserve">ficult to make use of the </w:t>
       </w:r>
       <w:r>
         <w:rPr>
@@ -21973,7 +23003,31 @@
         <w:rPr>
           <w:lang w:val="en-US"/>
         </w:rPr>
-        <w:t xml:space="preserve"> element to store authentication context parameters, and that no commercial, or open source, Identity Provider software had support for this feature. [</w:t>
+        <w:t xml:space="preserve"> element to store authentication context p</w:t>
+      </w:r>
+      <w:r>
+        <w:rPr>
+          <w:lang w:val="en-US"/>
+        </w:rPr>
+        <w:t>a</w:t>
+      </w:r>
+      <w:r>
+        <w:rPr>
+          <w:lang w:val="en-US"/>
+        </w:rPr>
+        <w:t>rameters, and that no commercial, or open source, Identity Provider software had support for this fe</w:t>
+      </w:r>
+      <w:r>
+        <w:rPr>
+          <w:lang w:val="en-US"/>
+        </w:rPr>
+        <w:t>a</w:t>
+      </w:r>
+      <w:r>
+        <w:rPr>
+          <w:lang w:val="en-US"/>
+        </w:rPr>
+        <w:t>ture. [</w:t>
       </w:r>
       <w:r>
         <w:rPr>
@@ -22009,21 +23063,7 @@
         <w:rPr>
           <w:lang w:val="en-US"/>
         </w:rPr>
-        <w:t xml:space="preserve">purpose, and the </w:t>
-      </w:r>
-      <w:proofErr w:type="gramStart"/>
-      <w:r>
-        <w:rPr>
-          <w:lang w:val="en-US"/>
-        </w:rPr>
-        <w:t>examples</w:t>
-      </w:r>
-      <w:proofErr w:type="gramEnd"/>
-      <w:r>
-        <w:rPr>
-          <w:lang w:val="en-US"/>
-        </w:rPr>
-        <w:t xml:space="preserve"> where this information was stored under the </w:t>
+        <w:t xml:space="preserve">purpose, and the examples where this information was stored under the </w:t>
       </w:r>
       <w:r>
         <w:rPr>
@@ -22263,7 +23303,19 @@
         <w:rPr>
           <w:lang w:val="en-US"/>
         </w:rPr>
-        <w:t>This profile now allows the HTTP-POST binding to be used for sending authentication request messages (see chapter</w:t>
+        <w:t>This profile now allows the HTTP-POST binding to be used for sending authentication request messa</w:t>
+      </w:r>
+      <w:r>
+        <w:rPr>
+          <w:lang w:val="en-US"/>
+        </w:rPr>
+        <w:t>g</w:t>
+      </w:r>
+      <w:r>
+        <w:rPr>
+          <w:lang w:val="en-US"/>
+        </w:rPr>
+        <w:t>es (see chapter</w:t>
       </w:r>
       <w:r>
         <w:rPr>
@@ -22516,6 +23568,7 @@
         <w:rPr>
           <w:lang w:val="en-US"/>
         </w:rPr>
+        <w:lastRenderedPageBreak/>
         <w:t>Single Sign On processing</w:t>
       </w:r>
       <w:r>
@@ -22780,7 +23833,19 @@
         <w:rPr>
           <w:lang w:val="en-US"/>
         </w:rPr>
-        <w:t xml:space="preserve"> was added. This chapter contains specifications and requirements of how a response message should be processed in order to maintain security.</w:t>
+        <w:t xml:space="preserve"> was added. This chapter contains specifications and requir</w:t>
+      </w:r>
+      <w:r>
+        <w:rPr>
+          <w:lang w:val="en-US"/>
+        </w:rPr>
+        <w:t>e</w:t>
+      </w:r>
+      <w:r>
+        <w:rPr>
+          <w:lang w:val="en-US"/>
+        </w:rPr>
+        <w:t>ments of how a response message should be processed in order to maintain security.</w:t>
       </w:r>
     </w:p>
     <w:p>
@@ -22847,7 +23912,19 @@
         <w:rPr>
           <w:lang w:val="en-US"/>
         </w:rPr>
-        <w:t>Discovery within the Swedish eID Framework</w:t>
+        <w:t>Discovery within the Swedish eID Fram</w:t>
+      </w:r>
+      <w:r>
+        <w:rPr>
+          <w:lang w:val="en-US"/>
+        </w:rPr>
+        <w:t>e</w:t>
+      </w:r>
+      <w:r>
+        <w:rPr>
+          <w:lang w:val="en-US"/>
+        </w:rPr>
+        <w:t>work</w:t>
       </w:r>
       <w:r>
         <w:rPr>
@@ -22895,7 +23972,19 @@
         <w:rPr>
           <w:lang w:val="en-US"/>
         </w:rPr>
-        <w:t>e IdP-capabilities regarding level of assurance</w:t>
+        <w:t>e IdP-capabilities regarding le</w:t>
+      </w:r>
+      <w:r>
+        <w:rPr>
+          <w:lang w:val="en-US"/>
+        </w:rPr>
+        <w:t>v</w:t>
+      </w:r>
+      <w:r>
+        <w:rPr>
+          <w:lang w:val="en-US"/>
+        </w:rPr>
+        <w:t>el of assurance</w:t>
       </w:r>
       <w:r>
         <w:rPr>
@@ -22931,7 +24020,13 @@
         <w:rPr>
           <w:lang w:val="en-US"/>
         </w:rPr>
-        <w:t>an example of how an Identity Provider may include an authentica</w:t>
+        <w:t>an example of how an Identity Provider may include an authentic</w:t>
+      </w:r>
+      <w:r>
+        <w:rPr>
+          <w:lang w:val="en-US"/>
+        </w:rPr>
+        <w:t>a</w:t>
       </w:r>
       <w:r>
         <w:rPr>
@@ -23055,7 +24150,7 @@
               <w:lang w:val="sv-SE"/>
             </w:rPr>
           </w:pPr>
-          <w:bookmarkStart w:id="88" w:name="www"/>
+          <w:bookmarkStart w:id="116" w:name="www"/>
           <w:r>
             <w:rPr>
               <w:b/>
@@ -23083,7 +24178,7 @@
             </w:rPr>
             <w:t>.se</w:t>
           </w:r>
-          <w:bookmarkEnd w:id="88"/>
+          <w:bookmarkEnd w:id="116"/>
         </w:p>
       </w:tc>
       <w:tc>
@@ -23119,14 +24214,14 @@
               <w:lang w:val="sv-SE"/>
             </w:rPr>
           </w:pPr>
-          <w:bookmarkStart w:id="89" w:name="PostadressLed"/>
+          <w:bookmarkStart w:id="117" w:name="PostadressLed"/>
           <w:r>
             <w:rPr>
               <w:lang w:val="sv-SE"/>
             </w:rPr>
             <w:t>Postadress</w:t>
           </w:r>
-          <w:bookmarkEnd w:id="89"/>
+          <w:bookmarkEnd w:id="117"/>
         </w:p>
       </w:tc>
       <w:tc>
@@ -23166,14 +24261,14 @@
               <w:lang w:val="sv-SE"/>
             </w:rPr>
           </w:pPr>
-          <w:bookmarkStart w:id="90" w:name="TelefonVaxelLed"/>
+          <w:bookmarkStart w:id="118" w:name="TelefonVaxelLed"/>
           <w:r>
             <w:rPr>
               <w:lang w:val="sv-SE"/>
             </w:rPr>
             <w:t>Telefon växel</w:t>
           </w:r>
-          <w:bookmarkEnd w:id="90"/>
+          <w:bookmarkEnd w:id="118"/>
         </w:p>
       </w:tc>
       <w:tc>
@@ -23190,8 +24285,8 @@
               <w:lang w:val="sv-SE"/>
             </w:rPr>
           </w:pPr>
-          <w:bookmarkStart w:id="91" w:name="TelefonVaxelUtlLedtext"/>
-          <w:bookmarkEnd w:id="91"/>
+          <w:bookmarkStart w:id="119" w:name="TelefonVaxelUtlLedtext"/>
+          <w:bookmarkEnd w:id="119"/>
         </w:p>
       </w:tc>
       <w:tc>
@@ -23208,14 +24303,14 @@
               <w:lang w:val="sv-SE"/>
             </w:rPr>
           </w:pPr>
-          <w:bookmarkStart w:id="92" w:name="EpostLed"/>
+          <w:bookmarkStart w:id="120" w:name="EpostLed"/>
           <w:r>
             <w:rPr>
               <w:lang w:val="sv-SE"/>
             </w:rPr>
             <w:t>E-postadress</w:t>
           </w:r>
-          <w:bookmarkEnd w:id="92"/>
+          <w:bookmarkEnd w:id="120"/>
         </w:p>
       </w:tc>
     </w:tr>
@@ -23233,7 +24328,7 @@
               <w:lang w:val="sv-SE"/>
             </w:rPr>
           </w:pPr>
-          <w:bookmarkStart w:id="93" w:name="Postadress"/>
+          <w:bookmarkStart w:id="121" w:name="Postadress"/>
           <w:r>
             <w:rPr>
               <w:b/>
@@ -23242,7 +24337,7 @@
             </w:rPr>
             <w:t xml:space="preserve">171 94  SOLNA </w:t>
           </w:r>
-          <w:bookmarkEnd w:id="93"/>
+          <w:bookmarkEnd w:id="121"/>
         </w:p>
       </w:tc>
       <w:tc>
@@ -23282,7 +24377,7 @@
               <w:lang w:val="sv-SE"/>
             </w:rPr>
           </w:pPr>
-          <w:bookmarkStart w:id="94" w:name="TelefonVaxel"/>
+          <w:bookmarkStart w:id="122" w:name="TelefonVaxel"/>
           <w:r>
             <w:rPr>
               <w:b/>
@@ -23291,7 +24386,7 @@
             </w:rPr>
             <w:t xml:space="preserve">010-574 21 00 </w:t>
           </w:r>
-          <w:bookmarkEnd w:id="94"/>
+          <w:bookmarkEnd w:id="122"/>
           <w:r>
             <w:rPr>
               <w:b/>
@@ -23315,8 +24410,8 @@
               <w:lang w:val="sv-SE"/>
             </w:rPr>
           </w:pPr>
-          <w:bookmarkStart w:id="95" w:name="TelefonVaxelUtl"/>
-          <w:bookmarkEnd w:id="95"/>
+          <w:bookmarkStart w:id="123" w:name="TelefonVaxelUtl"/>
+          <w:bookmarkEnd w:id="123"/>
         </w:p>
       </w:tc>
       <w:tc>
@@ -23332,7 +24427,7 @@
               <w:lang w:val="sv-SE"/>
             </w:rPr>
           </w:pPr>
-          <w:bookmarkStart w:id="96" w:name="EmailFot"/>
+          <w:bookmarkStart w:id="124" w:name="EmailFot"/>
           <w:r>
             <w:rPr>
               <w:b/>
@@ -23341,7 +24436,7 @@
             </w:rPr>
             <w:t>kansliet@elegnamnden.se</w:t>
           </w:r>
-          <w:bookmarkEnd w:id="96"/>
+          <w:bookmarkEnd w:id="124"/>
         </w:p>
       </w:tc>
     </w:tr>
@@ -23416,7 +24511,7 @@
         <w:color w:val="808080"/>
         <w:sz w:val="16"/>
       </w:rPr>
-      <w:t>1</w:t>
+      <w:t>21</w:t>
     </w:r>
     <w:r>
       <w:rPr>
@@ -23459,7 +24554,7 @@
         <w:color w:val="808080"/>
         <w:sz w:val="16"/>
       </w:rPr>
-      <w:t>5</w:t>
+      <w:t>22</w:t>
     </w:r>
     <w:r>
       <w:rPr>
@@ -23829,7 +24924,19 @@
         <w:rPr>
           <w:lang w:val="en-US"/>
         </w:rPr>
-        <w:t xml:space="preserve"> if such an authentication context was requested in the authentication request. It is therefore the responsibility of the Signature Service requesting authentication to always request a sign message authentication context if it requires evidence that the sign message has been displayed to the user.</w:t>
+        <w:t xml:space="preserve"> if such an authentication context was requested in the authentication request. It is therefore the responsibility of the Signature Service requesting authentication to always request a sign message authentication context if it r</w:t>
+      </w:r>
+      <w:r>
+        <w:rPr>
+          <w:lang w:val="en-US"/>
+        </w:rPr>
+        <w:t>e</w:t>
+      </w:r>
+      <w:r>
+        <w:rPr>
+          <w:lang w:val="en-US"/>
+        </w:rPr>
+        <w:t>quires evidence that the sign message has been displayed to the user.</w:t>
       </w:r>
     </w:p>
   </w:footnote>
@@ -23842,7 +24949,7 @@
     <w:pPr>
       <w:pStyle w:val="Header"/>
     </w:pPr>
-    <w:ins w:id="83" w:author="Martin Lindström" w:date="2016-05-26T12:27:00Z">
+    <w:ins w:id="112" w:author="Martin Lindström" w:date="2016-05-26T12:27:00Z">
       <w:r>
         <w:rPr>
           <w:noProof/>
@@ -23894,7 +25001,7 @@
         <w:lang w:val="en-US"/>
       </w:rPr>
     </w:pPr>
-    <w:ins w:id="84" w:author="Martin Lindström" w:date="2016-05-26T12:27:00Z">
+    <w:ins w:id="113" w:author="Martin Lindström" w:date="2016-05-26T12:27:00Z">
       <w:r>
         <w:rPr>
           <w:noProof/>
@@ -23932,7 +25039,6 @@
         </w:pict>
       </w:r>
     </w:ins>
-    <w:bookmarkStart w:id="85" w:name="_GoBack"/>
     <w:r>
       <w:rPr>
         <w:rFonts w:ascii="SKVKFMSYMB" w:hAnsi="SKVKFMSYMB"/>
@@ -23983,7 +25089,6 @@
         </wp:inline>
       </w:drawing>
     </w:r>
-    <w:bookmarkEnd w:id="85"/>
     <w:r>
       <w:rPr>
         <w:rFonts w:eastAsia="Arial" w:cs="Arial"/>
@@ -24082,7 +25187,7 @@
       </w:rPr>
       <w:t>ELN-0602-v1.</w:t>
     </w:r>
-    <w:ins w:id="86" w:author="Martin Lindström" w:date="2016-05-26T12:25:00Z">
+    <w:ins w:id="114" w:author="Martin Lindström" w:date="2016-05-26T12:25:00Z">
       <w:r>
         <w:rPr>
           <w:sz w:val="16"/>
@@ -24092,7 +25197,7 @@
         <w:t>4</w:t>
       </w:r>
     </w:ins>
-    <w:del w:id="87" w:author="Martin Lindström" w:date="2016-05-26T12:25:00Z">
+    <w:del w:id="115" w:author="Martin Lindström" w:date="2016-05-26T12:25:00Z">
       <w:r>
         <w:rPr>
           <w:sz w:val="16"/>
@@ -24122,7 +25227,7 @@
     <w:pPr>
       <w:pStyle w:val="Header"/>
     </w:pPr>
-    <w:ins w:id="97" w:author="Martin Lindström" w:date="2016-05-26T12:27:00Z">
+    <w:ins w:id="125" w:author="Martin Lindström" w:date="2016-05-26T12:27:00Z">
       <w:r>
         <w:rPr>
           <w:noProof/>
@@ -29516,7 +30621,6 @@
   <w:style w:type="character" w:default="1" w:styleId="DefaultParagraphFont">
     <w:name w:val="Default Paragraph Font"/>
     <w:uiPriority w:val="1"/>
-    <w:semiHidden/>
     <w:unhideWhenUsed/>
   </w:style>
   <w:style w:type="table" w:default="1" w:styleId="TableNormal">
@@ -31231,7 +32335,6 @@
   <w:style w:type="character" w:default="1" w:styleId="DefaultParagraphFont">
     <w:name w:val="Default Paragraph Font"/>
     <w:uiPriority w:val="1"/>
-    <w:semiHidden/>
     <w:unhideWhenUsed/>
   </w:style>
   <w:style w:type="table" w:default="1" w:styleId="TableNormal">
@@ -32850,7 +33953,7 @@
 </file>
 
 <file path=customXml/itemProps1.xml><?xml version="1.0" encoding="utf-8"?>
-<ds:datastoreItem xmlns:ds="http://schemas.openxmlformats.org/officeDocument/2006/customXml" ds:itemID="{29581533-F1DB-8145-83F8-0DE22E3CA315}">
+<ds:datastoreItem xmlns:ds="http://schemas.openxmlformats.org/officeDocument/2006/customXml" ds:itemID="{F4EB7901-BE6B-E945-8FE5-3EE548778745}">
   <ds:schemaRefs>
     <ds:schemaRef ds:uri="http://schemas.openxmlformats.org/officeDocument/2006/bibliography"/>
   </ds:schemaRefs>

</xml_diff>

<commit_message>
Updates for eIDAS attribute handling
</commit_message>
<xml_diff>
--- a/ELN-0602 - Bilaga Tekniskt ramverk - Deployment Profile for the Swedish eID Framework.docx
+++ b/ELN-0602 - Bilaga Tekniskt ramverk - Deployment Profile for the Swedish eID Framework.docx
@@ -3992,15 +3992,74 @@
     <w:p>
       <w:pPr>
         <w:rPr>
-          <w:lang w:val="en-US"/>
-        </w:rPr>
-      </w:pPr>
-      <w:r>
-        <w:rPr>
-          <w:lang w:val="en-US"/>
-        </w:rPr>
-        <w:t>This profile does not handle requirements regarding algorithms and different versions of underlying security mechanisms. This information is distributed by the federation operator in other channels.</w:t>
-      </w:r>
+          <w:ins w:id="7" w:author="Martin Lindström" w:date="2016-06-27T14:25:00Z"/>
+          <w:lang w:val="en-US"/>
+        </w:rPr>
+      </w:pPr>
+      <w:r>
+        <w:rPr>
+          <w:lang w:val="en-US"/>
+        </w:rPr>
+        <w:t xml:space="preserve">This profile does not handle requirements regarding algorithms and different versions of underlying security mechanisms. </w:t>
+      </w:r>
+      <w:proofErr w:type="gramStart"/>
+      <w:r>
+        <w:rPr>
+          <w:lang w:val="en-US"/>
+        </w:rPr>
+        <w:t>This information is distributed by the federation operator in other channels</w:t>
+      </w:r>
+      <w:proofErr w:type="gramEnd"/>
+      <w:r>
+        <w:rPr>
+          <w:lang w:val="en-US"/>
+        </w:rPr>
+        <w:t>.</w:t>
+      </w:r>
+    </w:p>
+    <w:p>
+      <w:pPr>
+        <w:rPr>
+          <w:ins w:id="8" w:author="Martin Lindström" w:date="2016-06-27T14:25:00Z"/>
+          <w:lang w:val="en-US"/>
+        </w:rPr>
+      </w:pPr>
+    </w:p>
+    <w:p>
+      <w:pPr>
+        <w:rPr>
+          <w:i/>
+          <w:lang w:val="en-US"/>
+        </w:rPr>
+      </w:pPr>
+      <w:bookmarkStart w:id="9" w:name="_GoBack"/>
+      <w:ins w:id="10" w:author="Martin Lindström" w:date="2016-06-27T14:25:00Z">
+        <w:r>
+          <w:rPr>
+            <w:i/>
+            <w:lang w:val="en-US"/>
+          </w:rPr>
+          <w:t xml:space="preserve">TODO: </w:t>
+        </w:r>
+      </w:ins>
+      <w:ins w:id="11" w:author="Martin Lindström" w:date="2016-06-28T21:36:00Z">
+        <w:r>
+          <w:rPr>
+            <w:i/>
+            <w:lang w:val="en-US"/>
+          </w:rPr>
+          <w:t>Some words about eIDAS</w:t>
+        </w:r>
+      </w:ins>
+      <w:ins w:id="12" w:author="Martin Lindström" w:date="2016-06-27T14:25:00Z">
+        <w:r>
+          <w:rPr>
+            <w:i/>
+            <w:lang w:val="en-US"/>
+          </w:rPr>
+          <w:t>.</w:t>
+        </w:r>
+      </w:ins>
     </w:p>
     <w:p>
       <w:pPr>
@@ -4009,7 +4068,8 @@
           <w:lang w:val="en-US"/>
         </w:rPr>
       </w:pPr>
-      <w:bookmarkStart w:id="7" w:name="_Toc305420672"/>
+      <w:bookmarkStart w:id="13" w:name="_Toc305420672"/>
+      <w:bookmarkEnd w:id="9"/>
       <w:r>
         <w:rPr>
           <w:lang w:val="en-US"/>
@@ -4028,7 +4088,7 @@
         </w:rPr>
         <w:t>otation</w:t>
       </w:r>
-      <w:bookmarkEnd w:id="7"/>
+      <w:bookmarkEnd w:id="13"/>
     </w:p>
     <w:p>
       <w:pPr>
@@ -4109,7 +4169,7 @@
           <w:lang w:val="en-US"/>
         </w:rPr>
       </w:pPr>
-      <w:bookmarkStart w:id="8" w:name="_Toc305420673"/>
+      <w:bookmarkStart w:id="14" w:name="_Toc305420673"/>
       <w:r>
         <w:rPr>
           <w:lang w:val="en-US"/>
@@ -4140,7 +4200,7 @@
         </w:rPr>
         <w:t>rofiles</w:t>
       </w:r>
-      <w:bookmarkEnd w:id="8"/>
+      <w:bookmarkEnd w:id="14"/>
     </w:p>
     <w:p>
       <w:pPr>
@@ -4559,7 +4619,7 @@
           <w:lang w:val="en-US"/>
         </w:rPr>
       </w:pPr>
-      <w:bookmarkStart w:id="9" w:name="_Toc305420674"/>
+      <w:bookmarkStart w:id="15" w:name="_Toc305420674"/>
       <w:r>
         <w:rPr>
           <w:lang w:val="en-US"/>
@@ -4567,7 +4627,7 @@
         <w:lastRenderedPageBreak/>
         <w:t>Metadata and Trust Management</w:t>
       </w:r>
-      <w:bookmarkEnd w:id="9"/>
+      <w:bookmarkEnd w:id="15"/>
     </w:p>
     <w:p>
       <w:pPr>
@@ -4638,16 +4698,16 @@
           <w:lang w:val="en-US"/>
         </w:rPr>
       </w:pPr>
-      <w:bookmarkStart w:id="10" w:name="_Ref290799634"/>
-      <w:bookmarkStart w:id="11" w:name="_Toc305420675"/>
+      <w:bookmarkStart w:id="16" w:name="_Ref290799634"/>
+      <w:bookmarkStart w:id="17" w:name="_Toc305420675"/>
       <w:r>
         <w:rPr>
           <w:lang w:val="en-US"/>
         </w:rPr>
         <w:t>Requirements for Metadata Content</w:t>
       </w:r>
-      <w:bookmarkEnd w:id="10"/>
-      <w:bookmarkEnd w:id="11"/>
+      <w:bookmarkEnd w:id="16"/>
+      <w:bookmarkEnd w:id="17"/>
     </w:p>
     <w:p>
       <w:pPr>
@@ -4656,14 +4716,14 @@
           <w:lang w:val="en-US"/>
         </w:rPr>
       </w:pPr>
-      <w:bookmarkStart w:id="12" w:name="_Toc305420676"/>
+      <w:bookmarkStart w:id="18" w:name="_Toc305420676"/>
       <w:r>
         <w:rPr>
           <w:lang w:val="en-US"/>
         </w:rPr>
         <w:t>Generic</w:t>
       </w:r>
-      <w:bookmarkEnd w:id="12"/>
+      <w:bookmarkEnd w:id="18"/>
     </w:p>
     <w:p>
       <w:pPr>
@@ -4841,7 +4901,21 @@
         <w:rPr>
           <w:lang w:val="en-US"/>
         </w:rPr>
-        <w:t xml:space="preserve"> SHALL contain a display name of the organization and SHALL NOT contain a service name that is </w:t>
+        <w:t xml:space="preserve"> SHALL contain a display name of the organization and SHALL NOT </w:t>
+      </w:r>
+      <w:proofErr w:type="gramStart"/>
+      <w:r>
+        <w:rPr>
+          <w:lang w:val="en-US"/>
+        </w:rPr>
+        <w:t>contain</w:t>
+      </w:r>
+      <w:proofErr w:type="gramEnd"/>
+      <w:r>
+        <w:rPr>
+          <w:lang w:val="en-US"/>
+        </w:rPr>
+        <w:t xml:space="preserve"> a service name that is </w:t>
       </w:r>
       <w:r>
         <w:rPr>
@@ -4937,18 +5011,18 @@
           <w:lang w:val="en-US"/>
         </w:rPr>
       </w:pPr>
-      <w:bookmarkStart w:id="13" w:name="_Ref290727742"/>
-      <w:bookmarkStart w:id="14" w:name="_Ref290728069"/>
-      <w:bookmarkStart w:id="15" w:name="_Toc305420677"/>
+      <w:bookmarkStart w:id="19" w:name="_Ref290727742"/>
+      <w:bookmarkStart w:id="20" w:name="_Ref290728069"/>
+      <w:bookmarkStart w:id="21" w:name="_Toc305420677"/>
       <w:r>
         <w:rPr>
           <w:lang w:val="en-US"/>
         </w:rPr>
         <w:t>Service Providers</w:t>
       </w:r>
-      <w:bookmarkEnd w:id="13"/>
-      <w:bookmarkEnd w:id="14"/>
-      <w:bookmarkEnd w:id="15"/>
+      <w:bookmarkEnd w:id="19"/>
+      <w:bookmarkEnd w:id="20"/>
+      <w:bookmarkEnd w:id="21"/>
     </w:p>
     <w:p>
       <w:pPr>
@@ -5889,6 +5963,7 @@
         </w:rPr>
         <w:t>ervice entity categories defined in [</w:t>
       </w:r>
+      <w:proofErr w:type="spellStart"/>
       <w:r>
         <w:rPr>
           <w:lang w:val="en-US"/>
@@ -5901,6 +5976,7 @@
         </w:rPr>
         <w:t>EntCat</w:t>
       </w:r>
+      <w:proofErr w:type="spellEnd"/>
       <w:r>
         <w:rPr>
           <w:lang w:val="en-US"/>
@@ -6368,6 +6444,7 @@
           <w:lang w:val="en-US"/>
         </w:rPr>
       </w:pPr>
+      <w:proofErr w:type="gramStart"/>
       <w:r>
         <w:rPr>
           <w:rFonts w:cs="Arial"/>
@@ -6388,56 +6465,57 @@
           <w:bCs/>
           <w:lang w:val="en-US"/>
         </w:rPr>
-        <w:t xml:space="preserve"> messages sent by this service provider will be signed. If omitted, the value is assumed to be false. A value of false (or omission of this attribute) does not imply that the service provider will never sign its requests or that a signed request should be considered an error. However, an identity provider that receives an unsigned </w:t>
-      </w:r>
-      <w:r>
-        <w:rPr>
-          <w:rStyle w:val="Code"/>
-        </w:rPr>
-        <w:t>&lt;saml2p:AuthnRequest&gt;</w:t>
-      </w:r>
+        <w:t xml:space="preserve"> messages sent by this service provider will be signed.</w:t>
+      </w:r>
+      <w:proofErr w:type="gramEnd"/>
       <w:r>
         <w:rPr>
           <w:rFonts w:cs="Arial"/>
           <w:bCs/>
           <w:lang w:val="en-US"/>
         </w:rPr>
-        <w:t xml:space="preserve"> message from a service provider whose metadata contains this attribute with a value of true MUST return a SAML error response and MUST NOT fulfill the request. </w:t>
-      </w:r>
-    </w:p>
-    <w:p>
-      <w:pPr>
-        <w:ind w:left="720"/>
+        <w:t xml:space="preserve"> If omitted, the value is assumed to be false. A value of false (or omission of this attribute) does not imply that the service provider will never sign its requests or that a signed request should be considered an error. However, an identity provider that receives an unsigned </w:t>
+      </w:r>
+      <w:r>
+        <w:rPr>
+          <w:rStyle w:val="Code"/>
+        </w:rPr>
+        <w:t>&lt;saml2p:AuthnRequest&gt;</w:t>
+      </w:r>
+      <w:r>
         <w:rPr>
           <w:rFonts w:cs="Arial"/>
           <w:bCs/>
           <w:lang w:val="en-US"/>
         </w:rPr>
-      </w:pPr>
-    </w:p>
-    <w:p>
-      <w:pPr>
+        <w:t xml:space="preserve"> message from a service provider whose metadata contains this attribute with a value of true MUST return a SAML error response and MUST NOT fulfill the request. </w:t>
+      </w:r>
+    </w:p>
+    <w:p>
+      <w:pPr>
+        <w:ind w:left="720"/>
         <w:rPr>
           <w:rFonts w:cs="Arial"/>
           <w:bCs/>
           <w:lang w:val="en-US"/>
         </w:rPr>
       </w:pPr>
-      <w:r>
+    </w:p>
+    <w:p>
+      <w:pPr>
         <w:rPr>
           <w:rFonts w:cs="Arial"/>
           <w:bCs/>
           <w:lang w:val="en-US"/>
         </w:rPr>
-        <w:t xml:space="preserve">Furthermore, a Service Provider MAY </w:t>
-      </w:r>
+      </w:pPr>
       <w:r>
         <w:rPr>
           <w:rFonts w:cs="Arial"/>
           <w:bCs/>
           <w:lang w:val="en-US"/>
         </w:rPr>
-        <w:t>require assertions that are issued to it, to be signed. This is done by a</w:t>
+        <w:t xml:space="preserve">Furthermore, a Service Provider MAY </w:t>
       </w:r>
       <w:r>
         <w:rPr>
@@ -6445,7 +6523,7 @@
           <w:bCs/>
           <w:lang w:val="en-US"/>
         </w:rPr>
-        <w:t>s</w:t>
+        <w:t>require assertions that are issued to it, to be signed. This is done by a</w:t>
       </w:r>
       <w:r>
         <w:rPr>
@@ -6453,7 +6531,7 @@
           <w:bCs/>
           <w:lang w:val="en-US"/>
         </w:rPr>
-        <w:t>signing</w:t>
+        <w:t>s</w:t>
       </w:r>
       <w:r>
         <w:rPr>
@@ -6461,13 +6539,7 @@
           <w:bCs/>
           <w:lang w:val="en-US"/>
         </w:rPr>
-        <w:t xml:space="preserve"> the </w:t>
-      </w:r>
-      <w:r>
-        <w:rPr>
-          <w:rStyle w:val="Code"/>
-        </w:rPr>
-        <w:t>WantAssertionsSigned</w:t>
+        <w:t>signing</w:t>
       </w:r>
       <w:r>
         <w:rPr>
@@ -6475,37 +6547,13 @@
           <w:bCs/>
           <w:lang w:val="en-US"/>
         </w:rPr>
-        <w:t xml:space="preserve"> attribute of the </w:t>
+        <w:t xml:space="preserve"> the </w:t>
       </w:r>
       <w:r>
         <w:rPr>
           <w:rStyle w:val="Code"/>
         </w:rPr>
-        <w:t>&lt;md:SPSSODescriptor&gt;</w:t>
-      </w:r>
-      <w:r>
-        <w:rPr>
-          <w:lang w:val="en-US"/>
-        </w:rPr>
-        <w:t xml:space="preserve"> to a value of </w:t>
-      </w:r>
-      <w:r>
-        <w:rPr>
-          <w:rStyle w:val="Code"/>
-        </w:rPr>
-        <w:t>"</w:t>
-      </w:r>
-      <w:r>
-        <w:rPr>
-          <w:rStyle w:val="Code"/>
-        </w:rPr>
-        <w:t>true</w:t>
-      </w:r>
-      <w:r>
-        <w:rPr>
-          <w:rStyle w:val="Code"/>
-        </w:rPr>
-        <w:t>"</w:t>
+        <w:t>WantAssertionsSigned</w:t>
       </w:r>
       <w:r>
         <w:rPr>
@@ -6513,7 +6561,37 @@
           <w:bCs/>
           <w:lang w:val="en-US"/>
         </w:rPr>
-        <w:t>.</w:t>
+        <w:t xml:space="preserve"> attribute of the </w:t>
+      </w:r>
+      <w:r>
+        <w:rPr>
+          <w:rStyle w:val="Code"/>
+        </w:rPr>
+        <w:t>&lt;md:SPSSODescriptor&gt;</w:t>
+      </w:r>
+      <w:r>
+        <w:rPr>
+          <w:lang w:val="en-US"/>
+        </w:rPr>
+        <w:t xml:space="preserve"> to a value of </w:t>
+      </w:r>
+      <w:r>
+        <w:rPr>
+          <w:rStyle w:val="Code"/>
+        </w:rPr>
+        <w:t>"</w:t>
+      </w:r>
+      <w:r>
+        <w:rPr>
+          <w:rStyle w:val="Code"/>
+        </w:rPr>
+        <w:t>true</w:t>
+      </w:r>
+      <w:r>
+        <w:rPr>
+          <w:rStyle w:val="Code"/>
+        </w:rPr>
+        <w:t>"</w:t>
       </w:r>
       <w:r>
         <w:rPr>
@@ -6521,17 +6599,16 @@
           <w:bCs/>
           <w:lang w:val="en-US"/>
         </w:rPr>
-        <w:t xml:space="preserve"> </w:t>
-      </w:r>
-    </w:p>
-    <w:p>
-      <w:pPr>
+        <w:t>.</w:t>
+      </w:r>
+      <w:r>
         <w:rPr>
           <w:rFonts w:cs="Arial"/>
           <w:bCs/>
           <w:lang w:val="en-US"/>
         </w:rPr>
-      </w:pPr>
+        <w:t xml:space="preserve"> </w:t>
+      </w:r>
     </w:p>
     <w:p>
       <w:pPr>
@@ -6541,12 +6618,21 @@
           <w:lang w:val="en-US"/>
         </w:rPr>
       </w:pPr>
-      <w:r>
+    </w:p>
+    <w:p>
+      <w:pPr>
         <w:rPr>
           <w:rFonts w:cs="Arial"/>
           <w:bCs/>
           <w:lang w:val="en-US"/>
         </w:rPr>
+      </w:pPr>
+      <w:r>
+        <w:rPr>
+          <w:rFonts w:cs="Arial"/>
+          <w:bCs/>
+          <w:lang w:val="en-US"/>
+        </w:rPr>
         <w:t>Note that t</w:t>
       </w:r>
       <w:r>
@@ -6671,16 +6757,16 @@
           <w:lang w:val="en-US"/>
         </w:rPr>
       </w:pPr>
-      <w:bookmarkStart w:id="16" w:name="_Ref300402927"/>
-      <w:bookmarkStart w:id="17" w:name="_Toc305420678"/>
+      <w:bookmarkStart w:id="22" w:name="_Ref300402927"/>
+      <w:bookmarkStart w:id="23" w:name="_Toc305420678"/>
       <w:r>
         <w:rPr>
           <w:lang w:val="en-US"/>
         </w:rPr>
         <w:t>Identity Providers</w:t>
       </w:r>
-      <w:bookmarkEnd w:id="16"/>
-      <w:bookmarkEnd w:id="17"/>
+      <w:bookmarkEnd w:id="22"/>
+      <w:bookmarkEnd w:id="23"/>
     </w:p>
     <w:p>
       <w:pPr>
@@ -6745,6 +6831,7 @@
         </w:rPr>
         <w:t>] that holds at least one attribute value representing a service entity category as defined in [</w:t>
       </w:r>
+      <w:proofErr w:type="spellStart"/>
       <w:r>
         <w:rPr>
           <w:lang w:val="en-US"/>
@@ -6755,7 +6842,14 @@
         <w:rPr>
           <w:lang w:val="en-US"/>
         </w:rPr>
-        <w:t xml:space="preserve">EntCat], </w:t>
+        <w:t>EntCat</w:t>
+      </w:r>
+      <w:proofErr w:type="spellEnd"/>
+      <w:r>
+        <w:rPr>
+          <w:lang w:val="en-US"/>
+        </w:rPr>
+        <w:t xml:space="preserve">], </w:t>
       </w:r>
       <w:r>
         <w:rPr>
@@ -6858,6 +6952,7 @@
         </w:rPr>
         <w:t xml:space="preserve"> holding at least one attribute value identifying a Level of Assurance (LoA) level for which the Identity Provider has been approved and where the value is one of the identifiers defined in section 3.1.1 of [</w:t>
       </w:r>
+      <w:proofErr w:type="spellStart"/>
       <w:r>
         <w:rPr>
           <w:lang w:val="en-US"/>
@@ -6868,14 +6963,29 @@
         <w:rPr>
           <w:lang w:val="en-US"/>
         </w:rPr>
-        <w:t xml:space="preserve">Registry] and whose meaning are defined in </w:t>
-      </w:r>
-      <w:r>
-        <w:rPr>
-          <w:lang w:val="en-US"/>
-        </w:rPr>
-        <w:t>[EidTillit</w:t>
-      </w:r>
+        <w:t>Registry</w:t>
+      </w:r>
+      <w:proofErr w:type="spellEnd"/>
+      <w:r>
+        <w:rPr>
+          <w:lang w:val="en-US"/>
+        </w:rPr>
+        <w:t xml:space="preserve">] and whose meaning are defined in </w:t>
+      </w:r>
+      <w:r>
+        <w:rPr>
+          <w:lang w:val="en-US"/>
+        </w:rPr>
+        <w:t>[</w:t>
+      </w:r>
+      <w:proofErr w:type="spellStart"/>
+      <w:r>
+        <w:rPr>
+          <w:lang w:val="en-US"/>
+        </w:rPr>
+        <w:t>EidTillit</w:t>
+      </w:r>
+      <w:proofErr w:type="spellEnd"/>
       <w:r>
         <w:rPr>
           <w:lang w:val="en-US"/>
@@ -7283,20 +7393,20 @@
           <w:lang w:val="en-US"/>
         </w:rPr>
       </w:pPr>
-      <w:bookmarkStart w:id="18" w:name="_Ref296499755"/>
-      <w:bookmarkStart w:id="19" w:name="_Ref296504621"/>
-      <w:bookmarkStart w:id="20" w:name="_Ref296701860"/>
-      <w:bookmarkStart w:id="21" w:name="_Toc305420679"/>
+      <w:bookmarkStart w:id="24" w:name="_Ref296499755"/>
+      <w:bookmarkStart w:id="25" w:name="_Ref296504621"/>
+      <w:bookmarkStart w:id="26" w:name="_Ref296701860"/>
+      <w:bookmarkStart w:id="27" w:name="_Toc305420679"/>
       <w:r>
         <w:rPr>
           <w:lang w:val="en-US"/>
         </w:rPr>
         <w:t>Signature Service</w:t>
       </w:r>
-      <w:bookmarkEnd w:id="18"/>
-      <w:bookmarkEnd w:id="19"/>
-      <w:bookmarkEnd w:id="20"/>
-      <w:bookmarkEnd w:id="21"/>
+      <w:bookmarkEnd w:id="24"/>
+      <w:bookmarkEnd w:id="25"/>
+      <w:bookmarkEnd w:id="26"/>
+      <w:bookmarkEnd w:id="27"/>
     </w:p>
     <w:p>
       <w:pPr>
@@ -7640,6 +7750,7 @@
         </w:rPr>
         <w:t>[</w:t>
       </w:r>
+      <w:proofErr w:type="spellStart"/>
       <w:r>
         <w:rPr>
           <w:lang w:val="en-US"/>
@@ -7650,7 +7761,14 @@
         <w:rPr>
           <w:lang w:val="en-US"/>
         </w:rPr>
-        <w:t xml:space="preserve">EntCat] </w:t>
+        <w:t>EntCat</w:t>
+      </w:r>
+      <w:proofErr w:type="spellEnd"/>
+      <w:r>
+        <w:rPr>
+          <w:lang w:val="en-US"/>
+        </w:rPr>
+        <w:t xml:space="preserve">] </w:t>
       </w:r>
       <w:r>
         <w:rPr>
@@ -8292,11 +8410,19 @@
         </w:rPr>
         <w:t xml:space="preserve">A Signature Service MUST </w:t>
       </w:r>
-      <w:r>
-        <w:rPr>
-          <w:lang w:val="en-US"/>
-        </w:rPr>
-        <w:t xml:space="preserve">assign the </w:t>
+      <w:proofErr w:type="gramStart"/>
+      <w:r>
+        <w:rPr>
+          <w:lang w:val="en-US"/>
+        </w:rPr>
+        <w:t>assign</w:t>
+      </w:r>
+      <w:proofErr w:type="gramEnd"/>
+      <w:r>
+        <w:rPr>
+          <w:lang w:val="en-US"/>
+        </w:rPr>
+        <w:t xml:space="preserve"> the </w:t>
       </w:r>
       <w:r>
         <w:rPr>
@@ -8479,7 +8605,7 @@
           <w:lang w:val="en-US" w:eastAsia="en-US"/>
         </w:rPr>
       </w:pPr>
-      <w:bookmarkStart w:id="22" w:name="_Toc305420680"/>
+      <w:bookmarkStart w:id="28" w:name="_Toc305420680"/>
       <w:r>
         <w:rPr>
           <w:noProof/>
@@ -8502,7 +8628,7 @@
         </w:rPr>
         <w:t>dentifiers</w:t>
       </w:r>
-      <w:bookmarkEnd w:id="22"/>
+      <w:bookmarkEnd w:id="28"/>
     </w:p>
     <w:p>
       <w:pPr>
@@ -8778,14 +8904,14 @@
           <w:lang w:val="en-US" w:eastAsia="en-US"/>
         </w:rPr>
       </w:pPr>
-      <w:bookmarkStart w:id="23" w:name="_Toc305420681"/>
+      <w:bookmarkStart w:id="29" w:name="_Toc305420681"/>
       <w:r>
         <w:rPr>
           <w:lang w:val="en-US" w:eastAsia="en-US"/>
         </w:rPr>
         <w:t>Attributes</w:t>
       </w:r>
-      <w:bookmarkEnd w:id="23"/>
+      <w:bookmarkEnd w:id="29"/>
     </w:p>
     <w:p>
       <w:pPr>
@@ -8799,6 +8925,7 @@
         </w:rPr>
         <w:t>Attribute specifications for the Swedish eID Framework is defined in [</w:t>
       </w:r>
+      <w:proofErr w:type="spellStart"/>
       <w:r>
         <w:rPr>
           <w:lang w:val="en-US"/>
@@ -8811,6 +8938,7 @@
         </w:rPr>
         <w:t>Attributes</w:t>
       </w:r>
+      <w:proofErr w:type="spellEnd"/>
       <w:r>
         <w:rPr>
           <w:lang w:val="en-US"/>
@@ -8971,14 +9099,14 @@
           <w:lang w:val="en-US"/>
         </w:rPr>
       </w:pPr>
-      <w:bookmarkStart w:id="24" w:name="_Toc305420682"/>
+      <w:bookmarkStart w:id="30" w:name="_Toc305420682"/>
       <w:r>
         <w:rPr>
           <w:lang w:val="en-US"/>
         </w:rPr>
         <w:t>Authentication Requests</w:t>
       </w:r>
-      <w:bookmarkEnd w:id="24"/>
+      <w:bookmarkEnd w:id="30"/>
     </w:p>
     <w:p>
       <w:pPr>
@@ -8987,18 +9115,18 @@
           <w:lang w:val="en-US"/>
         </w:rPr>
       </w:pPr>
-      <w:bookmarkStart w:id="25" w:name="_Ref263956239"/>
-      <w:bookmarkStart w:id="26" w:name="_Ref263956242"/>
-      <w:bookmarkStart w:id="27" w:name="_Toc305420683"/>
+      <w:bookmarkStart w:id="31" w:name="_Ref263956239"/>
+      <w:bookmarkStart w:id="32" w:name="_Ref263956242"/>
+      <w:bookmarkStart w:id="33" w:name="_Toc305420683"/>
       <w:r>
         <w:rPr>
           <w:lang w:val="en-US"/>
         </w:rPr>
         <w:t>Discovery</w:t>
       </w:r>
-      <w:bookmarkEnd w:id="25"/>
-      <w:bookmarkEnd w:id="26"/>
-      <w:bookmarkEnd w:id="27"/>
+      <w:bookmarkEnd w:id="31"/>
+      <w:bookmarkEnd w:id="32"/>
+      <w:bookmarkEnd w:id="33"/>
     </w:p>
     <w:p>
       <w:pPr>
@@ -9075,6 +9203,7 @@
         </w:rPr>
         <w:t>obliged to use the central discovery service and MAY instead implement discovery using an integrated technique as described in [</w:t>
       </w:r>
+      <w:proofErr w:type="spellStart"/>
       <w:r>
         <w:rPr>
           <w:lang w:val="en-US"/>
@@ -9087,6 +9216,7 @@
         </w:rPr>
         <w:t>Disco</w:t>
       </w:r>
+      <w:proofErr w:type="spellEnd"/>
       <w:r>
         <w:rPr>
           <w:lang w:val="en-US"/>
@@ -9111,8 +9241,23 @@
         <w:rPr>
           <w:lang w:val="en-US"/>
         </w:rPr>
-        <w:t>A Service Provider SHOULD use either the central discovery service or the integrated discovery techniques as described in [</w:t>
-      </w:r>
+        <w:t xml:space="preserve">A Service Provider SHOULD </w:t>
+      </w:r>
+      <w:proofErr w:type="gramStart"/>
+      <w:r>
+        <w:rPr>
+          <w:lang w:val="en-US"/>
+        </w:rPr>
+        <w:t>use</w:t>
+      </w:r>
+      <w:proofErr w:type="gramEnd"/>
+      <w:r>
+        <w:rPr>
+          <w:lang w:val="en-US"/>
+        </w:rPr>
+        <w:t xml:space="preserve"> either the central discovery service or the integrated discovery techniques as described in [</w:t>
+      </w:r>
+      <w:proofErr w:type="spellStart"/>
       <w:r>
         <w:rPr>
           <w:lang w:val="en-US"/>
@@ -9125,6 +9270,7 @@
         </w:rPr>
         <w:t>Disco</w:t>
       </w:r>
+      <w:proofErr w:type="spellEnd"/>
       <w:r>
         <w:rPr>
           <w:lang w:val="en-US"/>
@@ -9171,10 +9317,10 @@
           <w:lang w:val="en-US"/>
         </w:rPr>
       </w:pPr>
-      <w:bookmarkStart w:id="28" w:name="_Ref290799639"/>
-      <w:bookmarkStart w:id="29" w:name="_Ref290799942"/>
-      <w:bookmarkStart w:id="30" w:name="_Ref290799948"/>
-      <w:bookmarkStart w:id="31" w:name="_Toc305420684"/>
+      <w:bookmarkStart w:id="34" w:name="_Ref290799639"/>
+      <w:bookmarkStart w:id="35" w:name="_Ref290799942"/>
+      <w:bookmarkStart w:id="36" w:name="_Ref290799948"/>
+      <w:bookmarkStart w:id="37" w:name="_Toc305420684"/>
       <w:r>
         <w:rPr>
           <w:lang w:val="en-US"/>
@@ -9199,10 +9345,10 @@
         </w:rPr>
         <w:t>equirements</w:t>
       </w:r>
-      <w:bookmarkEnd w:id="28"/>
-      <w:bookmarkEnd w:id="29"/>
-      <w:bookmarkEnd w:id="30"/>
-      <w:bookmarkEnd w:id="31"/>
+      <w:bookmarkEnd w:id="34"/>
+      <w:bookmarkEnd w:id="35"/>
+      <w:bookmarkEnd w:id="36"/>
+      <w:bookmarkEnd w:id="37"/>
     </w:p>
     <w:p>
       <w:pPr>
@@ -9819,16 +9965,16 @@
           <w:lang w:val="en-US"/>
         </w:rPr>
       </w:pPr>
-      <w:bookmarkStart w:id="32" w:name="_Ref274858246"/>
-      <w:bookmarkStart w:id="33" w:name="_Toc305420685"/>
+      <w:bookmarkStart w:id="38" w:name="_Ref274858246"/>
+      <w:bookmarkStart w:id="39" w:name="_Toc305420685"/>
       <w:r>
         <w:rPr>
           <w:lang w:val="en-US"/>
         </w:rPr>
         <w:t>Message Content</w:t>
       </w:r>
-      <w:bookmarkEnd w:id="32"/>
-      <w:bookmarkEnd w:id="33"/>
+      <w:bookmarkEnd w:id="38"/>
+      <w:bookmarkEnd w:id="39"/>
     </w:p>
     <w:p>
       <w:pPr>
@@ -9875,7 +10021,7 @@
         </w:rPr>
         <w:t xml:space="preserve"> message </w:t>
       </w:r>
-      <w:del w:id="34" w:author="Martin Lindström" w:date="2016-05-26T21:04:00Z">
+      <w:del w:id="40" w:author="Martin Lindström" w:date="2016-05-26T21:04:00Z">
         <w:r>
           <w:rPr>
             <w:lang w:val="en-US"/>
@@ -9883,18 +10029,12 @@
           <w:delText xml:space="preserve">MUST </w:delText>
         </w:r>
       </w:del>
-      <w:ins w:id="35" w:author="Martin Lindström" w:date="2016-05-26T21:04:00Z">
+      <w:ins w:id="41" w:author="Martin Lindström" w:date="2016-05-26T21:04:00Z">
         <w:r>
           <w:rPr>
             <w:lang w:val="en-US"/>
           </w:rPr>
-          <w:t>SHOULD</w:t>
-        </w:r>
-        <w:r>
-          <w:rPr>
-            <w:lang w:val="en-US"/>
-          </w:rPr>
-          <w:t xml:space="preserve"> </w:t>
+          <w:t xml:space="preserve">SHOULD </w:t>
         </w:r>
       </w:ins>
       <w:r>
@@ -10459,6 +10599,7 @@
         </w:rPr>
         <w:t xml:space="preserve"> [</w:t>
       </w:r>
+      <w:proofErr w:type="spellStart"/>
       <w:r>
         <w:rPr>
           <w:lang w:val="en-US"/>
@@ -10471,6 +10612,7 @@
         </w:rPr>
         <w:t>EntCat</w:t>
       </w:r>
+      <w:proofErr w:type="spellEnd"/>
       <w:r>
         <w:rPr>
           <w:lang w:val="en-US"/>
@@ -10980,128 +11122,128 @@
           <w:lang w:val="en-US"/>
         </w:rPr>
       </w:pPr>
-      <w:bookmarkStart w:id="36" w:name="_Ref275431164"/>
-      <w:bookmarkStart w:id="37" w:name="_Ref275431167"/>
-      <w:bookmarkStart w:id="38" w:name="_Ref275431183"/>
-      <w:bookmarkStart w:id="39" w:name="_Ref275431194"/>
-      <w:bookmarkStart w:id="40" w:name="_Toc305420686"/>
+      <w:bookmarkStart w:id="42" w:name="_Ref275431164"/>
+      <w:bookmarkStart w:id="43" w:name="_Ref275431167"/>
+      <w:bookmarkStart w:id="44" w:name="_Ref275431183"/>
+      <w:bookmarkStart w:id="45" w:name="_Ref275431194"/>
+      <w:bookmarkStart w:id="46" w:name="_Toc305420686"/>
       <w:r>
         <w:rPr>
           <w:lang w:val="en-US"/>
         </w:rPr>
         <w:t>Processing Requirements</w:t>
-      </w:r>
-      <w:bookmarkEnd w:id="36"/>
-      <w:bookmarkEnd w:id="37"/>
-      <w:bookmarkEnd w:id="38"/>
-      <w:bookmarkEnd w:id="39"/>
-      <w:bookmarkEnd w:id="40"/>
-    </w:p>
-    <w:p>
-      <w:pPr>
-        <w:pStyle w:val="Heading3"/>
-        <w:rPr>
-          <w:lang w:val="en-US"/>
-        </w:rPr>
-      </w:pPr>
-      <w:bookmarkStart w:id="41" w:name="_Toc305420687"/>
-      <w:bookmarkStart w:id="42" w:name="_Ref274858256"/>
-      <w:r>
-        <w:rPr>
-          <w:lang w:val="en-US"/>
-        </w:rPr>
-        <w:t xml:space="preserve">Validation of </w:t>
-      </w:r>
-      <w:r>
-        <w:rPr>
-          <w:lang w:val="en-US"/>
-        </w:rPr>
-        <w:t>Destination</w:t>
-      </w:r>
-      <w:bookmarkEnd w:id="41"/>
-    </w:p>
-    <w:p>
-      <w:pPr>
-        <w:rPr>
-          <w:lang w:val="en-GB"/>
-        </w:rPr>
-      </w:pPr>
-      <w:r>
-        <w:rPr>
-          <w:lang w:val="en-GB"/>
-        </w:rPr>
-        <w:t xml:space="preserve">An Identity Provider receiving a </w:t>
-      </w:r>
-      <w:r>
-        <w:rPr>
-          <w:rStyle w:val="Code"/>
-        </w:rPr>
-        <w:t>&lt;saml2p:AuthnRequest&gt;</w:t>
-      </w:r>
-      <w:r>
-        <w:rPr>
-          <w:lang w:val="en-GB"/>
-        </w:rPr>
-        <w:t xml:space="preserve"> message MUST </w:t>
-      </w:r>
-      <w:r>
-        <w:rPr>
-          <w:lang w:val="en-GB"/>
-        </w:rPr>
-        <w:t xml:space="preserve">verify that the </w:t>
-      </w:r>
-      <w:r>
-        <w:rPr>
-          <w:rStyle w:val="Code"/>
-        </w:rPr>
-        <w:t>Destination</w:t>
-      </w:r>
-      <w:r>
-        <w:rPr>
-          <w:lang w:val="en-GB"/>
-        </w:rPr>
-        <w:t xml:space="preserve"> attribute is present, </w:t>
-      </w:r>
-      <w:r>
-        <w:rPr>
-          <w:lang w:val="en-GB"/>
-        </w:rPr>
-        <w:t>and that it is consistent with URLs configured in the Identity Provider’s metadata.</w:t>
-      </w:r>
-    </w:p>
-    <w:p>
-      <w:pPr>
-        <w:pStyle w:val="Heading3"/>
-        <w:rPr>
-          <w:lang w:val="en-US"/>
-        </w:rPr>
-      </w:pPr>
-      <w:bookmarkStart w:id="43" w:name="_Toc305420688"/>
-      <w:bookmarkStart w:id="44" w:name="_Ref325916548"/>
-      <w:r>
-        <w:rPr>
-          <w:lang w:val="en-US"/>
-        </w:rPr>
-        <w:t xml:space="preserve">Validation of Assertion Consumer </w:t>
-      </w:r>
-      <w:r>
-        <w:rPr>
-          <w:lang w:val="en-US"/>
-        </w:rPr>
-        <w:t>Addresses</w:t>
       </w:r>
       <w:bookmarkEnd w:id="42"/>
       <w:bookmarkEnd w:id="43"/>
       <w:bookmarkEnd w:id="44"/>
-    </w:p>
-    <w:p>
-      <w:pPr>
-        <w:rPr>
-          <w:ins w:id="45" w:author="Martin Lindström" w:date="2016-05-26T21:05:00Z"/>
-          <w:lang w:val="en-US"/>
-        </w:rPr>
-      </w:pPr>
-      <w:del w:id="46" w:author="Martin Lindström" w:date="2016-05-26T21:04:00Z">
+      <w:bookmarkEnd w:id="45"/>
+      <w:bookmarkEnd w:id="46"/>
+    </w:p>
+    <w:p>
+      <w:pPr>
+        <w:pStyle w:val="Heading3"/>
+        <w:rPr>
+          <w:lang w:val="en-US"/>
+        </w:rPr>
+      </w:pPr>
+      <w:bookmarkStart w:id="47" w:name="_Toc305420687"/>
+      <w:bookmarkStart w:id="48" w:name="_Ref274858256"/>
+      <w:r>
+        <w:rPr>
+          <w:lang w:val="en-US"/>
+        </w:rPr>
+        <w:t xml:space="preserve">Validation of </w:t>
+      </w:r>
+      <w:r>
+        <w:rPr>
+          <w:lang w:val="en-US"/>
+        </w:rPr>
+        <w:t>Destination</w:t>
+      </w:r>
+      <w:bookmarkEnd w:id="47"/>
+    </w:p>
+    <w:p>
+      <w:pPr>
+        <w:rPr>
+          <w:lang w:val="en-GB"/>
+        </w:rPr>
+      </w:pPr>
+      <w:r>
+        <w:rPr>
+          <w:lang w:val="en-GB"/>
+        </w:rPr>
+        <w:t xml:space="preserve">An Identity Provider receiving a </w:t>
+      </w:r>
+      <w:r>
+        <w:rPr>
+          <w:rStyle w:val="Code"/>
+        </w:rPr>
+        <w:t>&lt;saml2p:AuthnRequest&gt;</w:t>
+      </w:r>
+      <w:r>
+        <w:rPr>
+          <w:lang w:val="en-GB"/>
+        </w:rPr>
+        <w:t xml:space="preserve"> message MUST </w:t>
+      </w:r>
+      <w:r>
+        <w:rPr>
+          <w:lang w:val="en-GB"/>
+        </w:rPr>
+        <w:t xml:space="preserve">verify that the </w:t>
+      </w:r>
+      <w:r>
+        <w:rPr>
+          <w:rStyle w:val="Code"/>
+        </w:rPr>
+        <w:t>Destination</w:t>
+      </w:r>
+      <w:r>
+        <w:rPr>
+          <w:lang w:val="en-GB"/>
+        </w:rPr>
+        <w:t xml:space="preserve"> attribute is present, </w:t>
+      </w:r>
+      <w:r>
+        <w:rPr>
+          <w:lang w:val="en-GB"/>
+        </w:rPr>
+        <w:t>and that it is consistent with URLs configured in the Identity Provider’s metadata.</w:t>
+      </w:r>
+    </w:p>
+    <w:p>
+      <w:pPr>
+        <w:pStyle w:val="Heading3"/>
+        <w:rPr>
+          <w:lang w:val="en-US"/>
+        </w:rPr>
+      </w:pPr>
+      <w:bookmarkStart w:id="49" w:name="_Toc305420688"/>
+      <w:bookmarkStart w:id="50" w:name="_Ref325916548"/>
+      <w:r>
+        <w:rPr>
+          <w:lang w:val="en-US"/>
+        </w:rPr>
+        <w:t xml:space="preserve">Validation of Assertion Consumer </w:t>
+      </w:r>
+      <w:r>
+        <w:rPr>
+          <w:lang w:val="en-US"/>
+        </w:rPr>
+        <w:t>Addresses</w:t>
+      </w:r>
+      <w:bookmarkEnd w:id="48"/>
+      <w:bookmarkEnd w:id="49"/>
+      <w:bookmarkEnd w:id="50"/>
+    </w:p>
+    <w:p>
+      <w:pPr>
+        <w:rPr>
+          <w:ins w:id="51" w:author="Martin Lindström" w:date="2016-05-26T21:05:00Z"/>
+          <w:lang w:val="en-US"/>
+        </w:rPr>
+      </w:pPr>
+      <w:del w:id="52" w:author="Martin Lindström" w:date="2016-05-26T21:04:00Z">
         <w:r>
           <w:rPr>
             <w:lang w:val="en-US"/>
@@ -11109,7 +11251,7 @@
           <w:delText>The value of</w:delText>
         </w:r>
       </w:del>
-      <w:ins w:id="47" w:author="Martin Lindström" w:date="2016-05-26T21:04:00Z">
+      <w:ins w:id="53" w:author="Martin Lindström" w:date="2016-05-26T21:04:00Z">
         <w:r>
           <w:rPr>
             <w:lang w:val="en-US"/>
@@ -11135,7 +11277,7 @@
         </w:rPr>
         <w:t xml:space="preserve"> attribute </w:t>
       </w:r>
-      <w:ins w:id="48" w:author="Martin Lindström" w:date="2016-05-26T21:05:00Z">
+      <w:ins w:id="54" w:author="Martin Lindström" w:date="2016-05-26T21:05:00Z">
         <w:r>
           <w:rPr>
             <w:lang w:val="en-US"/>
@@ -11143,7 +11285,7 @@
           <w:t>is present in</w:t>
         </w:r>
       </w:ins>
-      <w:del w:id="49" w:author="Martin Lindström" w:date="2016-05-26T21:05:00Z">
+      <w:del w:id="55" w:author="Martin Lindström" w:date="2016-05-26T21:05:00Z">
         <w:r>
           <w:rPr>
             <w:lang w:val="en-US"/>
@@ -11169,7 +11311,7 @@
         </w:rPr>
         <w:t xml:space="preserve"> message</w:t>
       </w:r>
-      <w:ins w:id="50" w:author="Martin Lindström" w:date="2016-05-26T21:05:00Z">
+      <w:ins w:id="56" w:author="Martin Lindström" w:date="2016-05-26T21:05:00Z">
         <w:r>
           <w:rPr>
             <w:lang w:val="en-US"/>
@@ -11235,36 +11377,24 @@
         <w:rPr>
           <w:lang w:val="en-US"/>
         </w:rPr>
-        <w:t xml:space="preserve"> be rejec</w:t>
-      </w:r>
-      <w:r>
-        <w:rPr>
-          <w:lang w:val="en-US"/>
-        </w:rPr>
-        <w:t>t</w:t>
-      </w:r>
-      <w:r>
-        <w:rPr>
-          <w:lang w:val="en-US"/>
-        </w:rPr>
-        <w:t>ed.</w:t>
-      </w:r>
-    </w:p>
-    <w:p>
-      <w:pPr>
-        <w:rPr>
-          <w:ins w:id="51" w:author="Martin Lindström" w:date="2016-05-26T21:05:00Z"/>
-          <w:lang w:val="en-US"/>
-        </w:rPr>
-      </w:pPr>
-    </w:p>
-    <w:p>
-      <w:pPr>
-        <w:rPr>
-          <w:lang w:val="en-US"/>
-        </w:rPr>
-      </w:pPr>
-      <w:ins w:id="52" w:author="Martin Lindström" w:date="2016-05-26T21:06:00Z">
+        <w:t xml:space="preserve"> be rejected.</w:t>
+      </w:r>
+    </w:p>
+    <w:p>
+      <w:pPr>
+        <w:rPr>
+          <w:ins w:id="57" w:author="Martin Lindström" w:date="2016-05-26T21:05:00Z"/>
+          <w:lang w:val="en-US"/>
+        </w:rPr>
+      </w:pPr>
+    </w:p>
+    <w:p>
+      <w:pPr>
+        <w:rPr>
+          <w:lang w:val="en-US"/>
+        </w:rPr>
+      </w:pPr>
+      <w:ins w:id="58" w:author="Martin Lindström" w:date="2016-05-26T21:06:00Z">
         <w:r>
           <w:rPr>
             <w:lang w:val="en-US"/>
@@ -11284,7 +11414,7 @@
           <w:t xml:space="preserve"> message, the Identity Provider MUST obtain the desired response location from the Service Provider</w:t>
         </w:r>
       </w:ins>
-      <w:ins w:id="53" w:author="Martin Lindström" w:date="2016-05-26T21:07:00Z">
+      <w:ins w:id="59" w:author="Martin Lindström" w:date="2016-05-26T21:07:00Z">
         <w:r>
           <w:rPr>
             <w:lang w:val="en-US"/>
@@ -11328,7 +11458,7 @@
           <w:t xml:space="preserve"> attribute set, the one with the lowest index value (see section 2.4.4.1 of [</w:t>
         </w:r>
       </w:ins>
-      <w:ins w:id="54" w:author="Martin Lindström" w:date="2016-05-26T21:10:00Z">
+      <w:ins w:id="60" w:author="Martin Lindström" w:date="2016-05-26T21:10:00Z">
         <w:r>
           <w:rPr>
             <w:lang w:val="en-US"/>
@@ -11340,11 +11470,6 @@
             <w:lang w:val="en-US"/>
           </w:rPr>
           <w:instrText xml:space="preserve"> HYPERLINK "http://docs.oasis-open.org/security/saml/v2.0/saml-metadata-2.0-os.pdf" </w:instrText>
-        </w:r>
-        <w:r>
-          <w:rPr>
-            <w:lang w:val="en-US"/>
-          </w:rPr>
         </w:r>
         <w:r>
           <w:rPr>
@@ -11372,7 +11497,7 @@
           <w:t>]</w:t>
         </w:r>
       </w:ins>
-      <w:ins w:id="55" w:author="Martin Lindström" w:date="2016-05-26T21:07:00Z">
+      <w:ins w:id="61" w:author="Martin Lindström" w:date="2016-05-26T21:07:00Z">
         <w:r>
           <w:rPr>
             <w:lang w:val="en-US"/>
@@ -11459,14 +11584,14 @@
           <w:lang w:val="en-US"/>
         </w:rPr>
       </w:pPr>
-      <w:bookmarkStart w:id="56" w:name="_Toc305420689"/>
+      <w:bookmarkStart w:id="62" w:name="_Toc305420689"/>
       <w:r>
         <w:rPr>
           <w:lang w:val="en-US"/>
         </w:rPr>
         <w:t>Identity Provider User Interface</w:t>
       </w:r>
-      <w:bookmarkEnd w:id="56"/>
+      <w:bookmarkEnd w:id="62"/>
     </w:p>
     <w:p>
       <w:pPr>
@@ -11626,9 +11751,9 @@
           <w:lang w:val="en-US"/>
         </w:rPr>
       </w:pPr>
-      <w:bookmarkStart w:id="57" w:name="_Ref263956330"/>
-      <w:bookmarkStart w:id="58" w:name="_Ref263956334"/>
-      <w:bookmarkStart w:id="59" w:name="_Toc305420690"/>
+      <w:bookmarkStart w:id="63" w:name="_Ref263956330"/>
+      <w:bookmarkStart w:id="64" w:name="_Ref263956334"/>
+      <w:bookmarkStart w:id="65" w:name="_Toc305420690"/>
       <w:r>
         <w:rPr>
           <w:lang w:val="en-US"/>
@@ -11647,17 +11772,17 @@
         </w:rPr>
         <w:t xml:space="preserve">ontext and Level of Assurance </w:t>
       </w:r>
-      <w:bookmarkStart w:id="60" w:name="_Ref298574785"/>
-      <w:bookmarkEnd w:id="57"/>
-      <w:bookmarkEnd w:id="58"/>
+      <w:bookmarkStart w:id="66" w:name="_Ref298574785"/>
+      <w:bookmarkEnd w:id="63"/>
+      <w:bookmarkEnd w:id="64"/>
       <w:r>
         <w:rPr>
           <w:lang w:val="en-US"/>
         </w:rPr>
         <w:t>Handling</w:t>
       </w:r>
-      <w:bookmarkEnd w:id="60"/>
-      <w:bookmarkEnd w:id="59"/>
+      <w:bookmarkEnd w:id="66"/>
+      <w:bookmarkEnd w:id="65"/>
     </w:p>
     <w:p>
       <w:pPr>
@@ -11707,6 +11832,7 @@
         </w:rPr>
         <w:t xml:space="preserve">uthentication </w:t>
       </w:r>
+      <w:proofErr w:type="gramStart"/>
       <w:r>
         <w:rPr>
           <w:lang w:val="en-US"/>
@@ -11717,7 +11843,14 @@
         <w:rPr>
           <w:lang w:val="en-US"/>
         </w:rPr>
-        <w:t xml:space="preserve">ontext URIs representing the same Level of Assertion, but one </w:t>
+        <w:t>ontext</w:t>
+      </w:r>
+      <w:proofErr w:type="gramEnd"/>
+      <w:r>
+        <w:rPr>
+          <w:lang w:val="en-US"/>
+        </w:rPr>
+        <w:t xml:space="preserve"> URIs representing the same Level of Assertion, but one </w:t>
       </w:r>
       <w:r>
         <w:rPr>
@@ -12186,6 +12319,7 @@
         </w:rPr>
         <w:t xml:space="preserve"> ([</w:t>
       </w:r>
+      <w:proofErr w:type="spellStart"/>
       <w:r>
         <w:rPr>
           <w:lang w:val="en-US"/>
@@ -12198,6 +12332,7 @@
         </w:rPr>
         <w:t>EntCat</w:t>
       </w:r>
+      <w:proofErr w:type="spellEnd"/>
       <w:r>
         <w:rPr>
           <w:lang w:val="en-US"/>
@@ -12374,8 +12509,8 @@
           <w:lang w:val="en-US"/>
         </w:rPr>
       </w:pPr>
-      <w:bookmarkStart w:id="61" w:name="_Ref275433770"/>
-      <w:bookmarkStart w:id="62" w:name="_Toc305420691"/>
+      <w:bookmarkStart w:id="67" w:name="_Ref275433770"/>
+      <w:bookmarkStart w:id="68" w:name="_Toc305420691"/>
       <w:r>
         <w:rPr>
           <w:lang w:val="en-US"/>
@@ -12388,8 +12523,8 @@
         </w:rPr>
         <w:t>Processing</w:t>
       </w:r>
-      <w:bookmarkEnd w:id="61"/>
-      <w:bookmarkEnd w:id="62"/>
+      <w:bookmarkEnd w:id="67"/>
+      <w:bookmarkEnd w:id="68"/>
     </w:p>
     <w:p>
       <w:pPr>
@@ -12461,7 +12596,21 @@
         <w:rPr>
           <w:lang w:val="en-US"/>
         </w:rPr>
-        <w:t xml:space="preserve"> However, the Identity Provider MUST NOT re-use an already existing security context in the following cases:</w:t>
+        <w:t xml:space="preserve"> However, the Identity Provider MUST NOT </w:t>
+      </w:r>
+      <w:proofErr w:type="gramStart"/>
+      <w:r>
+        <w:rPr>
+          <w:lang w:val="en-US"/>
+        </w:rPr>
+        <w:t>re-use</w:t>
+      </w:r>
+      <w:proofErr w:type="gramEnd"/>
+      <w:r>
+        <w:rPr>
+          <w:lang w:val="en-US"/>
+        </w:rPr>
+        <w:t xml:space="preserve"> an already existing security context in the following cases:</w:t>
       </w:r>
     </w:p>
     <w:p>
@@ -12774,7 +12923,7 @@
           <w:lang w:val="en-US" w:eastAsia="en-US"/>
         </w:rPr>
       </w:pPr>
-      <w:bookmarkStart w:id="63" w:name="_Toc305420692"/>
+      <w:bookmarkStart w:id="69" w:name="_Toc305420692"/>
       <w:r>
         <w:rPr>
           <w:noProof/>
@@ -12806,7 +12955,7 @@
         </w:rPr>
         <w:t>Responses</w:t>
       </w:r>
-      <w:bookmarkEnd w:id="63"/>
+      <w:bookmarkEnd w:id="69"/>
     </w:p>
     <w:p>
       <w:pPr>
@@ -12815,18 +12964,18 @@
           <w:lang w:val="en-US" w:eastAsia="en-US"/>
         </w:rPr>
       </w:pPr>
-      <w:bookmarkStart w:id="64" w:name="_Ref275430995"/>
-      <w:bookmarkStart w:id="65" w:name="_Ref275431004"/>
-      <w:bookmarkStart w:id="66" w:name="_Toc305420693"/>
+      <w:bookmarkStart w:id="70" w:name="_Ref275430995"/>
+      <w:bookmarkStart w:id="71" w:name="_Ref275431004"/>
+      <w:bookmarkStart w:id="72" w:name="_Toc305420693"/>
       <w:r>
         <w:rPr>
           <w:lang w:val="en-US" w:eastAsia="en-US"/>
         </w:rPr>
         <w:t>Security Requirements</w:t>
       </w:r>
-      <w:bookmarkEnd w:id="64"/>
-      <w:bookmarkEnd w:id="65"/>
-      <w:bookmarkEnd w:id="66"/>
+      <w:bookmarkEnd w:id="70"/>
+      <w:bookmarkEnd w:id="71"/>
+      <w:bookmarkEnd w:id="72"/>
     </w:p>
     <w:p>
       <w:pPr>
@@ -13228,11 +13377,19 @@
         </w:rPr>
         <w:t xml:space="preserve"> NOT </w:t>
       </w:r>
-      <w:r>
-        <w:rPr>
-          <w:lang w:val="en-US"/>
-        </w:rPr>
-        <w:t xml:space="preserve">accept </w:t>
+      <w:proofErr w:type="gramStart"/>
+      <w:r>
+        <w:rPr>
+          <w:lang w:val="en-US"/>
+        </w:rPr>
+        <w:t>accept</w:t>
+      </w:r>
+      <w:proofErr w:type="gramEnd"/>
+      <w:r>
+        <w:rPr>
+          <w:lang w:val="en-US"/>
+        </w:rPr>
+        <w:t xml:space="preserve"> </w:t>
       </w:r>
       <w:r>
         <w:rPr>
@@ -13544,18 +13701,18 @@
           <w:lang w:val="en-US"/>
         </w:rPr>
       </w:pPr>
-      <w:bookmarkStart w:id="67" w:name="_Ref263956429"/>
-      <w:bookmarkStart w:id="68" w:name="_Ref263956432"/>
-      <w:bookmarkStart w:id="69" w:name="_Toc305420694"/>
+      <w:bookmarkStart w:id="73" w:name="_Ref263956429"/>
+      <w:bookmarkStart w:id="74" w:name="_Ref263956432"/>
+      <w:bookmarkStart w:id="75" w:name="_Toc305420694"/>
       <w:r>
         <w:rPr>
           <w:lang w:val="en-US"/>
         </w:rPr>
         <w:t>Message Content</w:t>
       </w:r>
-      <w:bookmarkEnd w:id="67"/>
-      <w:bookmarkEnd w:id="68"/>
-      <w:bookmarkEnd w:id="69"/>
+      <w:bookmarkEnd w:id="73"/>
+      <w:bookmarkEnd w:id="74"/>
+      <w:bookmarkEnd w:id="75"/>
     </w:p>
     <w:p>
       <w:pPr>
@@ -15434,16 +15591,16 @@
           <w:lang w:val="en-US"/>
         </w:rPr>
       </w:pPr>
-      <w:bookmarkStart w:id="70" w:name="_Ref298587314"/>
-      <w:bookmarkStart w:id="71" w:name="_Toc305420695"/>
+      <w:bookmarkStart w:id="76" w:name="_Ref298587314"/>
+      <w:bookmarkStart w:id="77" w:name="_Toc305420695"/>
       <w:r>
         <w:rPr>
           <w:lang w:val="en-US"/>
         </w:rPr>
         <w:t>Attribute Release Rules</w:t>
       </w:r>
-      <w:bookmarkEnd w:id="70"/>
-      <w:bookmarkEnd w:id="71"/>
+      <w:bookmarkEnd w:id="76"/>
+      <w:bookmarkEnd w:id="77"/>
     </w:p>
     <w:p>
       <w:pPr>
@@ -15559,6 +15716,7 @@
         </w:rPr>
         <w:t>ategories [</w:t>
       </w:r>
+      <w:proofErr w:type="spellStart"/>
       <w:r>
         <w:rPr>
           <w:lang w:val="en-GB"/>
@@ -15581,12 +15739,19 @@
         <w:rPr>
           <w:lang w:val="en-GB"/>
         </w:rPr>
-        <w:t xml:space="preserve">EntCat] </w:t>
-      </w:r>
+        <w:t>EntCat</w:t>
+      </w:r>
+      <w:proofErr w:type="spellEnd"/>
       <w:r>
         <w:rPr>
           <w:lang w:val="en-GB"/>
         </w:rPr>
+        <w:t xml:space="preserve">] </w:t>
+      </w:r>
+      <w:r>
+        <w:rPr>
+          <w:lang w:val="en-GB"/>
+        </w:rPr>
         <w:t xml:space="preserve">and requested attributes in the </w:t>
       </w:r>
       <w:r>
@@ -15661,6 +15826,7 @@
         </w:rPr>
         <w:t xml:space="preserve"> (as defined in [</w:t>
       </w:r>
+      <w:proofErr w:type="spellStart"/>
       <w:r>
         <w:rPr>
           <w:lang w:val="en-GB"/>
@@ -15671,12 +15837,19 @@
         <w:rPr>
           <w:lang w:val="en-GB"/>
         </w:rPr>
-        <w:t xml:space="preserve">Attributes]) </w:t>
-      </w:r>
+        <w:t>Attributes</w:t>
+      </w:r>
+      <w:proofErr w:type="spellEnd"/>
       <w:r>
         <w:rPr>
           <w:lang w:val="en-GB"/>
         </w:rPr>
+        <w:t xml:space="preserve">]) </w:t>
+      </w:r>
+      <w:r>
+        <w:rPr>
+          <w:lang w:val="en-GB"/>
+        </w:rPr>
         <w:t>that is requested</w:t>
       </w:r>
       <w:r>
@@ -15759,12 +15932,14 @@
         </w:rPr>
         <w:t xml:space="preserve">the Identity Provider MUST </w:t>
       </w:r>
+      <w:proofErr w:type="gramStart"/>
       <w:r>
         <w:rPr>
           <w:lang w:val="en-GB"/>
         </w:rPr>
         <w:t>possess</w:t>
       </w:r>
+      <w:proofErr w:type="gramEnd"/>
       <w:r>
         <w:rPr>
           <w:lang w:val="en-GB"/>
@@ -15801,6 +15976,7 @@
         </w:rPr>
         <w:t xml:space="preserve"> See [</w:t>
       </w:r>
+      <w:proofErr w:type="spellStart"/>
       <w:r>
         <w:rPr>
           <w:lang w:val="en-GB"/>
@@ -15811,27 +15987,35 @@
         <w:rPr>
           <w:lang w:val="en-GB"/>
         </w:rPr>
-        <w:t>EntCat] and [</w:t>
-      </w:r>
+        <w:t>EntCat</w:t>
+      </w:r>
+      <w:proofErr w:type="spellEnd"/>
       <w:r>
         <w:rPr>
           <w:lang w:val="en-GB"/>
         </w:rPr>
+        <w:t>] and [</w:t>
+      </w:r>
+      <w:proofErr w:type="spellStart"/>
+      <w:r>
+        <w:rPr>
+          <w:lang w:val="en-GB"/>
+        </w:rPr>
         <w:t>Eid</w:t>
       </w:r>
       <w:r>
         <w:rPr>
           <w:lang w:val="en-GB"/>
         </w:rPr>
-        <w:t>Attributes] for details.</w:t>
-      </w:r>
-    </w:p>
-    <w:p>
-      <w:pPr>
+        <w:t>Attributes</w:t>
+      </w:r>
+      <w:proofErr w:type="spellEnd"/>
+      <w:r>
         <w:rPr>
           <w:lang w:val="en-GB"/>
         </w:rPr>
-      </w:pPr>
+        <w:t>] for details.</w:t>
+      </w:r>
     </w:p>
     <w:p>
       <w:pPr>
@@ -15839,10 +16023,17 @@
           <w:lang w:val="en-GB"/>
         </w:rPr>
       </w:pPr>
-      <w:r>
+    </w:p>
+    <w:p>
+      <w:pPr>
         <w:rPr>
           <w:lang w:val="en-GB"/>
         </w:rPr>
+      </w:pPr>
+      <w:r>
+        <w:rPr>
+          <w:lang w:val="en-GB"/>
+        </w:rPr>
         <w:t>The</w:t>
       </w:r>
       <w:r>
@@ -15985,8 +16176,8 @@
           <w:lang w:val="en-US"/>
         </w:rPr>
       </w:pPr>
-      <w:bookmarkStart w:id="72" w:name="_Ref274836225"/>
-      <w:bookmarkStart w:id="73" w:name="_Toc305420696"/>
+      <w:bookmarkStart w:id="78" w:name="_Ref274836225"/>
+      <w:bookmarkStart w:id="79" w:name="_Toc305420696"/>
       <w:r>
         <w:rPr>
           <w:lang w:val="en-US"/>
@@ -15994,8 +16185,8 @@
         <w:lastRenderedPageBreak/>
         <w:t>Processing Requirements</w:t>
       </w:r>
-      <w:bookmarkEnd w:id="72"/>
-      <w:bookmarkEnd w:id="73"/>
+      <w:bookmarkEnd w:id="78"/>
+      <w:bookmarkEnd w:id="79"/>
     </w:p>
     <w:p>
       <w:pPr>
@@ -16310,14 +16501,14 @@
           <w:lang w:val="en-US"/>
         </w:rPr>
       </w:pPr>
-      <w:bookmarkStart w:id="74" w:name="_Toc305420697"/>
+      <w:bookmarkStart w:id="80" w:name="_Toc305420697"/>
       <w:r>
         <w:rPr>
           <w:lang w:val="en-US"/>
         </w:rPr>
         <w:t>Signature Validation</w:t>
       </w:r>
-      <w:bookmarkEnd w:id="74"/>
+      <w:bookmarkEnd w:id="80"/>
     </w:p>
     <w:p>
       <w:pPr>
@@ -16479,8 +16670,8 @@
           <w:lang w:val="en-US"/>
         </w:rPr>
       </w:pPr>
-      <w:bookmarkStart w:id="75" w:name="_Ref274919315"/>
-      <w:bookmarkStart w:id="76" w:name="_Toc305420698"/>
+      <w:bookmarkStart w:id="81" w:name="_Ref274919315"/>
+      <w:bookmarkStart w:id="82" w:name="_Toc305420698"/>
       <w:r>
         <w:rPr>
           <w:lang w:val="en-US"/>
@@ -16493,8 +16684,8 @@
         </w:rPr>
         <w:t xml:space="preserve"> Confirmation</w:t>
       </w:r>
-      <w:bookmarkEnd w:id="75"/>
-      <w:bookmarkEnd w:id="76"/>
+      <w:bookmarkEnd w:id="81"/>
+      <w:bookmarkEnd w:id="82"/>
     </w:p>
     <w:p>
       <w:pPr>
@@ -16715,7 +16906,7 @@
         </w:rPr>
         <w:t xml:space="preserve">match </w:t>
       </w:r>
-      <w:ins w:id="77" w:author="Martin Lindström" w:date="2016-05-26T21:12:00Z">
+      <w:ins w:id="83" w:author="Martin Lindström" w:date="2016-05-26T21:12:00Z">
         <w:r>
           <w:rPr>
             <w:lang w:val="en-US"/>
@@ -16753,7 +16944,7 @@
         </w:rPr>
         <w:t>attribute included in the request message</w:t>
       </w:r>
-      <w:ins w:id="78" w:author="Martin Lindström" w:date="2016-05-26T21:12:00Z">
+      <w:ins w:id="84" w:author="Martin Lindström" w:date="2016-05-26T21:12:00Z">
         <w:r>
           <w:rPr>
             <w:lang w:val="en-US"/>
@@ -16773,7 +16964,7 @@
           <w:t>vided in the request message, the default response location specified in the Service Provider</w:t>
         </w:r>
       </w:ins>
-      <w:ins w:id="79" w:author="Martin Lindström" w:date="2016-05-26T21:13:00Z">
+      <w:ins w:id="85" w:author="Martin Lindström" w:date="2016-05-26T21:13:00Z">
         <w:r>
           <w:rPr>
             <w:lang w:val="en-US"/>
@@ -16792,19 +16983,19 @@
           </w:rPr>
           <w:instrText xml:space="preserve"> REF _Ref325916548 \r \h </w:instrText>
         </w:r>
-        <w:r>
-          <w:rPr>
-            <w:lang w:val="en-US"/>
-          </w:rPr>
-        </w:r>
       </w:ins>
       <w:r>
         <w:rPr>
           <w:lang w:val="en-US"/>
         </w:rPr>
+      </w:r>
+      <w:r>
+        <w:rPr>
+          <w:lang w:val="en-US"/>
+        </w:rPr>
         <w:fldChar w:fldCharType="separate"/>
       </w:r>
-      <w:ins w:id="80" w:author="Martin Lindström" w:date="2016-05-26T21:13:00Z">
+      <w:ins w:id="86" w:author="Martin Lindström" w:date="2016-05-26T21:13:00Z">
         <w:r>
           <w:rPr>
             <w:lang w:val="en-US"/>
@@ -17064,14 +17255,14 @@
           <w:lang w:val="en-US"/>
         </w:rPr>
       </w:pPr>
-      <w:bookmarkStart w:id="81" w:name="_Toc305420699"/>
+      <w:bookmarkStart w:id="87" w:name="_Toc305420699"/>
       <w:r>
         <w:rPr>
           <w:lang w:val="en-US"/>
         </w:rPr>
         <w:t>Conditions</w:t>
       </w:r>
-      <w:bookmarkEnd w:id="81"/>
+      <w:bookmarkEnd w:id="87"/>
     </w:p>
     <w:p>
       <w:pPr>
@@ -17085,12 +17276,14 @@
         </w:rPr>
         <w:t xml:space="preserve">The Service Provider MUST </w:t>
       </w:r>
+      <w:proofErr w:type="gramStart"/>
       <w:r>
         <w:rPr>
           <w:lang w:val="en-US"/>
         </w:rPr>
         <w:t>assert</w:t>
       </w:r>
+      <w:proofErr w:type="gramEnd"/>
       <w:r>
         <w:rPr>
           <w:lang w:val="en-US"/>
@@ -17351,14 +17544,14 @@
           <w:lang w:val="en-US"/>
         </w:rPr>
       </w:pPr>
-      <w:bookmarkStart w:id="82" w:name="_Toc305420700"/>
+      <w:bookmarkStart w:id="88" w:name="_Toc305420700"/>
       <w:r>
         <w:rPr>
           <w:lang w:val="en-US"/>
         </w:rPr>
         <w:t>The Authentication Statement</w:t>
       </w:r>
-      <w:bookmarkEnd w:id="82"/>
+      <w:bookmarkEnd w:id="88"/>
     </w:p>
     <w:p>
       <w:pPr>
@@ -17543,7 +17736,7 @@
           <w:lang w:val="en-US"/>
         </w:rPr>
       </w:pPr>
-      <w:bookmarkStart w:id="83" w:name="_Toc305420701"/>
+      <w:bookmarkStart w:id="89" w:name="_Toc305420701"/>
       <w:r>
         <w:rPr>
           <w:lang w:val="en-US"/>
@@ -17556,7 +17749,7 @@
         </w:rPr>
         <w:t>Security Validation</w:t>
       </w:r>
-      <w:bookmarkEnd w:id="83"/>
+      <w:bookmarkEnd w:id="89"/>
     </w:p>
     <w:p>
       <w:pPr>
@@ -17820,11 +18013,19 @@
         </w:rPr>
         <w:t xml:space="preserve">n the authentication request, the Service Provider SHOULD </w:t>
       </w:r>
-      <w:r>
-        <w:rPr>
-          <w:lang w:val="en-US"/>
-        </w:rPr>
-        <w:t xml:space="preserve">ensure that </w:t>
+      <w:proofErr w:type="gramStart"/>
+      <w:r>
+        <w:rPr>
+          <w:lang w:val="en-US"/>
+        </w:rPr>
+        <w:t>ensure</w:t>
+      </w:r>
+      <w:proofErr w:type="gramEnd"/>
+      <w:r>
+        <w:rPr>
+          <w:lang w:val="en-US"/>
+        </w:rPr>
+        <w:t xml:space="preserve"> that </w:t>
       </w:r>
       <w:r>
         <w:rPr>
@@ -17882,14 +18083,14 @@
           <w:lang w:val="en-US"/>
         </w:rPr>
       </w:pPr>
-      <w:bookmarkStart w:id="84" w:name="_Toc305420702"/>
+      <w:bookmarkStart w:id="90" w:name="_Toc305420702"/>
       <w:r>
         <w:rPr>
           <w:lang w:val="en-US"/>
         </w:rPr>
         <w:t>Error Responses</w:t>
       </w:r>
-      <w:bookmarkEnd w:id="84"/>
+      <w:bookmarkEnd w:id="90"/>
     </w:p>
     <w:p>
       <w:pPr>
@@ -18338,10 +18539,10 @@
           <w:lang w:val="en-US"/>
         </w:rPr>
       </w:pPr>
-      <w:bookmarkStart w:id="85" w:name="_Ref298670980"/>
-      <w:bookmarkStart w:id="86" w:name="_Ref298670992"/>
-      <w:bookmarkStart w:id="87" w:name="_Ref298830213"/>
-      <w:bookmarkStart w:id="88" w:name="_Toc305420703"/>
+      <w:bookmarkStart w:id="91" w:name="_Ref298670980"/>
+      <w:bookmarkStart w:id="92" w:name="_Ref298670992"/>
+      <w:bookmarkStart w:id="93" w:name="_Ref298830213"/>
+      <w:bookmarkStart w:id="94" w:name="_Toc305420703"/>
       <w:r>
         <w:rPr>
           <w:lang w:val="en-US"/>
@@ -18355,10 +18556,10 @@
         </w:rPr>
         <w:t>uthentication for Signature</w:t>
       </w:r>
-      <w:bookmarkEnd w:id="85"/>
-      <w:bookmarkEnd w:id="86"/>
-      <w:bookmarkEnd w:id="87"/>
-      <w:bookmarkEnd w:id="88"/>
+      <w:bookmarkEnd w:id="91"/>
+      <w:bookmarkEnd w:id="92"/>
+      <w:bookmarkEnd w:id="93"/>
+      <w:bookmarkEnd w:id="94"/>
     </w:p>
     <w:p>
       <w:pPr>
@@ -18686,16 +18887,16 @@
           <w:lang w:val="en-US"/>
         </w:rPr>
       </w:pPr>
-      <w:bookmarkStart w:id="89" w:name="_Ref296505020"/>
-      <w:bookmarkStart w:id="90" w:name="_Toc305420704"/>
+      <w:bookmarkStart w:id="95" w:name="_Ref296505020"/>
+      <w:bookmarkStart w:id="96" w:name="_Toc305420704"/>
       <w:r>
         <w:rPr>
           <w:lang w:val="en-US"/>
         </w:rPr>
         <w:t>Authentication Context URIs for Signature Services</w:t>
       </w:r>
-      <w:bookmarkEnd w:id="89"/>
-      <w:bookmarkEnd w:id="90"/>
+      <w:bookmarkEnd w:id="95"/>
+      <w:bookmarkEnd w:id="96"/>
     </w:p>
     <w:p>
       <w:pPr>
@@ -18791,7 +18992,21 @@
         <w:rPr>
           <w:lang w:val="en-US"/>
         </w:rPr>
-        <w:t>. These authentication context URIs are applicable</w:t>
+        <w:t xml:space="preserve">. These authentication </w:t>
+      </w:r>
+      <w:proofErr w:type="gramStart"/>
+      <w:r>
+        <w:rPr>
+          <w:lang w:val="en-US"/>
+        </w:rPr>
+        <w:t>context</w:t>
+      </w:r>
+      <w:proofErr w:type="gramEnd"/>
+      <w:r>
+        <w:rPr>
+          <w:lang w:val="en-US"/>
+        </w:rPr>
+        <w:t xml:space="preserve"> URIs are applicable</w:t>
       </w:r>
       <w:r>
         <w:rPr>
@@ -19036,6 +19251,7 @@
         </w:rPr>
         <w:t xml:space="preserve"> (see section 3.1.1 of [</w:t>
       </w:r>
+      <w:proofErr w:type="spellStart"/>
       <w:r>
         <w:rPr>
           <w:lang w:val="en-US"/>
@@ -19046,7 +19262,14 @@
         <w:rPr>
           <w:lang w:val="en-US"/>
         </w:rPr>
-        <w:t xml:space="preserve">Registry]) with </w:t>
+        <w:t>Registry</w:t>
+      </w:r>
+      <w:proofErr w:type="spellEnd"/>
+      <w:r>
+        <w:rPr>
+          <w:lang w:val="en-US"/>
+        </w:rPr>
+        <w:t xml:space="preserve">]) with </w:t>
       </w:r>
       <w:r>
         <w:rPr>
@@ -19096,6 +19319,7 @@
         </w:rPr>
         <w:t xml:space="preserve">uthentication </w:t>
       </w:r>
+      <w:proofErr w:type="gramStart"/>
       <w:r>
         <w:rPr>
           <w:lang w:val="en-US"/>
@@ -19106,7 +19330,14 @@
         <w:rPr>
           <w:lang w:val="en-US"/>
         </w:rPr>
-        <w:t>ontext URIs. The URIs listed above are only used when there is an explicit requirement for the Identity Provider to display a sign message provided in the authentication request.</w:t>
+        <w:t>ontext</w:t>
+      </w:r>
+      <w:proofErr w:type="gramEnd"/>
+      <w:r>
+        <w:rPr>
+          <w:lang w:val="en-US"/>
+        </w:rPr>
+        <w:t xml:space="preserve"> URIs. The URIs listed above are only used when there is an explicit requirement for the Identity Provider to display a sign message provided in the authentication request.</w:t>
       </w:r>
     </w:p>
     <w:p>
@@ -19116,14 +19347,14 @@
           <w:lang w:val="en-US"/>
         </w:rPr>
       </w:pPr>
-      <w:bookmarkStart w:id="91" w:name="_Toc305420705"/>
+      <w:bookmarkStart w:id="97" w:name="_Toc305420705"/>
       <w:r>
         <w:rPr>
           <w:lang w:val="en-US"/>
         </w:rPr>
         <w:t>Authentication Requests</w:t>
       </w:r>
-      <w:bookmarkEnd w:id="91"/>
+      <w:bookmarkEnd w:id="97"/>
     </w:p>
     <w:p>
       <w:pPr>
@@ -19447,7 +19678,7 @@
           <w:lang w:val="en-US"/>
         </w:rPr>
       </w:pPr>
-      <w:bookmarkStart w:id="92" w:name="_Toc305420706"/>
+      <w:bookmarkStart w:id="98" w:name="_Toc305420706"/>
       <w:r>
         <w:rPr>
           <w:lang w:val="en-US"/>
@@ -19472,7 +19703,7 @@
         </w:rPr>
         <w:t>age</w:t>
       </w:r>
-      <w:bookmarkEnd w:id="92"/>
+      <w:bookmarkEnd w:id="98"/>
     </w:p>
     <w:p>
       <w:pPr>
@@ -19546,6 +19777,7 @@
         </w:rPr>
         <w:t xml:space="preserve"> [</w:t>
       </w:r>
+      <w:proofErr w:type="spellStart"/>
       <w:r>
         <w:rPr>
           <w:lang w:val="en-GB"/>
@@ -19556,7 +19788,14 @@
         <w:rPr>
           <w:lang w:val="en-GB"/>
         </w:rPr>
-        <w:t xml:space="preserve">DSS]) </w:t>
+        <w:t>DSS</w:t>
+      </w:r>
+      <w:proofErr w:type="spellEnd"/>
+      <w:r>
+        <w:rPr>
+          <w:lang w:val="en-GB"/>
+        </w:rPr>
+        <w:t xml:space="preserve">]) </w:t>
       </w:r>
       <w:r>
         <w:rPr>
@@ -20051,7 +20290,21 @@
         <w:rPr>
           <w:lang w:val="en-US"/>
         </w:rPr>
-        <w:t>roviders SHALL advertise support</w:t>
+        <w:t xml:space="preserve">roviders SHALL </w:t>
+      </w:r>
+      <w:proofErr w:type="gramStart"/>
+      <w:r>
+        <w:rPr>
+          <w:lang w:val="en-US"/>
+        </w:rPr>
+        <w:t>advertise</w:t>
+      </w:r>
+      <w:proofErr w:type="gramEnd"/>
+      <w:r>
+        <w:rPr>
+          <w:lang w:val="en-US"/>
+        </w:rPr>
+        <w:t xml:space="preserve"> support</w:t>
       </w:r>
       <w:r>
         <w:rPr>
@@ -20743,7 +20996,21 @@
         <w:rPr>
           <w:lang w:val="en-US"/>
         </w:rPr>
-        <w:t>The Identity Provider MUST display the sign message to the user in a manner that is consistent with the data format of the sign message. If necessary the Identity Provider MUST process defined filtering rules on the message. If the present message format is not supported or the sign message for any reason can</w:t>
+        <w:t xml:space="preserve">The Identity Provider MUST </w:t>
+      </w:r>
+      <w:proofErr w:type="gramStart"/>
+      <w:r>
+        <w:rPr>
+          <w:lang w:val="en-US"/>
+        </w:rPr>
+        <w:t>display</w:t>
+      </w:r>
+      <w:proofErr w:type="gramEnd"/>
+      <w:r>
+        <w:rPr>
+          <w:lang w:val="en-US"/>
+        </w:rPr>
+        <w:t xml:space="preserve"> the sign message to the user in a manner that is consistent with the data format of the sign message. If necessary the Identity Provider MUST process defined filtering rules on the message. If the present message format is not supported or the sign message for any reason can</w:t>
       </w:r>
       <w:r>
         <w:rPr>
@@ -20879,14 +21146,14 @@
           <w:lang w:val="en-US"/>
         </w:rPr>
       </w:pPr>
-      <w:bookmarkStart w:id="93" w:name="_Toc305420707"/>
+      <w:bookmarkStart w:id="99" w:name="_Toc305420707"/>
       <w:r>
         <w:rPr>
           <w:lang w:val="en-US"/>
         </w:rPr>
         <w:t>Authentication Responses</w:t>
       </w:r>
-      <w:bookmarkEnd w:id="93"/>
+      <w:bookmarkEnd w:id="99"/>
     </w:p>
     <w:p>
       <w:pPr>
@@ -21212,7 +21479,7 @@
           <w:lang w:val="en-US"/>
         </w:rPr>
       </w:pPr>
-      <w:bookmarkStart w:id="94" w:name="_Toc305420708"/>
+      <w:bookmarkStart w:id="100" w:name="_Toc305420708"/>
       <w:r>
         <w:rPr>
           <w:lang w:val="en-US"/>
@@ -21238,7 +21505,7 @@
         </w:rPr>
         <w:t>eferences</w:t>
       </w:r>
-      <w:bookmarkEnd w:id="94"/>
+      <w:bookmarkEnd w:id="100"/>
     </w:p>
     <w:p>
       <w:pPr>
@@ -21262,12 +21529,21 @@
         </w:rPr>
       </w:pPr>
       <w:hyperlink r:id="rId45" w:history="1">
+        <w:proofErr w:type="spellStart"/>
         <w:r>
           <w:rPr>
             <w:rStyle w:val="Hyperlink"/>
             <w:lang w:val="en-US"/>
           </w:rPr>
-          <w:t>Bradner, S., Key words for use in RFCs to Indicate Requirement Levels, March 1997.</w:t>
+          <w:t>Bradner</w:t>
+        </w:r>
+        <w:proofErr w:type="spellEnd"/>
+        <w:r>
+          <w:rPr>
+            <w:rStyle w:val="Hyperlink"/>
+            <w:lang w:val="en-US"/>
+          </w:rPr>
+          <w:t>, S., Key words for use in RFCs to Indicate Requirement Levels, March 1997.</w:t>
         </w:r>
       </w:hyperlink>
     </w:p>
@@ -21303,6 +21579,7 @@
         </w:rPr>
       </w:pPr>
       <w:hyperlink r:id="rId46" w:history="1">
+        <w:proofErr w:type="gramStart"/>
         <w:r>
           <w:rPr>
             <w:rStyle w:val="Hyperlink"/>
@@ -21317,6 +21594,7 @@
         </w:rPr>
         <w:t>.</w:t>
       </w:r>
+      <w:proofErr w:type="gramEnd"/>
       <w:r>
         <w:rPr>
           <w:lang w:val="en-US"/>
@@ -21951,6 +22229,7 @@
         <w:lastRenderedPageBreak/>
         <w:t>[</w:t>
       </w:r>
+      <w:proofErr w:type="spellStart"/>
       <w:r>
         <w:rPr>
           <w:lang w:val="en-US"/>
@@ -21961,7 +22240,14 @@
         <w:rPr>
           <w:lang w:val="en-US"/>
         </w:rPr>
-        <w:t>Attributes]</w:t>
+        <w:t>Attributes</w:t>
+      </w:r>
+      <w:proofErr w:type="spellEnd"/>
+      <w:r>
+        <w:rPr>
+          <w:lang w:val="en-US"/>
+        </w:rPr>
+        <w:t>]</w:t>
       </w:r>
     </w:p>
     <w:p>
@@ -21994,11 +22280,16 @@
       <w:r>
         <w:t>[</w:t>
       </w:r>
+      <w:proofErr w:type="spellStart"/>
       <w:r>
         <w:t>Eid</w:t>
       </w:r>
       <w:r>
-        <w:t>Tillit]</w:t>
+        <w:t>Tillit</w:t>
+      </w:r>
+      <w:proofErr w:type="spellEnd"/>
+      <w:r>
+        <w:t>]</w:t>
       </w:r>
     </w:p>
     <w:p>
@@ -22025,6 +22316,7 @@
         </w:rPr>
         <w:t>[</w:t>
       </w:r>
+      <w:proofErr w:type="spellStart"/>
       <w:r>
         <w:rPr>
           <w:lang w:val="en-US"/>
@@ -22035,7 +22327,14 @@
         <w:rPr>
           <w:lang w:val="en-US"/>
         </w:rPr>
-        <w:t>EntCat]</w:t>
+        <w:t>EntCat</w:t>
+      </w:r>
+      <w:proofErr w:type="spellEnd"/>
+      <w:r>
+        <w:rPr>
+          <w:lang w:val="en-US"/>
+        </w:rPr>
+        <w:t>]</w:t>
       </w:r>
     </w:p>
     <w:p>
@@ -22050,12 +22349,14 @@
         </w:rPr>
         <w:tab/>
       </w:r>
+      <w:proofErr w:type="gramStart"/>
       <w:r>
         <w:rPr>
           <w:lang w:val="en-US"/>
         </w:rPr>
         <w:t>Entity Categories for the Swedish eID Framework.</w:t>
       </w:r>
+      <w:proofErr w:type="gramEnd"/>
     </w:p>
     <w:p>
       <w:pPr>
@@ -22076,6 +22377,7 @@
         </w:rPr>
         <w:t>[</w:t>
       </w:r>
+      <w:proofErr w:type="spellStart"/>
       <w:r>
         <w:rPr>
           <w:lang w:val="en-US"/>
@@ -22094,6 +22396,7 @@
         </w:rPr>
         <w:t>o</w:t>
       </w:r>
+      <w:proofErr w:type="spellEnd"/>
       <w:r>
         <w:rPr>
           <w:lang w:val="en-US"/>
@@ -22109,6 +22412,7 @@
           <w:lang w:val="en-US"/>
         </w:rPr>
       </w:pPr>
+      <w:proofErr w:type="gramStart"/>
       <w:r>
         <w:rPr>
           <w:lang w:val="en-US"/>
@@ -22121,6 +22425,7 @@
         </w:rPr>
         <w:t>.</w:t>
       </w:r>
+      <w:proofErr w:type="gramEnd"/>
     </w:p>
     <w:p>
       <w:pPr>
@@ -22269,6 +22574,7 @@
           <w:lang w:val="en-US"/>
         </w:rPr>
       </w:pPr>
+      <w:proofErr w:type="gramStart"/>
       <w:r>
         <w:rPr>
           <w:lang w:val="en-US"/>
@@ -22299,6 +22605,7 @@
         </w:rPr>
         <w:t>.</w:t>
       </w:r>
+      <w:proofErr w:type="gramEnd"/>
     </w:p>
     <w:p>
       <w:pPr>
@@ -22334,7 +22641,7 @@
           <w:lang w:val="en-US"/>
         </w:rPr>
       </w:pPr>
-      <w:bookmarkStart w:id="95" w:name="_Toc305420709"/>
+      <w:bookmarkStart w:id="101" w:name="_Toc305420709"/>
       <w:r>
         <w:rPr>
           <w:lang w:val="en-US"/>
@@ -22342,17 +22649,17 @@
         <w:lastRenderedPageBreak/>
         <w:t>Changes between versions</w:t>
       </w:r>
-      <w:bookmarkEnd w:id="95"/>
-    </w:p>
-    <w:p>
-      <w:pPr>
-        <w:rPr>
-          <w:ins w:id="96" w:author="Martin Lindström" w:date="2016-05-26T12:26:00Z"/>
+      <w:bookmarkEnd w:id="101"/>
+    </w:p>
+    <w:p>
+      <w:pPr>
+        <w:rPr>
+          <w:ins w:id="102" w:author="Martin Lindström" w:date="2016-05-26T12:26:00Z"/>
           <w:b/>
           <w:lang w:val="en-US"/>
         </w:rPr>
       </w:pPr>
-      <w:ins w:id="97" w:author="Martin Lindström" w:date="2016-05-26T12:26:00Z">
+      <w:ins w:id="103" w:author="Martin Lindström" w:date="2016-05-26T12:26:00Z">
         <w:r>
           <w:rPr>
             <w:b/>
@@ -22365,7 +22672,7 @@
     <w:p>
       <w:pPr>
         <w:rPr>
-          <w:ins w:id="98" w:author="Martin Lindström" w:date="2016-05-26T12:26:00Z"/>
+          <w:ins w:id="104" w:author="Martin Lindström" w:date="2016-05-26T12:26:00Z"/>
           <w:b/>
           <w:lang w:val="en-US"/>
         </w:rPr>
@@ -22379,12 +22686,12 @@
           <w:numId w:val="44"/>
         </w:numPr>
         <w:rPr>
-          <w:ins w:id="99" w:author="Martin Lindström" w:date="2016-05-26T12:26:00Z"/>
+          <w:ins w:id="105" w:author="Martin Lindström" w:date="2016-05-26T12:26:00Z"/>
           <w:b/>
           <w:lang w:val="en-US"/>
         </w:rPr>
       </w:pPr>
-      <w:ins w:id="100" w:author="Martin Lindström" w:date="2016-05-26T21:14:00Z">
+      <w:ins w:id="106" w:author="Martin Lindström" w:date="2016-05-26T21:14:00Z">
         <w:r>
           <w:rPr>
             <w:lang w:val="en-US"/>
@@ -22392,7 +22699,7 @@
           <w:t>Version 1.3</w:t>
         </w:r>
       </w:ins>
-      <w:ins w:id="101" w:author="Martin Lindström" w:date="2016-05-26T21:16:00Z">
+      <w:ins w:id="107" w:author="Martin Lindström" w:date="2016-05-26T21:16:00Z">
         <w:r>
           <w:rPr>
             <w:lang w:val="en-US"/>
@@ -22400,7 +22707,7 @@
           <w:t xml:space="preserve"> of this profile</w:t>
         </w:r>
       </w:ins>
-      <w:ins w:id="102" w:author="Martin Lindström" w:date="2016-05-26T21:14:00Z">
+      <w:ins w:id="108" w:author="Martin Lindström" w:date="2016-05-26T21:14:00Z">
         <w:r>
           <w:rPr>
             <w:lang w:val="en-US"/>
@@ -22426,7 +22733,7 @@
           <w:t>AssertionConsumerServiceURL</w:t>
         </w:r>
       </w:ins>
-      <w:ins w:id="103" w:author="Martin Lindström" w:date="2016-05-26T21:15:00Z">
+      <w:ins w:id="109" w:author="Martin Lindström" w:date="2016-05-26T21:15:00Z">
         <w:r>
           <w:rPr>
             <w:lang w:val="en-US"/>
@@ -22434,7 +22741,7 @@
           <w:t xml:space="preserve"> attribute identifying the desired response location.</w:t>
         </w:r>
       </w:ins>
-      <w:ins w:id="104" w:author="Martin Lindström" w:date="2016-05-26T23:24:00Z">
+      <w:ins w:id="110" w:author="Martin Lindström" w:date="2016-05-26T23:24:00Z">
         <w:r>
           <w:rPr>
             <w:lang w:val="en-US"/>
@@ -22460,7 +22767,7 @@
           <w:t xml:space="preserve"> elements of the Service Provider metadata entry.</w:t>
         </w:r>
       </w:ins>
-      <w:ins w:id="105" w:author="Martin Lindström" w:date="2016-05-26T23:25:00Z">
+      <w:ins w:id="111" w:author="Martin Lindström" w:date="2016-05-26T23:25:00Z">
         <w:r>
           <w:rPr>
             <w:lang w:val="en-US"/>
@@ -22468,7 +22775,7 @@
           <w:t xml:space="preserve"> Therefore, chapter 5.3, “</w:t>
         </w:r>
       </w:ins>
-      <w:ins w:id="106" w:author="Martin Lindström" w:date="2016-05-26T23:26:00Z">
+      <w:ins w:id="112" w:author="Martin Lindström" w:date="2016-05-26T23:26:00Z">
         <w:r>
           <w:rPr>
             <w:lang w:val="en-US"/>
@@ -22476,7 +22783,7 @@
           <w:t>Message Content</w:t>
         </w:r>
       </w:ins>
-      <w:ins w:id="107" w:author="Martin Lindström" w:date="2016-05-26T23:25:00Z">
+      <w:ins w:id="113" w:author="Martin Lindström" w:date="2016-05-26T23:25:00Z">
         <w:r>
           <w:rPr>
             <w:lang w:val="en-US"/>
@@ -22484,7 +22791,7 @@
           <w:t>”</w:t>
         </w:r>
       </w:ins>
-      <w:ins w:id="108" w:author="Martin Lindström" w:date="2016-05-26T23:26:00Z">
+      <w:ins w:id="114" w:author="Martin Lindström" w:date="2016-05-26T23:26:00Z">
         <w:r>
           <w:rPr>
             <w:lang w:val="en-US"/>
@@ -22513,19 +22820,7 @@
           <w:rPr>
             <w:lang w:val="en-US"/>
           </w:rPr>
-          <w:t xml:space="preserve">sage </w:t>
-        </w:r>
-        <w:r>
-          <w:rPr>
-            <w:lang w:val="en-US"/>
-          </w:rPr>
-          <w:t>SHOULD</w:t>
-        </w:r>
-        <w:r>
-          <w:rPr>
-            <w:lang w:val="en-US"/>
-          </w:rPr>
-          <w:t xml:space="preserve"> contain an </w:t>
+          <w:t xml:space="preserve">sage SHOULD contain an </w:t>
         </w:r>
         <w:r>
           <w:rPr>
@@ -22537,16 +22832,10 @@
           <w:rPr>
             <w:lang w:val="en-US"/>
           </w:rPr>
-          <w:t xml:space="preserve"> attribute</w:t>
-        </w:r>
-        <w:r>
-          <w:rPr>
-            <w:lang w:val="en-US"/>
-          </w:rPr>
-          <w:t>. Changes have also been made to sections 5.4.2 and</w:t>
+          <w:t xml:space="preserve"> attribute. Changes have also been made to sections 5.4.2 and</w:t>
         </w:r>
       </w:ins>
-      <w:ins w:id="109" w:author="Martin Lindström" w:date="2016-05-26T23:27:00Z">
+      <w:ins w:id="115" w:author="Martin Lindström" w:date="2016-05-26T23:27:00Z">
         <w:r>
           <w:rPr>
             <w:lang w:val="en-US"/>
@@ -22554,13 +22843,11 @@
           <w:t xml:space="preserve"> 6.3.2 where processing requirements were updated.</w:t>
         </w:r>
       </w:ins>
-      <w:bookmarkStart w:id="110" w:name="_GoBack"/>
-      <w:bookmarkEnd w:id="110"/>
-    </w:p>
-    <w:p>
-      <w:pPr>
-        <w:rPr>
-          <w:ins w:id="111" w:author="Martin Lindström" w:date="2016-05-26T12:26:00Z"/>
+    </w:p>
+    <w:p>
+      <w:pPr>
+        <w:rPr>
+          <w:ins w:id="116" w:author="Martin Lindström" w:date="2016-05-26T12:26:00Z"/>
           <w:b/>
           <w:lang w:val="en-US"/>
         </w:rPr>
@@ -23029,6 +23316,7 @@
         </w:rPr>
         <w:t>ture. [</w:t>
       </w:r>
+      <w:proofErr w:type="spellStart"/>
       <w:r>
         <w:rPr>
           <w:lang w:val="en-US"/>
@@ -23039,7 +23327,14 @@
         <w:rPr>
           <w:lang w:val="en-US"/>
         </w:rPr>
-        <w:t>Attributes] now</w:t>
+        <w:t>Attributes</w:t>
+      </w:r>
+      <w:proofErr w:type="spellEnd"/>
+      <w:r>
+        <w:rPr>
+          <w:lang w:val="en-US"/>
+        </w:rPr>
+        <w:t>] now</w:t>
       </w:r>
       <w:r>
         <w:rPr>
@@ -23063,7 +23358,21 @@
         <w:rPr>
           <w:lang w:val="en-US"/>
         </w:rPr>
-        <w:t xml:space="preserve">purpose, and the examples where this information was stored under the </w:t>
+        <w:t xml:space="preserve">purpose, and the </w:t>
+      </w:r>
+      <w:proofErr w:type="gramStart"/>
+      <w:r>
+        <w:rPr>
+          <w:lang w:val="en-US"/>
+        </w:rPr>
+        <w:t>examples</w:t>
+      </w:r>
+      <w:proofErr w:type="gramEnd"/>
+      <w:r>
+        <w:rPr>
+          <w:lang w:val="en-US"/>
+        </w:rPr>
+        <w:t xml:space="preserve"> where this information was stored under the </w:t>
       </w:r>
       <w:r>
         <w:rPr>
@@ -24150,7 +24459,7 @@
               <w:lang w:val="sv-SE"/>
             </w:rPr>
           </w:pPr>
-          <w:bookmarkStart w:id="116" w:name="www"/>
+          <w:bookmarkStart w:id="121" w:name="www"/>
           <w:r>
             <w:rPr>
               <w:b/>
@@ -24178,7 +24487,7 @@
             </w:rPr>
             <w:t>.se</w:t>
           </w:r>
-          <w:bookmarkEnd w:id="116"/>
+          <w:bookmarkEnd w:id="121"/>
         </w:p>
       </w:tc>
       <w:tc>
@@ -24214,14 +24523,14 @@
               <w:lang w:val="sv-SE"/>
             </w:rPr>
           </w:pPr>
-          <w:bookmarkStart w:id="117" w:name="PostadressLed"/>
+          <w:bookmarkStart w:id="122" w:name="PostadressLed"/>
           <w:r>
             <w:rPr>
               <w:lang w:val="sv-SE"/>
             </w:rPr>
             <w:t>Postadress</w:t>
           </w:r>
-          <w:bookmarkEnd w:id="117"/>
+          <w:bookmarkEnd w:id="122"/>
         </w:p>
       </w:tc>
       <w:tc>
@@ -24261,14 +24570,14 @@
               <w:lang w:val="sv-SE"/>
             </w:rPr>
           </w:pPr>
-          <w:bookmarkStart w:id="118" w:name="TelefonVaxelLed"/>
+          <w:bookmarkStart w:id="123" w:name="TelefonVaxelLed"/>
           <w:r>
             <w:rPr>
               <w:lang w:val="sv-SE"/>
             </w:rPr>
             <w:t>Telefon växel</w:t>
           </w:r>
-          <w:bookmarkEnd w:id="118"/>
+          <w:bookmarkEnd w:id="123"/>
         </w:p>
       </w:tc>
       <w:tc>
@@ -24285,8 +24594,8 @@
               <w:lang w:val="sv-SE"/>
             </w:rPr>
           </w:pPr>
-          <w:bookmarkStart w:id="119" w:name="TelefonVaxelUtlLedtext"/>
-          <w:bookmarkEnd w:id="119"/>
+          <w:bookmarkStart w:id="124" w:name="TelefonVaxelUtlLedtext"/>
+          <w:bookmarkEnd w:id="124"/>
         </w:p>
       </w:tc>
       <w:tc>
@@ -24303,14 +24612,14 @@
               <w:lang w:val="sv-SE"/>
             </w:rPr>
           </w:pPr>
-          <w:bookmarkStart w:id="120" w:name="EpostLed"/>
+          <w:bookmarkStart w:id="125" w:name="EpostLed"/>
           <w:r>
             <w:rPr>
               <w:lang w:val="sv-SE"/>
             </w:rPr>
             <w:t>E-postadress</w:t>
           </w:r>
-          <w:bookmarkEnd w:id="120"/>
+          <w:bookmarkEnd w:id="125"/>
         </w:p>
       </w:tc>
     </w:tr>
@@ -24328,7 +24637,7 @@
               <w:lang w:val="sv-SE"/>
             </w:rPr>
           </w:pPr>
-          <w:bookmarkStart w:id="121" w:name="Postadress"/>
+          <w:bookmarkStart w:id="126" w:name="Postadress"/>
           <w:r>
             <w:rPr>
               <w:b/>
@@ -24337,7 +24646,7 @@
             </w:rPr>
             <w:t xml:space="preserve">171 94  SOLNA </w:t>
           </w:r>
-          <w:bookmarkEnd w:id="121"/>
+          <w:bookmarkEnd w:id="126"/>
         </w:p>
       </w:tc>
       <w:tc>
@@ -24377,7 +24686,7 @@
               <w:lang w:val="sv-SE"/>
             </w:rPr>
           </w:pPr>
-          <w:bookmarkStart w:id="122" w:name="TelefonVaxel"/>
+          <w:bookmarkStart w:id="127" w:name="TelefonVaxel"/>
           <w:r>
             <w:rPr>
               <w:b/>
@@ -24386,7 +24695,7 @@
             </w:rPr>
             <w:t xml:space="preserve">010-574 21 00 </w:t>
           </w:r>
-          <w:bookmarkEnd w:id="122"/>
+          <w:bookmarkEnd w:id="127"/>
           <w:r>
             <w:rPr>
               <w:b/>
@@ -24410,8 +24719,8 @@
               <w:lang w:val="sv-SE"/>
             </w:rPr>
           </w:pPr>
-          <w:bookmarkStart w:id="123" w:name="TelefonVaxelUtl"/>
-          <w:bookmarkEnd w:id="123"/>
+          <w:bookmarkStart w:id="128" w:name="TelefonVaxelUtl"/>
+          <w:bookmarkEnd w:id="128"/>
         </w:p>
       </w:tc>
       <w:tc>
@@ -24427,7 +24736,7 @@
               <w:lang w:val="sv-SE"/>
             </w:rPr>
           </w:pPr>
-          <w:bookmarkStart w:id="124" w:name="EmailFot"/>
+          <w:bookmarkStart w:id="129" w:name="EmailFot"/>
           <w:r>
             <w:rPr>
               <w:b/>
@@ -24436,7 +24745,7 @@
             </w:rPr>
             <w:t>kansliet@elegnamnden.se</w:t>
           </w:r>
-          <w:bookmarkEnd w:id="124"/>
+          <w:bookmarkEnd w:id="129"/>
         </w:p>
       </w:tc>
     </w:tr>
@@ -24511,7 +24820,7 @@
         <w:color w:val="808080"/>
         <w:sz w:val="16"/>
       </w:rPr>
-      <w:t>21</w:t>
+      <w:t>4</w:t>
     </w:r>
     <w:r>
       <w:rPr>
@@ -24614,7 +24923,21 @@
         <w:rPr>
           <w:lang w:val="en-US"/>
         </w:rPr>
-        <w:t>See section 3.1.1 of [EidRegistry].</w:t>
+        <w:t>See section 3.1.1 of [</w:t>
+      </w:r>
+      <w:proofErr w:type="spellStart"/>
+      <w:r>
+        <w:rPr>
+          <w:lang w:val="en-US"/>
+        </w:rPr>
+        <w:t>EidRegistry</w:t>
+      </w:r>
+      <w:proofErr w:type="spellEnd"/>
+      <w:r>
+        <w:rPr>
+          <w:lang w:val="en-US"/>
+        </w:rPr>
+        <w:t>].</w:t>
       </w:r>
     </w:p>
   </w:footnote>
@@ -24949,7 +25272,7 @@
     <w:pPr>
       <w:pStyle w:val="Header"/>
     </w:pPr>
-    <w:ins w:id="112" w:author="Martin Lindström" w:date="2016-05-26T12:27:00Z">
+    <w:ins w:id="117" w:author="Martin Lindström" w:date="2016-05-26T12:27:00Z">
       <w:r>
         <w:rPr>
           <w:noProof/>
@@ -25001,7 +25324,7 @@
         <w:lang w:val="en-US"/>
       </w:rPr>
     </w:pPr>
-    <w:ins w:id="113" w:author="Martin Lindström" w:date="2016-05-26T12:27:00Z">
+    <w:ins w:id="118" w:author="Martin Lindström" w:date="2016-05-26T12:27:00Z">
       <w:r>
         <w:rPr>
           <w:noProof/>
@@ -25187,7 +25510,7 @@
       </w:rPr>
       <w:t>ELN-0602-v1.</w:t>
     </w:r>
-    <w:ins w:id="114" w:author="Martin Lindström" w:date="2016-05-26T12:25:00Z">
+    <w:ins w:id="119" w:author="Martin Lindström" w:date="2016-05-26T12:25:00Z">
       <w:r>
         <w:rPr>
           <w:sz w:val="16"/>
@@ -25197,7 +25520,7 @@
         <w:t>4</w:t>
       </w:r>
     </w:ins>
-    <w:del w:id="115" w:author="Martin Lindström" w:date="2016-05-26T12:25:00Z">
+    <w:del w:id="120" w:author="Martin Lindström" w:date="2016-05-26T12:25:00Z">
       <w:r>
         <w:rPr>
           <w:sz w:val="16"/>
@@ -25227,7 +25550,7 @@
     <w:pPr>
       <w:pStyle w:val="Header"/>
     </w:pPr>
-    <w:ins w:id="125" w:author="Martin Lindström" w:date="2016-05-26T12:27:00Z">
+    <w:ins w:id="130" w:author="Martin Lindström" w:date="2016-05-26T12:27:00Z">
       <w:r>
         <w:rPr>
           <w:noProof/>
@@ -30621,6 +30944,7 @@
   <w:style w:type="character" w:default="1" w:styleId="DefaultParagraphFont">
     <w:name w:val="Default Paragraph Font"/>
     <w:uiPriority w:val="1"/>
+    <w:semiHidden/>
     <w:unhideWhenUsed/>
   </w:style>
   <w:style w:type="table" w:default="1" w:styleId="TableNormal">
@@ -32335,6 +32659,7 @@
   <w:style w:type="character" w:default="1" w:styleId="DefaultParagraphFont">
     <w:name w:val="Default Paragraph Font"/>
     <w:uiPriority w:val="1"/>
+    <w:semiHidden/>
     <w:unhideWhenUsed/>
   </w:style>
   <w:style w:type="table" w:default="1" w:styleId="TableNormal">
@@ -33953,7 +34278,7 @@
 </file>
 
 <file path=customXml/itemProps1.xml><?xml version="1.0" encoding="utf-8"?>
-<ds:datastoreItem xmlns:ds="http://schemas.openxmlformats.org/officeDocument/2006/customXml" ds:itemID="{F4EB7901-BE6B-E945-8FE5-3EE548778745}">
+<ds:datastoreItem xmlns:ds="http://schemas.openxmlformats.org/officeDocument/2006/customXml" ds:itemID="{43B932F8-2B42-6A43-95D6-046174F9BFDB}">
   <ds:schemaRefs>
     <ds:schemaRef ds:uri="http://schemas.openxmlformats.org/officeDocument/2006/bibliography"/>
   </ds:schemaRefs>

</xml_diff>

<commit_message>
Added comments for Authentication Context URIs
</commit_message>
<xml_diff>
--- a/ELN-0602 - Bilaga Tekniskt ramverk - Deployment Profile for the Swedish eID Framework.docx
+++ b/ELN-0602 - Bilaga Tekniskt ramverk - Deployment Profile for the Swedish eID Framework.docx
@@ -4841,21 +4841,7 @@
         <w:rPr>
           <w:lang w:val="en-US"/>
         </w:rPr>
-        <w:t xml:space="preserve"> SHALL contain a display name of the organization and SHALL NOT </w:t>
-      </w:r>
-      <w:proofErr w:type="gramStart"/>
-      <w:r>
-        <w:rPr>
-          <w:lang w:val="en-US"/>
-        </w:rPr>
-        <w:t>contain</w:t>
-      </w:r>
-      <w:proofErr w:type="gramEnd"/>
-      <w:r>
-        <w:rPr>
-          <w:lang w:val="en-US"/>
-        </w:rPr>
-        <w:t xml:space="preserve"> a service name that is </w:t>
+        <w:t xml:space="preserve"> SHALL contain a display name of the organization and SHALL NOT contain a service name that is </w:t>
       </w:r>
       <w:r>
         <w:rPr>
@@ -6382,7 +6368,6 @@
           <w:lang w:val="en-US"/>
         </w:rPr>
       </w:pPr>
-      <w:proofErr w:type="gramStart"/>
       <w:r>
         <w:rPr>
           <w:rFonts w:cs="Arial"/>
@@ -6403,16 +6388,7 @@
           <w:bCs/>
           <w:lang w:val="en-US"/>
         </w:rPr>
-        <w:t xml:space="preserve"> messages sent by this service provider will be signed.</w:t>
-      </w:r>
-      <w:proofErr w:type="gramEnd"/>
-      <w:r>
-        <w:rPr>
-          <w:rFonts w:cs="Arial"/>
-          <w:bCs/>
-          <w:lang w:val="en-US"/>
-        </w:rPr>
-        <w:t xml:space="preserve"> If omitted, the value is assumed to be false. A value of false (or omission of this attribute) does not imply that the service provider will never sign its requests or that a signed request should be considered an error. However, an identity provider that receives an unsigned </w:t>
+        <w:t xml:space="preserve"> messages sent by this service provider will be signed. If omitted, the value is assumed to be false. A value of false (or omission of this attribute) does not imply that the service provider will never sign its requests or that a signed request should be considered an error. However, an identity provider that receives an unsigned </w:t>
       </w:r>
       <w:r>
         <w:rPr>
@@ -8316,19 +8292,11 @@
         </w:rPr>
         <w:t xml:space="preserve">A Signature Service MUST </w:t>
       </w:r>
-      <w:proofErr w:type="gramStart"/>
-      <w:r>
-        <w:rPr>
-          <w:lang w:val="en-US"/>
-        </w:rPr>
-        <w:t>assign</w:t>
-      </w:r>
-      <w:proofErr w:type="gramEnd"/>
-      <w:r>
-        <w:rPr>
-          <w:lang w:val="en-US"/>
-        </w:rPr>
-        <w:t xml:space="preserve"> the </w:t>
+      <w:r>
+        <w:rPr>
+          <w:lang w:val="en-US"/>
+        </w:rPr>
+        <w:t xml:space="preserve">assign the </w:t>
       </w:r>
       <w:r>
         <w:rPr>
@@ -9107,7 +9075,6 @@
         </w:rPr>
         <w:t>obliged to use the central discovery service and MAY instead implement discovery using an integrated technique as described in [</w:t>
       </w:r>
-      <w:proofErr w:type="spellStart"/>
       <w:r>
         <w:rPr>
           <w:lang w:val="en-US"/>
@@ -9120,7 +9087,6 @@
         </w:rPr>
         <w:t>Disco</w:t>
       </w:r>
-      <w:proofErr w:type="spellEnd"/>
       <w:r>
         <w:rPr>
           <w:lang w:val="en-US"/>
@@ -9145,23 +9111,8 @@
         <w:rPr>
           <w:lang w:val="en-US"/>
         </w:rPr>
-        <w:t xml:space="preserve">A Service Provider SHOULD </w:t>
-      </w:r>
-      <w:proofErr w:type="gramStart"/>
-      <w:r>
-        <w:rPr>
-          <w:lang w:val="en-US"/>
-        </w:rPr>
-        <w:t>use</w:t>
-      </w:r>
-      <w:proofErr w:type="gramEnd"/>
-      <w:r>
-        <w:rPr>
-          <w:lang w:val="en-US"/>
-        </w:rPr>
-        <w:t xml:space="preserve"> either the central discovery service or the integrated discovery techniques as described in [</w:t>
-      </w:r>
-      <w:proofErr w:type="spellStart"/>
+        <w:t>A Service Provider SHOULD use either the central discovery service or the integrated discovery techniques as described in [</w:t>
+      </w:r>
       <w:r>
         <w:rPr>
           <w:lang w:val="en-US"/>
@@ -9174,7 +9125,6 @@
         </w:rPr>
         <w:t>Disco</w:t>
       </w:r>
-      <w:proofErr w:type="spellEnd"/>
       <w:r>
         <w:rPr>
           <w:lang w:val="en-US"/>
@@ -10596,7 +10546,27 @@
         <w:rPr>
           <w:lang w:val="en-US"/>
         </w:rPr>
-        <w:t xml:space="preserve"> below.</w:t>
+        <w:t xml:space="preserve"> </w:t>
+      </w:r>
+      <w:commentRangeStart w:id="36"/>
+      <w:r>
+        <w:rPr>
+          <w:lang w:val="en-US"/>
+        </w:rPr>
+        <w:t>below</w:t>
+      </w:r>
+      <w:commentRangeEnd w:id="36"/>
+      <w:r>
+        <w:rPr>
+          <w:rStyle w:val="CommentReference"/>
+        </w:rPr>
+        <w:commentReference w:id="36"/>
+      </w:r>
+      <w:r>
+        <w:rPr>
+          <w:lang w:val="en-US"/>
+        </w:rPr>
+        <w:t>.</w:t>
       </w:r>
     </w:p>
     <w:p>
@@ -10941,6 +10911,7 @@
         <w:rPr>
           <w:lang w:val="en-US"/>
         </w:rPr>
+        <w:lastRenderedPageBreak/>
         <w:t xml:space="preserve">Service Providers SHOULD include the </w:t>
       </w:r>
       <w:r>
@@ -11023,22 +10994,22 @@
           <w:lang w:val="en-US"/>
         </w:rPr>
       </w:pPr>
-      <w:bookmarkStart w:id="36" w:name="_Ref275431164"/>
-      <w:bookmarkStart w:id="37" w:name="_Ref275431167"/>
-      <w:bookmarkStart w:id="38" w:name="_Ref275431183"/>
-      <w:bookmarkStart w:id="39" w:name="_Ref275431194"/>
-      <w:bookmarkStart w:id="40" w:name="_Toc305420686"/>
+      <w:bookmarkStart w:id="37" w:name="_Ref275431164"/>
+      <w:bookmarkStart w:id="38" w:name="_Ref275431167"/>
+      <w:bookmarkStart w:id="39" w:name="_Ref275431183"/>
+      <w:bookmarkStart w:id="40" w:name="_Ref275431194"/>
+      <w:bookmarkStart w:id="41" w:name="_Toc305420686"/>
       <w:r>
         <w:rPr>
           <w:lang w:val="en-US"/>
         </w:rPr>
         <w:t>Processing Requirements</w:t>
       </w:r>
-      <w:bookmarkEnd w:id="36"/>
       <w:bookmarkEnd w:id="37"/>
       <w:bookmarkEnd w:id="38"/>
       <w:bookmarkEnd w:id="39"/>
       <w:bookmarkEnd w:id="40"/>
+      <w:bookmarkEnd w:id="41"/>
     </w:p>
     <w:p>
       <w:pPr>
@@ -11047,8 +11018,8 @@
           <w:lang w:val="en-US"/>
         </w:rPr>
       </w:pPr>
-      <w:bookmarkStart w:id="41" w:name="_Toc305420687"/>
-      <w:bookmarkStart w:id="42" w:name="_Ref274858256"/>
+      <w:bookmarkStart w:id="42" w:name="_Toc305420687"/>
+      <w:bookmarkStart w:id="43" w:name="_Ref274858256"/>
       <w:r>
         <w:rPr>
           <w:lang w:val="en-US"/>
@@ -11061,7 +11032,7 @@
         </w:rPr>
         <w:t>Destination</w:t>
       </w:r>
-      <w:bookmarkEnd w:id="41"/>
+      <w:bookmarkEnd w:id="42"/>
     </w:p>
     <w:p>
       <w:pPr>
@@ -11119,8 +11090,8 @@
           <w:lang w:val="en-US"/>
         </w:rPr>
       </w:pPr>
-      <w:bookmarkStart w:id="43" w:name="_Toc305420688"/>
-      <w:bookmarkStart w:id="44" w:name="_Ref325916548"/>
+      <w:bookmarkStart w:id="44" w:name="_Toc305420688"/>
+      <w:bookmarkStart w:id="45" w:name="_Ref325916548"/>
       <w:r>
         <w:rPr>
           <w:lang w:val="en-US"/>
@@ -11133,18 +11104,18 @@
         </w:rPr>
         <w:t>Addresses</w:t>
       </w:r>
-      <w:bookmarkEnd w:id="42"/>
       <w:bookmarkEnd w:id="43"/>
       <w:bookmarkEnd w:id="44"/>
-    </w:p>
-    <w:p>
-      <w:pPr>
-        <w:rPr>
-          <w:ins w:id="45" w:author="Martin Lindström" w:date="2016-05-26T21:05:00Z"/>
-          <w:lang w:val="en-US"/>
-        </w:rPr>
-      </w:pPr>
-      <w:del w:id="46" w:author="Martin Lindström" w:date="2016-05-26T21:04:00Z">
+      <w:bookmarkEnd w:id="45"/>
+    </w:p>
+    <w:p>
+      <w:pPr>
+        <w:rPr>
+          <w:ins w:id="46" w:author="Martin Lindström" w:date="2016-05-26T21:05:00Z"/>
+          <w:lang w:val="en-US"/>
+        </w:rPr>
+      </w:pPr>
+      <w:del w:id="47" w:author="Martin Lindström" w:date="2016-05-26T21:04:00Z">
         <w:r>
           <w:rPr>
             <w:lang w:val="en-US"/>
@@ -11152,7 +11123,7 @@
           <w:delText>The value of</w:delText>
         </w:r>
       </w:del>
-      <w:ins w:id="47" w:author="Martin Lindström" w:date="2016-05-26T21:04:00Z">
+      <w:ins w:id="48" w:author="Martin Lindström" w:date="2016-05-26T21:04:00Z">
         <w:r>
           <w:rPr>
             <w:lang w:val="en-US"/>
@@ -11178,7 +11149,7 @@
         </w:rPr>
         <w:t xml:space="preserve"> attribute </w:t>
       </w:r>
-      <w:ins w:id="48" w:author="Martin Lindström" w:date="2016-05-26T21:05:00Z">
+      <w:ins w:id="49" w:author="Martin Lindström" w:date="2016-05-26T21:05:00Z">
         <w:r>
           <w:rPr>
             <w:lang w:val="en-US"/>
@@ -11186,7 +11157,7 @@
           <w:t>is present in</w:t>
         </w:r>
       </w:ins>
-      <w:del w:id="49" w:author="Martin Lindström" w:date="2016-05-26T21:05:00Z">
+      <w:del w:id="50" w:author="Martin Lindström" w:date="2016-05-26T21:05:00Z">
         <w:r>
           <w:rPr>
             <w:lang w:val="en-US"/>
@@ -11212,7 +11183,7 @@
         </w:rPr>
         <w:t xml:space="preserve"> message</w:t>
       </w:r>
-      <w:ins w:id="50" w:author="Martin Lindström" w:date="2016-05-26T21:05:00Z">
+      <w:ins w:id="51" w:author="Martin Lindström" w:date="2016-05-26T21:05:00Z">
         <w:r>
           <w:rPr>
             <w:lang w:val="en-US"/>
@@ -11284,18 +11255,18 @@
     <w:p>
       <w:pPr>
         <w:rPr>
-          <w:ins w:id="51" w:author="Martin Lindström" w:date="2016-05-26T21:05:00Z"/>
-          <w:lang w:val="en-US"/>
-        </w:rPr>
-      </w:pPr>
-    </w:p>
-    <w:p>
-      <w:pPr>
-        <w:rPr>
-          <w:lang w:val="en-US"/>
-        </w:rPr>
-      </w:pPr>
-      <w:ins w:id="52" w:author="Martin Lindström" w:date="2016-05-26T21:06:00Z">
+          <w:ins w:id="52" w:author="Martin Lindström" w:date="2016-05-26T21:05:00Z"/>
+          <w:lang w:val="en-US"/>
+        </w:rPr>
+      </w:pPr>
+    </w:p>
+    <w:p>
+      <w:pPr>
+        <w:rPr>
+          <w:lang w:val="en-US"/>
+        </w:rPr>
+      </w:pPr>
+      <w:ins w:id="53" w:author="Martin Lindström" w:date="2016-05-26T21:06:00Z">
         <w:r>
           <w:rPr>
             <w:lang w:val="en-US"/>
@@ -11315,7 +11286,7 @@
           <w:t xml:space="preserve"> message, the Identity Provider MUST obtain the desired response location from the Service Provider</w:t>
         </w:r>
       </w:ins>
-      <w:ins w:id="53" w:author="Martin Lindström" w:date="2016-05-26T21:07:00Z">
+      <w:ins w:id="54" w:author="Martin Lindström" w:date="2016-05-26T21:07:00Z">
         <w:r>
           <w:rPr>
             <w:lang w:val="en-US"/>
@@ -11359,7 +11330,7 @@
           <w:t xml:space="preserve"> attribute set, the one with the lowest index value (see section 2.4.4.1 of [</w:t>
         </w:r>
       </w:ins>
-      <w:ins w:id="54" w:author="Martin Lindström" w:date="2016-05-26T21:10:00Z">
+      <w:ins w:id="55" w:author="Martin Lindström" w:date="2016-05-26T21:10:00Z">
         <w:r>
           <w:rPr>
             <w:lang w:val="en-US"/>
@@ -11398,7 +11369,7 @@
           <w:t>]</w:t>
         </w:r>
       </w:ins>
-      <w:ins w:id="55" w:author="Martin Lindström" w:date="2016-05-26T21:07:00Z">
+      <w:ins w:id="56" w:author="Martin Lindström" w:date="2016-05-26T21:07:00Z">
         <w:r>
           <w:rPr>
             <w:lang w:val="en-US"/>
@@ -11438,7 +11409,7 @@
         </w:rPr>
         <w:t>.2 of [</w:t>
       </w:r>
-      <w:hyperlink r:id="rId34" w:history="1">
+      <w:hyperlink r:id="rId35" w:history="1">
         <w:r>
           <w:rPr>
             <w:rStyle w:val="Hyperlink"/>
@@ -11485,14 +11456,14 @@
           <w:lang w:val="en-US"/>
         </w:rPr>
       </w:pPr>
-      <w:bookmarkStart w:id="56" w:name="_Toc305420689"/>
+      <w:bookmarkStart w:id="57" w:name="_Toc305420689"/>
       <w:r>
         <w:rPr>
           <w:lang w:val="en-US"/>
         </w:rPr>
         <w:t>Identity Provider User Interface</w:t>
       </w:r>
-      <w:bookmarkEnd w:id="56"/>
+      <w:bookmarkEnd w:id="57"/>
     </w:p>
     <w:p>
       <w:pPr>
@@ -11652,9 +11623,9 @@
           <w:lang w:val="en-US"/>
         </w:rPr>
       </w:pPr>
-      <w:bookmarkStart w:id="57" w:name="_Ref263956330"/>
-      <w:bookmarkStart w:id="58" w:name="_Ref263956334"/>
-      <w:bookmarkStart w:id="59" w:name="_Toc305420690"/>
+      <w:bookmarkStart w:id="58" w:name="_Ref263956330"/>
+      <w:bookmarkStart w:id="59" w:name="_Ref263956334"/>
+      <w:bookmarkStart w:id="60" w:name="_Toc305420690"/>
       <w:r>
         <w:rPr>
           <w:lang w:val="en-US"/>
@@ -11673,17 +11644,17 @@
         </w:rPr>
         <w:t xml:space="preserve">ontext and Level of Assurance </w:t>
       </w:r>
-      <w:bookmarkStart w:id="60" w:name="_Ref298574785"/>
-      <w:bookmarkEnd w:id="57"/>
+      <w:bookmarkStart w:id="61" w:name="_Ref298574785"/>
       <w:bookmarkEnd w:id="58"/>
+      <w:bookmarkEnd w:id="59"/>
       <w:r>
         <w:rPr>
           <w:lang w:val="en-US"/>
         </w:rPr>
         <w:t>Handling</w:t>
       </w:r>
+      <w:bookmarkEnd w:id="61"/>
       <w:bookmarkEnd w:id="60"/>
-      <w:bookmarkEnd w:id="59"/>
     </w:p>
     <w:p>
       <w:pPr>
@@ -11733,7 +11704,6 @@
         </w:rPr>
         <w:t xml:space="preserve">uthentication </w:t>
       </w:r>
-      <w:proofErr w:type="gramStart"/>
       <w:r>
         <w:rPr>
           <w:lang w:val="en-US"/>
@@ -11744,14 +11714,7 @@
         <w:rPr>
           <w:lang w:val="en-US"/>
         </w:rPr>
-        <w:t>ontext</w:t>
-      </w:r>
-      <w:proofErr w:type="gramEnd"/>
-      <w:r>
-        <w:rPr>
-          <w:lang w:val="en-US"/>
-        </w:rPr>
-        <w:t xml:space="preserve"> URIs representing the same Level of Assertion, but one </w:t>
+        <w:t xml:space="preserve">ontext URIs representing the same Level of Assertion, but one </w:t>
       </w:r>
       <w:r>
         <w:rPr>
@@ -12081,7 +12044,7 @@
         </w:rPr>
         <w:t xml:space="preserve"> [</w:t>
       </w:r>
-      <w:hyperlink r:id="rId35" w:history="1">
+      <w:hyperlink r:id="rId36" w:history="1">
         <w:r>
           <w:rPr>
             <w:rStyle w:val="Hyperlink"/>
@@ -12130,20 +12093,229 @@
         <w:rPr>
           <w:lang w:val="en-US"/>
         </w:rPr>
+        <w:t xml:space="preserve">text is not supported. If no requested </w:t>
+      </w:r>
+      <w:r>
+        <w:rPr>
+          <w:lang w:val="en-US"/>
+        </w:rPr>
+        <w:t>a</w:t>
+      </w:r>
+      <w:r>
+        <w:rPr>
+          <w:lang w:val="en-US"/>
+        </w:rPr>
+        <w:t xml:space="preserve">uthentication </w:t>
+      </w:r>
+      <w:r>
+        <w:rPr>
+          <w:lang w:val="en-US"/>
+        </w:rPr>
+        <w:t>c</w:t>
+      </w:r>
+      <w:r>
+        <w:rPr>
+          <w:lang w:val="en-US"/>
+        </w:rPr>
+        <w:t xml:space="preserve">ontext is present in the </w:t>
+      </w:r>
+      <w:r>
+        <w:rPr>
+          <w:rStyle w:val="Code"/>
+        </w:rPr>
+        <w:t>&lt;saml2p:AuthnRequest&gt;</w:t>
+      </w:r>
+      <w:r>
+        <w:rPr>
+          <w:lang w:val="en-US"/>
+        </w:rPr>
+        <w:t xml:space="preserve">, the </w:t>
+      </w:r>
+      <w:r>
+        <w:rPr>
+          <w:lang w:val="en-US"/>
+        </w:rPr>
         <w:lastRenderedPageBreak/>
-        <w:t xml:space="preserve">text is not supported. If no requested </w:t>
-      </w:r>
-      <w:r>
-        <w:rPr>
-          <w:lang w:val="en-US"/>
-        </w:rPr>
-        <w:t>a</w:t>
-      </w:r>
-      <w:r>
-        <w:rPr>
-          <w:lang w:val="en-US"/>
-        </w:rPr>
-        <w:t xml:space="preserve">uthentication </w:t>
+        <w:t xml:space="preserve">Identity Provider MAY return the result of a default authentication process that is consistent with the Identity Providers </w:t>
+      </w:r>
+      <w:commentRangeStart w:id="62"/>
+      <w:r>
+        <w:rPr>
+          <w:lang w:val="en-US"/>
+        </w:rPr>
+        <w:t>metadata</w:t>
+      </w:r>
+      <w:commentRangeEnd w:id="62"/>
+      <w:r>
+        <w:rPr>
+          <w:rStyle w:val="CommentReference"/>
+        </w:rPr>
+        <w:commentReference w:id="62"/>
+      </w:r>
+      <w:r>
+        <w:rPr>
+          <w:lang w:val="en-US"/>
+        </w:rPr>
+        <w:t>.</w:t>
+      </w:r>
+    </w:p>
+    <w:p>
+      <w:pPr>
+        <w:rPr>
+          <w:lang w:val="en-US"/>
+        </w:rPr>
+      </w:pPr>
+    </w:p>
+    <w:p>
+      <w:pPr>
+        <w:rPr>
+          <w:lang w:val="en-US"/>
+        </w:rPr>
+      </w:pPr>
+      <w:r>
+        <w:rPr>
+          <w:b/>
+          <w:lang w:val="en-US"/>
+        </w:rPr>
+        <w:t>Note</w:t>
+      </w:r>
+      <w:r>
+        <w:rPr>
+          <w:lang w:val="en-US"/>
+        </w:rPr>
+        <w:t xml:space="preserve">: The Identity Provider does not have to </w:t>
+      </w:r>
+      <w:r>
+        <w:rPr>
+          <w:lang w:val="en-US"/>
+        </w:rPr>
+        <w:t>consider the service entity c</w:t>
+      </w:r>
+      <w:r>
+        <w:rPr>
+          <w:lang w:val="en-US"/>
+        </w:rPr>
+        <w:t>ategories</w:t>
+      </w:r>
+      <w:r>
+        <w:rPr>
+          <w:lang w:val="en-US"/>
+        </w:rPr>
+        <w:t xml:space="preserve"> ([</w:t>
+      </w:r>
+      <w:r>
+        <w:rPr>
+          <w:lang w:val="en-US"/>
+        </w:rPr>
+        <w:t>Eid</w:t>
+      </w:r>
+      <w:r>
+        <w:rPr>
+          <w:lang w:val="en-US"/>
+        </w:rPr>
+        <w:t>EntCat</w:t>
+      </w:r>
+      <w:r>
+        <w:rPr>
+          <w:lang w:val="en-US"/>
+        </w:rPr>
+        <w:t>])</w:t>
+      </w:r>
+      <w:r>
+        <w:rPr>
+          <w:lang w:val="en-US"/>
+        </w:rPr>
+        <w:t xml:space="preserve"> declared</w:t>
+      </w:r>
+      <w:r>
+        <w:rPr>
+          <w:lang w:val="en-US"/>
+        </w:rPr>
+        <w:t xml:space="preserve"> in the Service Provider’s metadata entry when </w:t>
+      </w:r>
+      <w:r>
+        <w:rPr>
+          <w:lang w:val="en-US"/>
+        </w:rPr>
+        <w:t>determining</w:t>
+      </w:r>
+      <w:r>
+        <w:rPr>
+          <w:lang w:val="en-US"/>
+        </w:rPr>
+        <w:t xml:space="preserve"> </w:t>
+      </w:r>
+      <w:r>
+        <w:rPr>
+          <w:lang w:val="en-US"/>
+        </w:rPr>
+        <w:t xml:space="preserve">the </w:t>
+      </w:r>
+      <w:r>
+        <w:rPr>
+          <w:lang w:val="en-US"/>
+        </w:rPr>
+        <w:t xml:space="preserve">requested </w:t>
+      </w:r>
+      <w:r>
+        <w:rPr>
+          <w:lang w:val="en-US"/>
+        </w:rPr>
+        <w:t xml:space="preserve">authentication context </w:t>
+      </w:r>
+      <w:r>
+        <w:rPr>
+          <w:lang w:val="en-US"/>
+        </w:rPr>
+        <w:t>under which the a</w:t>
+      </w:r>
+      <w:r>
+        <w:rPr>
+          <w:lang w:val="en-US"/>
+        </w:rPr>
+        <w:t>u</w:t>
+      </w:r>
+      <w:r>
+        <w:rPr>
+          <w:lang w:val="en-US"/>
+        </w:rPr>
+        <w:t>thentication should be performed.</w:t>
+      </w:r>
+      <w:r>
+        <w:rPr>
+          <w:lang w:val="en-US"/>
+        </w:rPr>
+        <w:t xml:space="preserve"> </w:t>
+      </w:r>
+      <w:r>
+        <w:rPr>
+          <w:lang w:val="en-US"/>
+        </w:rPr>
+        <w:t xml:space="preserve">The purpose of the </w:t>
+      </w:r>
+      <w:r>
+        <w:rPr>
+          <w:lang w:val="en-US"/>
+        </w:rPr>
+        <w:t>s</w:t>
+      </w:r>
+      <w:r>
+        <w:rPr>
+          <w:lang w:val="en-US"/>
+        </w:rPr>
+        <w:t xml:space="preserve">ervice </w:t>
+      </w:r>
+      <w:r>
+        <w:rPr>
+          <w:lang w:val="en-US"/>
+        </w:rPr>
+        <w:t>e</w:t>
+      </w:r>
+      <w:r>
+        <w:rPr>
+          <w:lang w:val="en-US"/>
+        </w:rPr>
+        <w:t xml:space="preserve">ntity </w:t>
       </w:r>
       <w:r>
         <w:rPr>
@@ -12155,154 +12327,25 @@
         <w:rPr>
           <w:lang w:val="en-US"/>
         </w:rPr>
-        <w:t xml:space="preserve">ontext is present in the </w:t>
-      </w:r>
-      <w:r>
-        <w:rPr>
-          <w:rStyle w:val="Code"/>
-        </w:rPr>
-        <w:t>&lt;saml2p:AuthnRequest&gt;</w:t>
-      </w:r>
-      <w:r>
-        <w:rPr>
-          <w:lang w:val="en-US"/>
-        </w:rPr>
-        <w:t>, the Identity Provider MAY return the result of a default authentication process that is consistent with the Identity Providers metadata.</w:t>
-      </w:r>
-    </w:p>
-    <w:p>
-      <w:pPr>
-        <w:rPr>
-          <w:lang w:val="en-US"/>
-        </w:rPr>
-      </w:pPr>
-    </w:p>
-    <w:p>
-      <w:pPr>
-        <w:rPr>
-          <w:lang w:val="en-US"/>
-        </w:rPr>
-      </w:pPr>
-      <w:r>
-        <w:rPr>
-          <w:b/>
-          <w:lang w:val="en-US"/>
-        </w:rPr>
-        <w:t>Note</w:t>
-      </w:r>
-      <w:r>
-        <w:rPr>
-          <w:lang w:val="en-US"/>
-        </w:rPr>
-        <w:t xml:space="preserve">: The Identity Provider does not have to </w:t>
-      </w:r>
-      <w:r>
-        <w:rPr>
-          <w:lang w:val="en-US"/>
-        </w:rPr>
-        <w:t>consider the service entity c</w:t>
-      </w:r>
-      <w:r>
-        <w:rPr>
-          <w:lang w:val="en-US"/>
-        </w:rPr>
-        <w:t>ategories</w:t>
-      </w:r>
-      <w:r>
-        <w:rPr>
-          <w:lang w:val="en-US"/>
-        </w:rPr>
-        <w:t xml:space="preserve"> ([</w:t>
-      </w:r>
-      <w:r>
-        <w:rPr>
-          <w:lang w:val="en-US"/>
-        </w:rPr>
-        <w:t>Eid</w:t>
-      </w:r>
-      <w:r>
-        <w:rPr>
-          <w:lang w:val="en-US"/>
-        </w:rPr>
-        <w:t>EntCat</w:t>
-      </w:r>
-      <w:r>
-        <w:rPr>
-          <w:lang w:val="en-US"/>
-        </w:rPr>
-        <w:t>])</w:t>
-      </w:r>
-      <w:r>
-        <w:rPr>
-          <w:lang w:val="en-US"/>
-        </w:rPr>
-        <w:t xml:space="preserve"> declared</w:t>
-      </w:r>
-      <w:r>
-        <w:rPr>
-          <w:lang w:val="en-US"/>
-        </w:rPr>
-        <w:t xml:space="preserve"> in the Service Provider’s metadata entry when </w:t>
-      </w:r>
-      <w:r>
-        <w:rPr>
-          <w:lang w:val="en-US"/>
-        </w:rPr>
-        <w:t>determining</w:t>
-      </w:r>
-      <w:r>
-        <w:rPr>
-          <w:lang w:val="en-US"/>
-        </w:rPr>
-        <w:t xml:space="preserve"> </w:t>
-      </w:r>
-      <w:r>
-        <w:rPr>
-          <w:lang w:val="en-US"/>
-        </w:rPr>
-        <w:t xml:space="preserve">the </w:t>
-      </w:r>
-      <w:r>
-        <w:rPr>
-          <w:lang w:val="en-US"/>
-        </w:rPr>
-        <w:t xml:space="preserve">requested </w:t>
-      </w:r>
-      <w:r>
-        <w:rPr>
-          <w:lang w:val="en-US"/>
-        </w:rPr>
-        <w:t xml:space="preserve">authentication context </w:t>
-      </w:r>
-      <w:r>
-        <w:rPr>
-          <w:lang w:val="en-US"/>
-        </w:rPr>
-        <w:t>under which the a</w:t>
-      </w:r>
-      <w:r>
-        <w:rPr>
-          <w:lang w:val="en-US"/>
-        </w:rPr>
-        <w:t>u</w:t>
-      </w:r>
-      <w:r>
-        <w:rPr>
-          <w:lang w:val="en-US"/>
-        </w:rPr>
-        <w:t>thentication should be performed.</w:t>
-      </w:r>
-      <w:r>
-        <w:rPr>
-          <w:lang w:val="en-US"/>
-        </w:rPr>
-        <w:t xml:space="preserve"> </w:t>
-      </w:r>
-      <w:r>
-        <w:rPr>
-          <w:lang w:val="en-US"/>
-        </w:rPr>
-        <w:t xml:space="preserve">The purpose of the </w:t>
+        <w:t xml:space="preserve">ategories </w:t>
+      </w:r>
+      <w:r>
+        <w:rPr>
+          <w:lang w:val="en-US"/>
+        </w:rPr>
+        <w:t>is</w:t>
+      </w:r>
+      <w:r>
+        <w:rPr>
+          <w:lang w:val="en-US"/>
+        </w:rPr>
+        <w:t xml:space="preserve"> primarily to support service matching in discovery services and attribute release policies in Identity Providers. Significant Identity Provider </w:t>
+      </w:r>
+      <w:r>
+        <w:rPr>
+          <w:lang w:val="en-US"/>
+        </w:rPr>
+        <w:t xml:space="preserve">products and software are not equipped to use </w:t>
       </w:r>
       <w:r>
         <w:rPr>
@@ -12338,60 +12381,6 @@
         <w:rPr>
           <w:lang w:val="en-US"/>
         </w:rPr>
-        <w:t xml:space="preserve">ategories </w:t>
-      </w:r>
-      <w:r>
-        <w:rPr>
-          <w:lang w:val="en-US"/>
-        </w:rPr>
-        <w:t>is</w:t>
-      </w:r>
-      <w:r>
-        <w:rPr>
-          <w:lang w:val="en-US"/>
-        </w:rPr>
-        <w:t xml:space="preserve"> primarily to support service matching in discovery services and attribute release policies in Identity Providers. Significant Identity Provider </w:t>
-      </w:r>
-      <w:r>
-        <w:rPr>
-          <w:lang w:val="en-US"/>
-        </w:rPr>
-        <w:t xml:space="preserve">products and software are not equipped to use </w:t>
-      </w:r>
-      <w:r>
-        <w:rPr>
-          <w:lang w:val="en-US"/>
-        </w:rPr>
-        <w:t>s</w:t>
-      </w:r>
-      <w:r>
-        <w:rPr>
-          <w:lang w:val="en-US"/>
-        </w:rPr>
-        <w:t xml:space="preserve">ervice </w:t>
-      </w:r>
-      <w:r>
-        <w:rPr>
-          <w:lang w:val="en-US"/>
-        </w:rPr>
-        <w:t>e</w:t>
-      </w:r>
-      <w:r>
-        <w:rPr>
-          <w:lang w:val="en-US"/>
-        </w:rPr>
-        <w:t xml:space="preserve">ntity </w:t>
-      </w:r>
-      <w:r>
-        <w:rPr>
-          <w:lang w:val="en-US"/>
-        </w:rPr>
-        <w:t>c</w:t>
-      </w:r>
-      <w:r>
-        <w:rPr>
-          <w:lang w:val="en-US"/>
-        </w:rPr>
         <w:t>ategory information to determine the requested authentication context.</w:t>
       </w:r>
     </w:p>
@@ -12402,8 +12391,8 @@
           <w:lang w:val="en-US"/>
         </w:rPr>
       </w:pPr>
-      <w:bookmarkStart w:id="61" w:name="_Ref275433770"/>
-      <w:bookmarkStart w:id="62" w:name="_Toc305420691"/>
+      <w:bookmarkStart w:id="63" w:name="_Ref275433770"/>
+      <w:bookmarkStart w:id="64" w:name="_Toc305420691"/>
       <w:r>
         <w:rPr>
           <w:lang w:val="en-US"/>
@@ -12416,8 +12405,8 @@
         </w:rPr>
         <w:t>Processing</w:t>
       </w:r>
-      <w:bookmarkEnd w:id="61"/>
-      <w:bookmarkEnd w:id="62"/>
+      <w:bookmarkEnd w:id="63"/>
+      <w:bookmarkEnd w:id="64"/>
     </w:p>
     <w:p>
       <w:pPr>
@@ -12489,21 +12478,7 @@
         <w:rPr>
           <w:lang w:val="en-US"/>
         </w:rPr>
-        <w:t xml:space="preserve"> However, the Identity Provider MUST NOT </w:t>
-      </w:r>
-      <w:proofErr w:type="gramStart"/>
-      <w:r>
-        <w:rPr>
-          <w:lang w:val="en-US"/>
-        </w:rPr>
-        <w:t>re-use</w:t>
-      </w:r>
-      <w:proofErr w:type="gramEnd"/>
-      <w:r>
-        <w:rPr>
-          <w:lang w:val="en-US"/>
-        </w:rPr>
-        <w:t xml:space="preserve"> an already existing security context in the following cases:</w:t>
+        <w:t xml:space="preserve"> However, the Identity Provider MUST NOT re-use an already existing security context in the following cases:</w:t>
       </w:r>
     </w:p>
     <w:p>
@@ -12816,7 +12791,7 @@
           <w:lang w:val="en-US" w:eastAsia="en-US"/>
         </w:rPr>
       </w:pPr>
-      <w:bookmarkStart w:id="63" w:name="_Toc305420692"/>
+      <w:bookmarkStart w:id="65" w:name="_Toc305420692"/>
       <w:r>
         <w:rPr>
           <w:noProof/>
@@ -12848,7 +12823,7 @@
         </w:rPr>
         <w:t>Responses</w:t>
       </w:r>
-      <w:bookmarkEnd w:id="63"/>
+      <w:bookmarkEnd w:id="65"/>
     </w:p>
     <w:p>
       <w:pPr>
@@ -12857,18 +12832,18 @@
           <w:lang w:val="en-US" w:eastAsia="en-US"/>
         </w:rPr>
       </w:pPr>
-      <w:bookmarkStart w:id="64" w:name="_Ref275430995"/>
-      <w:bookmarkStart w:id="65" w:name="_Ref275431004"/>
-      <w:bookmarkStart w:id="66" w:name="_Toc305420693"/>
+      <w:bookmarkStart w:id="66" w:name="_Ref275430995"/>
+      <w:bookmarkStart w:id="67" w:name="_Ref275431004"/>
+      <w:bookmarkStart w:id="68" w:name="_Toc305420693"/>
       <w:r>
         <w:rPr>
           <w:lang w:val="en-US" w:eastAsia="en-US"/>
         </w:rPr>
         <w:t>Security Requirements</w:t>
       </w:r>
-      <w:bookmarkEnd w:id="64"/>
-      <w:bookmarkEnd w:id="65"/>
       <w:bookmarkEnd w:id="66"/>
+      <w:bookmarkEnd w:id="67"/>
+      <w:bookmarkEnd w:id="68"/>
     </w:p>
     <w:p>
       <w:pPr>
@@ -12899,623 +12874,6 @@
           <w:lang w:val="en-US"/>
         </w:rPr>
         <w:t>MUST be protected by TLS/SSL ([</w:t>
-      </w:r>
-      <w:hyperlink r:id="rId36" w:history="1">
-        <w:r>
-          <w:rPr>
-            <w:rStyle w:val="Hyperlink"/>
-            <w:lang w:val="en-US"/>
-          </w:rPr>
-          <w:t>SAML2Int</w:t>
-        </w:r>
-      </w:hyperlink>
-      <w:r>
-        <w:rPr>
-          <w:lang w:val="en-US"/>
-        </w:rPr>
-        <w:t>] states SHOULD).</w:t>
-      </w:r>
-    </w:p>
-    <w:p>
-      <w:pPr>
-        <w:rPr>
-          <w:lang w:val="en-US"/>
-        </w:rPr>
-      </w:pPr>
-    </w:p>
-    <w:p>
-      <w:pPr>
-        <w:rPr>
-          <w:lang w:val="en-US"/>
-        </w:rPr>
-      </w:pPr>
-      <w:r>
-        <w:rPr>
-          <w:lang w:val="en-US"/>
-        </w:rPr>
-        <w:t xml:space="preserve">The </w:t>
-      </w:r>
-      <w:r>
-        <w:rPr>
-          <w:rStyle w:val="Code"/>
-        </w:rPr>
-        <w:t>&lt;saml2p:Response&gt;</w:t>
-      </w:r>
-      <w:r>
-        <w:rPr>
-          <w:lang w:val="en-US"/>
-        </w:rPr>
-        <w:t xml:space="preserve"> message</w:t>
-      </w:r>
-      <w:r>
-        <w:rPr>
-          <w:lang w:val="en-US"/>
-        </w:rPr>
-        <w:t xml:space="preserve"> issued by the Identity Provider</w:t>
-      </w:r>
-      <w:r>
-        <w:rPr>
-          <w:lang w:val="en-US"/>
-        </w:rPr>
-        <w:t xml:space="preserve"> MUST be signed using a </w:t>
-      </w:r>
-      <w:r>
-        <w:rPr>
-          <w:rStyle w:val="Code"/>
-        </w:rPr>
-        <w:t>&lt;ds:Signature&gt;</w:t>
-      </w:r>
-      <w:r>
-        <w:rPr>
-          <w:lang w:val="en-US"/>
-        </w:rPr>
-        <w:t xml:space="preserve"> element within the </w:t>
-      </w:r>
-      <w:r>
-        <w:rPr>
-          <w:rStyle w:val="Code"/>
-        </w:rPr>
-        <w:t>&lt;saml2p:Response&gt;</w:t>
-      </w:r>
-      <w:r>
-        <w:rPr>
-          <w:lang w:val="en-US"/>
-        </w:rPr>
-        <w:t xml:space="preserve"> element.</w:t>
-      </w:r>
-    </w:p>
-    <w:p>
-      <w:pPr>
-        <w:rPr>
-          <w:lang w:val="en-US"/>
-        </w:rPr>
-      </w:pPr>
-    </w:p>
-    <w:p>
-      <w:pPr>
-        <w:rPr>
-          <w:lang w:val="en-US"/>
-        </w:rPr>
-      </w:pPr>
-      <w:r>
-        <w:rPr>
-          <w:lang w:val="en-US"/>
-        </w:rPr>
-        <w:t xml:space="preserve">The </w:t>
-      </w:r>
-      <w:r>
-        <w:rPr>
-          <w:rStyle w:val="Code"/>
-        </w:rPr>
-        <w:t>&lt;saml2:Assertion&gt;</w:t>
-      </w:r>
-      <w:r>
-        <w:rPr>
-          <w:lang w:val="en-US"/>
-        </w:rPr>
-        <w:t xml:space="preserve"> element issued by the Identity Provider </w:t>
-      </w:r>
-      <w:r>
-        <w:rPr>
-          <w:lang w:val="en-US"/>
-        </w:rPr>
-        <w:t xml:space="preserve">MAY </w:t>
-      </w:r>
-      <w:r>
-        <w:rPr>
-          <w:lang w:val="en-US"/>
-        </w:rPr>
-        <w:t xml:space="preserve">be signed using a </w:t>
-      </w:r>
-      <w:r>
-        <w:rPr>
-          <w:rStyle w:val="Code"/>
-        </w:rPr>
-        <w:t>&lt;ds:Signature&gt;</w:t>
-      </w:r>
-      <w:r>
-        <w:rPr>
-          <w:lang w:val="en-US"/>
-        </w:rPr>
-        <w:t xml:space="preserve"> element within the </w:t>
-      </w:r>
-      <w:r>
-        <w:rPr>
-          <w:rStyle w:val="Code"/>
-        </w:rPr>
-        <w:t>&lt;saml2:Assertion&gt;</w:t>
-      </w:r>
-      <w:r>
-        <w:rPr>
-          <w:lang w:val="en-US"/>
-        </w:rPr>
-        <w:t>.</w:t>
-      </w:r>
-      <w:r>
-        <w:rPr>
-          <w:lang w:val="en-US"/>
-        </w:rPr>
-        <w:t xml:space="preserve"> I</w:t>
-      </w:r>
-      <w:r>
-        <w:rPr>
-          <w:lang w:val="en-US"/>
-        </w:rPr>
-        <w:t xml:space="preserve">f a Service Provider requires signed assertions, by assigning the </w:t>
-      </w:r>
-      <w:r>
-        <w:rPr>
-          <w:rStyle w:val="Code"/>
-        </w:rPr>
-        <w:t>WantAssertionsSigned</w:t>
-      </w:r>
-      <w:r>
-        <w:rPr>
-          <w:lang w:val="en-US"/>
-        </w:rPr>
-        <w:t xml:space="preserve"> attribute of its metadata record (see chapter </w:t>
-      </w:r>
-      <w:r>
-        <w:rPr>
-          <w:lang w:val="en-US"/>
-        </w:rPr>
-        <w:fldChar w:fldCharType="begin"/>
-      </w:r>
-      <w:r>
-        <w:rPr>
-          <w:lang w:val="en-US"/>
-        </w:rPr>
-        <w:instrText xml:space="preserve"> REF _Ref290727742 \r \h </w:instrText>
-      </w:r>
-      <w:r>
-        <w:rPr>
-          <w:lang w:val="en-US"/>
-        </w:rPr>
-      </w:r>
-      <w:r>
-        <w:rPr>
-          <w:lang w:val="en-US"/>
-        </w:rPr>
-        <w:fldChar w:fldCharType="separate"/>
-      </w:r>
-      <w:r>
-        <w:rPr>
-          <w:lang w:val="en-US"/>
-        </w:rPr>
-        <w:t>2.1.2</w:t>
-      </w:r>
-      <w:r>
-        <w:rPr>
-          <w:lang w:val="en-US"/>
-        </w:rPr>
-        <w:fldChar w:fldCharType="end"/>
-      </w:r>
-      <w:r>
-        <w:rPr>
-          <w:lang w:val="en-US"/>
-        </w:rPr>
-        <w:t>), the Identity Provider MUST sign</w:t>
-      </w:r>
-      <w:r>
-        <w:rPr>
-          <w:lang w:val="en-US"/>
-        </w:rPr>
-        <w:t xml:space="preserve"> </w:t>
-      </w:r>
-      <w:r>
-        <w:rPr>
-          <w:lang w:val="en-US"/>
-        </w:rPr>
-        <w:t>assertion</w:t>
-      </w:r>
-      <w:r>
-        <w:rPr>
-          <w:lang w:val="en-US"/>
-        </w:rPr>
-        <w:t>s</w:t>
-      </w:r>
-      <w:r>
-        <w:rPr>
-          <w:lang w:val="en-US"/>
-        </w:rPr>
-        <w:t xml:space="preserve"> issued to this Service Provider</w:t>
-      </w:r>
-      <w:r>
-        <w:rPr>
-          <w:lang w:val="en-US"/>
-        </w:rPr>
-        <w:t xml:space="preserve"> (as well as the re</w:t>
-      </w:r>
-      <w:r>
-        <w:rPr>
-          <w:lang w:val="en-US"/>
-        </w:rPr>
-        <w:t>s</w:t>
-      </w:r>
-      <w:r>
-        <w:rPr>
-          <w:lang w:val="en-US"/>
-        </w:rPr>
-        <w:t>ponse message as stated above).</w:t>
-      </w:r>
-    </w:p>
-    <w:p>
-      <w:pPr>
-        <w:rPr>
-          <w:lang w:val="en-US"/>
-        </w:rPr>
-      </w:pPr>
-    </w:p>
-    <w:p>
-      <w:pPr>
-        <w:rPr>
-          <w:lang w:val="en-US"/>
-        </w:rPr>
-      </w:pPr>
-      <w:r>
-        <w:rPr>
-          <w:lang w:val="en-US"/>
-        </w:rPr>
-        <w:t xml:space="preserve">Identity Providers SHALL utilize XML Encryption and return a </w:t>
-      </w:r>
-      <w:r>
-        <w:rPr>
-          <w:rStyle w:val="Code"/>
-        </w:rPr>
-        <w:t>&lt;saml2:Enc</w:t>
-      </w:r>
-      <w:r>
-        <w:rPr>
-          <w:rStyle w:val="Code"/>
-        </w:rPr>
-        <w:t>r</w:t>
-      </w:r>
-      <w:r>
-        <w:rPr>
-          <w:rStyle w:val="Code"/>
-        </w:rPr>
-        <w:t>yptedAssertion&gt;</w:t>
-      </w:r>
-      <w:r>
-        <w:rPr>
-          <w:lang w:val="en-US"/>
-        </w:rPr>
-        <w:t xml:space="preserve"> element in the </w:t>
-      </w:r>
-      <w:r>
-        <w:rPr>
-          <w:rStyle w:val="Code"/>
-        </w:rPr>
-        <w:t>&lt;saml2p:Response&gt;</w:t>
-      </w:r>
-      <w:r>
-        <w:rPr>
-          <w:lang w:val="en-US"/>
-        </w:rPr>
-        <w:t xml:space="preserve"> message. The elements </w:t>
-      </w:r>
-      <w:r>
-        <w:rPr>
-          <w:rStyle w:val="Code"/>
-        </w:rPr>
-        <w:t>&lt;saml2:EncryptedID&gt;</w:t>
-      </w:r>
-      <w:r>
-        <w:rPr>
-          <w:lang w:val="en-US"/>
-        </w:rPr>
-        <w:t xml:space="preserve"> and </w:t>
-      </w:r>
-      <w:r>
-        <w:rPr>
-          <w:rStyle w:val="Code"/>
-        </w:rPr>
-        <w:t>&lt;saml2:EncryptedAttribute&gt;</w:t>
-      </w:r>
-      <w:r>
-        <w:rPr>
-          <w:lang w:val="en-US"/>
-        </w:rPr>
-        <w:t xml:space="preserve"> MUST NOT be used; instead the entire assertion should be encrypted.</w:t>
-      </w:r>
-    </w:p>
-    <w:p>
-      <w:pPr>
-        <w:rPr>
-          <w:lang w:val="en-US"/>
-        </w:rPr>
-      </w:pPr>
-    </w:p>
-    <w:p>
-      <w:pPr>
-        <w:rPr>
-          <w:lang w:val="en-US"/>
-        </w:rPr>
-      </w:pPr>
-      <w:r>
-        <w:rPr>
-          <w:lang w:val="en-US"/>
-        </w:rPr>
-        <w:t xml:space="preserve">Service Providers </w:t>
-      </w:r>
-      <w:r>
-        <w:rPr>
-          <w:lang w:val="en-US"/>
-        </w:rPr>
-        <w:t>SHOULD</w:t>
-      </w:r>
-      <w:r>
-        <w:rPr>
-          <w:lang w:val="en-US"/>
-        </w:rPr>
-        <w:t xml:space="preserve"> NOT </w:t>
-      </w:r>
-      <w:proofErr w:type="gramStart"/>
-      <w:r>
-        <w:rPr>
-          <w:lang w:val="en-US"/>
-        </w:rPr>
-        <w:t>accept</w:t>
-      </w:r>
-      <w:proofErr w:type="gramEnd"/>
-      <w:r>
-        <w:rPr>
-          <w:lang w:val="en-US"/>
-        </w:rPr>
-        <w:t xml:space="preserve"> </w:t>
-      </w:r>
-      <w:r>
-        <w:rPr>
-          <w:lang w:val="en-US"/>
-        </w:rPr>
-        <w:t xml:space="preserve">unsolicited </w:t>
-      </w:r>
-      <w:r>
-        <w:rPr>
-          <w:rStyle w:val="Code"/>
-        </w:rPr>
-        <w:t>&lt;saml</w:t>
-      </w:r>
-      <w:r>
-        <w:rPr>
-          <w:rStyle w:val="Code"/>
-        </w:rPr>
-        <w:t>2</w:t>
-      </w:r>
-      <w:r>
-        <w:rPr>
-          <w:rStyle w:val="Code"/>
-        </w:rPr>
-        <w:t>p:Response&gt;</w:t>
-      </w:r>
-      <w:r>
-        <w:rPr>
-          <w:lang w:val="en-US"/>
-        </w:rPr>
-        <w:t xml:space="preserve"> messages (i.e., responses that are </w:t>
-      </w:r>
-      <w:r>
-        <w:rPr>
-          <w:lang w:val="en-US"/>
-        </w:rPr>
-        <w:t xml:space="preserve">not the result of an earlier </w:t>
-      </w:r>
-      <w:r>
-        <w:rPr>
-          <w:rStyle w:val="Code"/>
-        </w:rPr>
-        <w:t>&lt;saml2p:AuthnRequest&gt;</w:t>
-      </w:r>
-      <w:r>
-        <w:rPr>
-          <w:lang w:val="en-US"/>
-        </w:rPr>
-        <w:t xml:space="preserve"> message)</w:t>
-      </w:r>
-      <w:r>
-        <w:rPr>
-          <w:lang w:val="en-US"/>
-        </w:rPr>
-        <w:t>.</w:t>
-      </w:r>
-      <w:r>
-        <w:rPr>
-          <w:lang w:val="en-US"/>
-        </w:rPr>
-        <w:t xml:space="preserve"> </w:t>
-      </w:r>
-      <w:r>
-        <w:rPr>
-          <w:lang w:val="en-US"/>
-        </w:rPr>
-        <w:t>S</w:t>
-      </w:r>
-      <w:r>
-        <w:rPr>
-          <w:lang w:val="en-US"/>
-        </w:rPr>
-        <w:t xml:space="preserve">ervice </w:t>
-      </w:r>
-      <w:r>
-        <w:rPr>
-          <w:lang w:val="en-US"/>
-        </w:rPr>
-        <w:t>P</w:t>
-      </w:r>
-      <w:r>
-        <w:rPr>
-          <w:lang w:val="en-US"/>
-        </w:rPr>
-        <w:t>roviders</w:t>
-      </w:r>
-      <w:r>
-        <w:rPr>
-          <w:lang w:val="en-US"/>
-        </w:rPr>
-        <w:t xml:space="preserve"> that do accept unsolicited </w:t>
-      </w:r>
-      <w:r>
-        <w:rPr>
-          <w:lang w:val="en-US"/>
-        </w:rPr>
-        <w:t xml:space="preserve">response </w:t>
-      </w:r>
-      <w:r>
-        <w:rPr>
-          <w:lang w:val="en-US"/>
-        </w:rPr>
-        <w:t>messages MUST ensure</w:t>
-      </w:r>
-      <w:r>
-        <w:rPr>
-          <w:lang w:val="en-US"/>
-        </w:rPr>
-        <w:t>,</w:t>
-      </w:r>
-      <w:r>
-        <w:rPr>
-          <w:lang w:val="en-US"/>
-        </w:rPr>
-        <w:t xml:space="preserve"> by othe</w:t>
-      </w:r>
-      <w:r>
-        <w:rPr>
-          <w:lang w:val="en-US"/>
-        </w:rPr>
-        <w:t>r</w:t>
-      </w:r>
-      <w:r>
-        <w:rPr>
-          <w:lang w:val="en-US"/>
-        </w:rPr>
-        <w:t xml:space="preserve"> means</w:t>
-      </w:r>
-      <w:r>
-        <w:rPr>
-          <w:lang w:val="en-US"/>
-        </w:rPr>
-        <w:t>,</w:t>
-      </w:r>
-      <w:r>
-        <w:rPr>
-          <w:lang w:val="en-US"/>
-        </w:rPr>
-        <w:t xml:space="preserve"> that</w:t>
-      </w:r>
-      <w:r>
-        <w:rPr>
-          <w:lang w:val="en-US"/>
-        </w:rPr>
-        <w:t xml:space="preserve"> the security and processing requirements </w:t>
-      </w:r>
-      <w:r>
-        <w:rPr>
-          <w:lang w:val="en-US"/>
-        </w:rPr>
-        <w:t xml:space="preserve">of this profile </w:t>
-      </w:r>
-      <w:r>
-        <w:rPr>
-          <w:lang w:val="en-US"/>
-        </w:rPr>
-        <w:t>(</w:t>
-      </w:r>
-      <w:r>
-        <w:rPr>
-          <w:lang w:val="en-US"/>
-        </w:rPr>
-        <w:t>section</w:t>
-      </w:r>
-      <w:r>
-        <w:rPr>
-          <w:lang w:val="en-US"/>
-        </w:rPr>
-        <w:t xml:space="preserve"> </w:t>
-      </w:r>
-      <w:r>
-        <w:rPr>
-          <w:lang w:val="en-US"/>
-        </w:rPr>
-        <w:fldChar w:fldCharType="begin"/>
-      </w:r>
-      <w:r>
-        <w:rPr>
-          <w:lang w:val="en-US"/>
-        </w:rPr>
-        <w:instrText xml:space="preserve"> REF _Ref274836225 \r \h </w:instrText>
-      </w:r>
-      <w:r>
-        <w:rPr>
-          <w:lang w:val="en-US"/>
-        </w:rPr>
-      </w:r>
-      <w:r>
-        <w:rPr>
-          <w:lang w:val="en-US"/>
-        </w:rPr>
-        <w:fldChar w:fldCharType="separate"/>
-      </w:r>
-      <w:r>
-        <w:rPr>
-          <w:lang w:val="en-US"/>
-        </w:rPr>
-        <w:t>6.3</w:t>
-      </w:r>
-      <w:r>
-        <w:rPr>
-          <w:lang w:val="en-US"/>
-        </w:rPr>
-        <w:fldChar w:fldCharType="end"/>
-      </w:r>
-      <w:r>
-        <w:rPr>
-          <w:lang w:val="en-US"/>
-        </w:rPr>
-        <w:t xml:space="preserve">) </w:t>
-      </w:r>
-      <w:r>
-        <w:rPr>
-          <w:lang w:val="en-US"/>
-        </w:rPr>
-        <w:t xml:space="preserve">can be fully </w:t>
-      </w:r>
-      <w:r>
-        <w:rPr>
-          <w:lang w:val="en-US"/>
-        </w:rPr>
-        <w:t>satisfied</w:t>
-      </w:r>
-      <w:r>
-        <w:rPr>
-          <w:lang w:val="en-US"/>
-        </w:rPr>
-        <w:t>.</w:t>
-      </w:r>
-      <w:r>
-        <w:rPr>
-          <w:lang w:val="en-US"/>
-        </w:rPr>
-        <w:t xml:space="preserve"> [</w:t>
       </w:r>
       <w:hyperlink r:id="rId37" w:history="1">
         <w:r>
@@ -13530,6 +12888,615 @@
         <w:rPr>
           <w:lang w:val="en-US"/>
         </w:rPr>
+        <w:t>] states SHOULD).</w:t>
+      </w:r>
+    </w:p>
+    <w:p>
+      <w:pPr>
+        <w:rPr>
+          <w:lang w:val="en-US"/>
+        </w:rPr>
+      </w:pPr>
+    </w:p>
+    <w:p>
+      <w:pPr>
+        <w:rPr>
+          <w:lang w:val="en-US"/>
+        </w:rPr>
+      </w:pPr>
+      <w:r>
+        <w:rPr>
+          <w:lang w:val="en-US"/>
+        </w:rPr>
+        <w:t xml:space="preserve">The </w:t>
+      </w:r>
+      <w:r>
+        <w:rPr>
+          <w:rStyle w:val="Code"/>
+        </w:rPr>
+        <w:t>&lt;saml2p:Response&gt;</w:t>
+      </w:r>
+      <w:r>
+        <w:rPr>
+          <w:lang w:val="en-US"/>
+        </w:rPr>
+        <w:t xml:space="preserve"> message</w:t>
+      </w:r>
+      <w:r>
+        <w:rPr>
+          <w:lang w:val="en-US"/>
+        </w:rPr>
+        <w:t xml:space="preserve"> issued by the Identity Provider</w:t>
+      </w:r>
+      <w:r>
+        <w:rPr>
+          <w:lang w:val="en-US"/>
+        </w:rPr>
+        <w:t xml:space="preserve"> MUST be signed using a </w:t>
+      </w:r>
+      <w:r>
+        <w:rPr>
+          <w:rStyle w:val="Code"/>
+        </w:rPr>
+        <w:t>&lt;ds:Signature&gt;</w:t>
+      </w:r>
+      <w:r>
+        <w:rPr>
+          <w:lang w:val="en-US"/>
+        </w:rPr>
+        <w:t xml:space="preserve"> element within the </w:t>
+      </w:r>
+      <w:r>
+        <w:rPr>
+          <w:rStyle w:val="Code"/>
+        </w:rPr>
+        <w:t>&lt;saml2p:Response&gt;</w:t>
+      </w:r>
+      <w:r>
+        <w:rPr>
+          <w:lang w:val="en-US"/>
+        </w:rPr>
+        <w:t xml:space="preserve"> element.</w:t>
+      </w:r>
+    </w:p>
+    <w:p>
+      <w:pPr>
+        <w:rPr>
+          <w:lang w:val="en-US"/>
+        </w:rPr>
+      </w:pPr>
+    </w:p>
+    <w:p>
+      <w:pPr>
+        <w:rPr>
+          <w:lang w:val="en-US"/>
+        </w:rPr>
+      </w:pPr>
+      <w:r>
+        <w:rPr>
+          <w:lang w:val="en-US"/>
+        </w:rPr>
+        <w:t xml:space="preserve">The </w:t>
+      </w:r>
+      <w:r>
+        <w:rPr>
+          <w:rStyle w:val="Code"/>
+        </w:rPr>
+        <w:t>&lt;saml2:Assertion&gt;</w:t>
+      </w:r>
+      <w:r>
+        <w:rPr>
+          <w:lang w:val="en-US"/>
+        </w:rPr>
+        <w:t xml:space="preserve"> element issued by the Identity Provider </w:t>
+      </w:r>
+      <w:r>
+        <w:rPr>
+          <w:lang w:val="en-US"/>
+        </w:rPr>
+        <w:t xml:space="preserve">MAY </w:t>
+      </w:r>
+      <w:r>
+        <w:rPr>
+          <w:lang w:val="en-US"/>
+        </w:rPr>
+        <w:t xml:space="preserve">be signed using a </w:t>
+      </w:r>
+      <w:r>
+        <w:rPr>
+          <w:rStyle w:val="Code"/>
+        </w:rPr>
+        <w:t>&lt;ds:Signature&gt;</w:t>
+      </w:r>
+      <w:r>
+        <w:rPr>
+          <w:lang w:val="en-US"/>
+        </w:rPr>
+        <w:t xml:space="preserve"> element within the </w:t>
+      </w:r>
+      <w:r>
+        <w:rPr>
+          <w:rStyle w:val="Code"/>
+        </w:rPr>
+        <w:t>&lt;saml2:Assertion&gt;</w:t>
+      </w:r>
+      <w:r>
+        <w:rPr>
+          <w:lang w:val="en-US"/>
+        </w:rPr>
+        <w:t>.</w:t>
+      </w:r>
+      <w:r>
+        <w:rPr>
+          <w:lang w:val="en-US"/>
+        </w:rPr>
+        <w:t xml:space="preserve"> I</w:t>
+      </w:r>
+      <w:r>
+        <w:rPr>
+          <w:lang w:val="en-US"/>
+        </w:rPr>
+        <w:t xml:space="preserve">f a Service Provider requires signed assertions, by assigning the </w:t>
+      </w:r>
+      <w:r>
+        <w:rPr>
+          <w:rStyle w:val="Code"/>
+        </w:rPr>
+        <w:t>WantAssertionsSigned</w:t>
+      </w:r>
+      <w:r>
+        <w:rPr>
+          <w:lang w:val="en-US"/>
+        </w:rPr>
+        <w:t xml:space="preserve"> attribute of its metadata record (see chapter </w:t>
+      </w:r>
+      <w:r>
+        <w:rPr>
+          <w:lang w:val="en-US"/>
+        </w:rPr>
+        <w:fldChar w:fldCharType="begin"/>
+      </w:r>
+      <w:r>
+        <w:rPr>
+          <w:lang w:val="en-US"/>
+        </w:rPr>
+        <w:instrText xml:space="preserve"> REF _Ref290727742 \r \h </w:instrText>
+      </w:r>
+      <w:r>
+        <w:rPr>
+          <w:lang w:val="en-US"/>
+        </w:rPr>
+      </w:r>
+      <w:r>
+        <w:rPr>
+          <w:lang w:val="en-US"/>
+        </w:rPr>
+        <w:fldChar w:fldCharType="separate"/>
+      </w:r>
+      <w:r>
+        <w:rPr>
+          <w:lang w:val="en-US"/>
+        </w:rPr>
+        <w:t>2.1.2</w:t>
+      </w:r>
+      <w:r>
+        <w:rPr>
+          <w:lang w:val="en-US"/>
+        </w:rPr>
+        <w:fldChar w:fldCharType="end"/>
+      </w:r>
+      <w:r>
+        <w:rPr>
+          <w:lang w:val="en-US"/>
+        </w:rPr>
+        <w:t>), the Identity Provider MUST sign</w:t>
+      </w:r>
+      <w:r>
+        <w:rPr>
+          <w:lang w:val="en-US"/>
+        </w:rPr>
+        <w:t xml:space="preserve"> </w:t>
+      </w:r>
+      <w:r>
+        <w:rPr>
+          <w:lang w:val="en-US"/>
+        </w:rPr>
+        <w:t>assertion</w:t>
+      </w:r>
+      <w:r>
+        <w:rPr>
+          <w:lang w:val="en-US"/>
+        </w:rPr>
+        <w:t>s</w:t>
+      </w:r>
+      <w:r>
+        <w:rPr>
+          <w:lang w:val="en-US"/>
+        </w:rPr>
+        <w:t xml:space="preserve"> issued to this Service Provider</w:t>
+      </w:r>
+      <w:r>
+        <w:rPr>
+          <w:lang w:val="en-US"/>
+        </w:rPr>
+        <w:t xml:space="preserve"> (as well as the re</w:t>
+      </w:r>
+      <w:r>
+        <w:rPr>
+          <w:lang w:val="en-US"/>
+        </w:rPr>
+        <w:t>s</w:t>
+      </w:r>
+      <w:r>
+        <w:rPr>
+          <w:lang w:val="en-US"/>
+        </w:rPr>
+        <w:t>ponse message as stated above).</w:t>
+      </w:r>
+    </w:p>
+    <w:p>
+      <w:pPr>
+        <w:rPr>
+          <w:lang w:val="en-US"/>
+        </w:rPr>
+      </w:pPr>
+    </w:p>
+    <w:p>
+      <w:pPr>
+        <w:rPr>
+          <w:lang w:val="en-US"/>
+        </w:rPr>
+      </w:pPr>
+      <w:r>
+        <w:rPr>
+          <w:lang w:val="en-US"/>
+        </w:rPr>
+        <w:t xml:space="preserve">Identity Providers SHALL utilize XML Encryption and return a </w:t>
+      </w:r>
+      <w:r>
+        <w:rPr>
+          <w:rStyle w:val="Code"/>
+        </w:rPr>
+        <w:t>&lt;saml2:Enc</w:t>
+      </w:r>
+      <w:r>
+        <w:rPr>
+          <w:rStyle w:val="Code"/>
+        </w:rPr>
+        <w:t>r</w:t>
+      </w:r>
+      <w:r>
+        <w:rPr>
+          <w:rStyle w:val="Code"/>
+        </w:rPr>
+        <w:t>yptedAssertion&gt;</w:t>
+      </w:r>
+      <w:r>
+        <w:rPr>
+          <w:lang w:val="en-US"/>
+        </w:rPr>
+        <w:t xml:space="preserve"> element in the </w:t>
+      </w:r>
+      <w:r>
+        <w:rPr>
+          <w:rStyle w:val="Code"/>
+        </w:rPr>
+        <w:t>&lt;saml2p:Response&gt;</w:t>
+      </w:r>
+      <w:r>
+        <w:rPr>
+          <w:lang w:val="en-US"/>
+        </w:rPr>
+        <w:t xml:space="preserve"> message. The elements </w:t>
+      </w:r>
+      <w:r>
+        <w:rPr>
+          <w:rStyle w:val="Code"/>
+        </w:rPr>
+        <w:t>&lt;saml2:EncryptedID&gt;</w:t>
+      </w:r>
+      <w:r>
+        <w:rPr>
+          <w:lang w:val="en-US"/>
+        </w:rPr>
+        <w:t xml:space="preserve"> and </w:t>
+      </w:r>
+      <w:r>
+        <w:rPr>
+          <w:rStyle w:val="Code"/>
+        </w:rPr>
+        <w:t>&lt;saml2:EncryptedAttribute&gt;</w:t>
+      </w:r>
+      <w:r>
+        <w:rPr>
+          <w:lang w:val="en-US"/>
+        </w:rPr>
+        <w:t xml:space="preserve"> MUST NOT be used; instead the entire assertion should be encrypted.</w:t>
+      </w:r>
+    </w:p>
+    <w:p>
+      <w:pPr>
+        <w:rPr>
+          <w:lang w:val="en-US"/>
+        </w:rPr>
+      </w:pPr>
+    </w:p>
+    <w:p>
+      <w:pPr>
+        <w:rPr>
+          <w:lang w:val="en-US"/>
+        </w:rPr>
+      </w:pPr>
+      <w:r>
+        <w:rPr>
+          <w:lang w:val="en-US"/>
+        </w:rPr>
+        <w:t xml:space="preserve">Service Providers </w:t>
+      </w:r>
+      <w:r>
+        <w:rPr>
+          <w:lang w:val="en-US"/>
+        </w:rPr>
+        <w:t>SHOULD</w:t>
+      </w:r>
+      <w:r>
+        <w:rPr>
+          <w:lang w:val="en-US"/>
+        </w:rPr>
+        <w:t xml:space="preserve"> NOT </w:t>
+      </w:r>
+      <w:r>
+        <w:rPr>
+          <w:lang w:val="en-US"/>
+        </w:rPr>
+        <w:t xml:space="preserve">accept </w:t>
+      </w:r>
+      <w:r>
+        <w:rPr>
+          <w:lang w:val="en-US"/>
+        </w:rPr>
+        <w:t xml:space="preserve">unsolicited </w:t>
+      </w:r>
+      <w:r>
+        <w:rPr>
+          <w:rStyle w:val="Code"/>
+        </w:rPr>
+        <w:t>&lt;saml</w:t>
+      </w:r>
+      <w:r>
+        <w:rPr>
+          <w:rStyle w:val="Code"/>
+        </w:rPr>
+        <w:t>2</w:t>
+      </w:r>
+      <w:r>
+        <w:rPr>
+          <w:rStyle w:val="Code"/>
+        </w:rPr>
+        <w:t>p:Response&gt;</w:t>
+      </w:r>
+      <w:r>
+        <w:rPr>
+          <w:lang w:val="en-US"/>
+        </w:rPr>
+        <w:t xml:space="preserve"> messages (i.e., responses that are </w:t>
+      </w:r>
+      <w:r>
+        <w:rPr>
+          <w:lang w:val="en-US"/>
+        </w:rPr>
+        <w:t xml:space="preserve">not the result of an earlier </w:t>
+      </w:r>
+      <w:r>
+        <w:rPr>
+          <w:rStyle w:val="Code"/>
+        </w:rPr>
+        <w:t>&lt;saml2p:AuthnRequest&gt;</w:t>
+      </w:r>
+      <w:r>
+        <w:rPr>
+          <w:lang w:val="en-US"/>
+        </w:rPr>
+        <w:t xml:space="preserve"> message)</w:t>
+      </w:r>
+      <w:r>
+        <w:rPr>
+          <w:lang w:val="en-US"/>
+        </w:rPr>
+        <w:t>.</w:t>
+      </w:r>
+      <w:r>
+        <w:rPr>
+          <w:lang w:val="en-US"/>
+        </w:rPr>
+        <w:t xml:space="preserve"> </w:t>
+      </w:r>
+      <w:r>
+        <w:rPr>
+          <w:lang w:val="en-US"/>
+        </w:rPr>
+        <w:t>S</w:t>
+      </w:r>
+      <w:r>
+        <w:rPr>
+          <w:lang w:val="en-US"/>
+        </w:rPr>
+        <w:t xml:space="preserve">ervice </w:t>
+      </w:r>
+      <w:r>
+        <w:rPr>
+          <w:lang w:val="en-US"/>
+        </w:rPr>
+        <w:t>P</w:t>
+      </w:r>
+      <w:r>
+        <w:rPr>
+          <w:lang w:val="en-US"/>
+        </w:rPr>
+        <w:t>roviders</w:t>
+      </w:r>
+      <w:r>
+        <w:rPr>
+          <w:lang w:val="en-US"/>
+        </w:rPr>
+        <w:t xml:space="preserve"> that do accept unsolicited </w:t>
+      </w:r>
+      <w:r>
+        <w:rPr>
+          <w:lang w:val="en-US"/>
+        </w:rPr>
+        <w:t xml:space="preserve">response </w:t>
+      </w:r>
+      <w:r>
+        <w:rPr>
+          <w:lang w:val="en-US"/>
+        </w:rPr>
+        <w:t>messages MUST ensure</w:t>
+      </w:r>
+      <w:r>
+        <w:rPr>
+          <w:lang w:val="en-US"/>
+        </w:rPr>
+        <w:t>,</w:t>
+      </w:r>
+      <w:r>
+        <w:rPr>
+          <w:lang w:val="en-US"/>
+        </w:rPr>
+        <w:t xml:space="preserve"> by othe</w:t>
+      </w:r>
+      <w:r>
+        <w:rPr>
+          <w:lang w:val="en-US"/>
+        </w:rPr>
+        <w:t>r</w:t>
+      </w:r>
+      <w:r>
+        <w:rPr>
+          <w:lang w:val="en-US"/>
+        </w:rPr>
+        <w:t xml:space="preserve"> means</w:t>
+      </w:r>
+      <w:r>
+        <w:rPr>
+          <w:lang w:val="en-US"/>
+        </w:rPr>
+        <w:t>,</w:t>
+      </w:r>
+      <w:r>
+        <w:rPr>
+          <w:lang w:val="en-US"/>
+        </w:rPr>
+        <w:t xml:space="preserve"> that</w:t>
+      </w:r>
+      <w:r>
+        <w:rPr>
+          <w:lang w:val="en-US"/>
+        </w:rPr>
+        <w:t xml:space="preserve"> the security and processing requirements </w:t>
+      </w:r>
+      <w:r>
+        <w:rPr>
+          <w:lang w:val="en-US"/>
+        </w:rPr>
+        <w:t xml:space="preserve">of this profile </w:t>
+      </w:r>
+      <w:r>
+        <w:rPr>
+          <w:lang w:val="en-US"/>
+        </w:rPr>
+        <w:t>(</w:t>
+      </w:r>
+      <w:r>
+        <w:rPr>
+          <w:lang w:val="en-US"/>
+        </w:rPr>
+        <w:t>section</w:t>
+      </w:r>
+      <w:r>
+        <w:rPr>
+          <w:lang w:val="en-US"/>
+        </w:rPr>
+        <w:t xml:space="preserve"> </w:t>
+      </w:r>
+      <w:r>
+        <w:rPr>
+          <w:lang w:val="en-US"/>
+        </w:rPr>
+        <w:fldChar w:fldCharType="begin"/>
+      </w:r>
+      <w:r>
+        <w:rPr>
+          <w:lang w:val="en-US"/>
+        </w:rPr>
+        <w:instrText xml:space="preserve"> REF _Ref274836225 \r \h </w:instrText>
+      </w:r>
+      <w:r>
+        <w:rPr>
+          <w:lang w:val="en-US"/>
+        </w:rPr>
+      </w:r>
+      <w:r>
+        <w:rPr>
+          <w:lang w:val="en-US"/>
+        </w:rPr>
+        <w:fldChar w:fldCharType="separate"/>
+      </w:r>
+      <w:r>
+        <w:rPr>
+          <w:lang w:val="en-US"/>
+        </w:rPr>
+        <w:t>6.3</w:t>
+      </w:r>
+      <w:r>
+        <w:rPr>
+          <w:lang w:val="en-US"/>
+        </w:rPr>
+        <w:fldChar w:fldCharType="end"/>
+      </w:r>
+      <w:r>
+        <w:rPr>
+          <w:lang w:val="en-US"/>
+        </w:rPr>
+        <w:t xml:space="preserve">) </w:t>
+      </w:r>
+      <w:r>
+        <w:rPr>
+          <w:lang w:val="en-US"/>
+        </w:rPr>
+        <w:t xml:space="preserve">can be fully </w:t>
+      </w:r>
+      <w:r>
+        <w:rPr>
+          <w:lang w:val="en-US"/>
+        </w:rPr>
+        <w:t>satisfied</w:t>
+      </w:r>
+      <w:r>
+        <w:rPr>
+          <w:lang w:val="en-US"/>
+        </w:rPr>
+        <w:t>.</w:t>
+      </w:r>
+      <w:r>
+        <w:rPr>
+          <w:lang w:val="en-US"/>
+        </w:rPr>
+        <w:t xml:space="preserve"> [</w:t>
+      </w:r>
+      <w:hyperlink r:id="rId38" w:history="1">
+        <w:r>
+          <w:rPr>
+            <w:rStyle w:val="Hyperlink"/>
+            <w:lang w:val="en-US"/>
+          </w:rPr>
+          <w:t>SAML2Int</w:t>
+        </w:r>
+      </w:hyperlink>
+      <w:r>
+        <w:rPr>
+          <w:lang w:val="en-US"/>
+        </w:rPr>
         <w:t xml:space="preserve">] allows the use of unsolicited responses, but this profile has more strict security and </w:t>
       </w:r>
       <w:r>
@@ -13594,18 +13561,18 @@
           <w:lang w:val="en-US"/>
         </w:rPr>
       </w:pPr>
-      <w:bookmarkStart w:id="67" w:name="_Ref263956429"/>
-      <w:bookmarkStart w:id="68" w:name="_Ref263956432"/>
-      <w:bookmarkStart w:id="69" w:name="_Toc305420694"/>
+      <w:bookmarkStart w:id="69" w:name="_Ref263956429"/>
+      <w:bookmarkStart w:id="70" w:name="_Ref263956432"/>
+      <w:bookmarkStart w:id="71" w:name="_Toc305420694"/>
       <w:r>
         <w:rPr>
           <w:lang w:val="en-US"/>
         </w:rPr>
         <w:t>Message Content</w:t>
       </w:r>
-      <w:bookmarkEnd w:id="67"/>
-      <w:bookmarkEnd w:id="68"/>
       <w:bookmarkEnd w:id="69"/>
+      <w:bookmarkEnd w:id="70"/>
+      <w:bookmarkEnd w:id="71"/>
     </w:p>
     <w:p>
       <w:pPr>
@@ -15484,16 +15451,16 @@
           <w:lang w:val="en-US"/>
         </w:rPr>
       </w:pPr>
-      <w:bookmarkStart w:id="70" w:name="_Ref298587314"/>
-      <w:bookmarkStart w:id="71" w:name="_Toc305420695"/>
+      <w:bookmarkStart w:id="72" w:name="_Ref298587314"/>
+      <w:bookmarkStart w:id="73" w:name="_Toc305420695"/>
       <w:r>
         <w:rPr>
           <w:lang w:val="en-US"/>
         </w:rPr>
         <w:t>Attribute Release Rules</w:t>
       </w:r>
-      <w:bookmarkEnd w:id="70"/>
-      <w:bookmarkEnd w:id="71"/>
+      <w:bookmarkEnd w:id="72"/>
+      <w:bookmarkEnd w:id="73"/>
     </w:p>
     <w:p>
       <w:pPr>
@@ -15621,8 +15588,6 @@
         </w:rPr>
         <w:t>i</w:t>
       </w:r>
-      <w:bookmarkStart w:id="72" w:name="_GoBack"/>
-      <w:bookmarkEnd w:id="72"/>
       <w:r>
         <w:rPr>
           <w:lang w:val="en-GB"/>
@@ -15811,14 +15776,12 @@
         </w:rPr>
         <w:t xml:space="preserve">the Identity Provider MUST </w:t>
       </w:r>
-      <w:proofErr w:type="gramStart"/>
       <w:r>
         <w:rPr>
           <w:lang w:val="en-GB"/>
         </w:rPr>
         <w:t>possess</w:t>
       </w:r>
-      <w:proofErr w:type="gramEnd"/>
       <w:r>
         <w:rPr>
           <w:lang w:val="en-GB"/>
@@ -16039,8 +16002,8 @@
           <w:lang w:val="en-US"/>
         </w:rPr>
       </w:pPr>
-      <w:bookmarkStart w:id="73" w:name="_Ref274836225"/>
-      <w:bookmarkStart w:id="74" w:name="_Toc305420696"/>
+      <w:bookmarkStart w:id="74" w:name="_Ref274836225"/>
+      <w:bookmarkStart w:id="75" w:name="_Toc305420696"/>
       <w:r>
         <w:rPr>
           <w:lang w:val="en-US"/>
@@ -16048,8 +16011,8 @@
         <w:lastRenderedPageBreak/>
         <w:t>Processing Requirements</w:t>
       </w:r>
-      <w:bookmarkEnd w:id="73"/>
       <w:bookmarkEnd w:id="74"/>
+      <w:bookmarkEnd w:id="75"/>
     </w:p>
     <w:p>
       <w:pPr>
@@ -16111,7 +16074,7 @@
         </w:rPr>
         <w:t>tection from the security threats described in [</w:t>
       </w:r>
-      <w:hyperlink r:id="rId38" w:history="1">
+      <w:hyperlink r:id="rId39" w:history="1">
         <w:r>
           <w:rPr>
             <w:rStyle w:val="Hyperlink"/>
@@ -16138,7 +16101,7 @@
         </w:rPr>
         <w:t xml:space="preserve"> Processing requirements are listed in [</w:t>
       </w:r>
-      <w:hyperlink r:id="rId39" w:history="1">
+      <w:hyperlink r:id="rId40" w:history="1">
         <w:r>
           <w:rPr>
             <w:rStyle w:val="Hyperlink"/>
@@ -16153,7 +16116,7 @@
         </w:rPr>
         <w:t>], [</w:t>
       </w:r>
-      <w:hyperlink r:id="rId40" w:history="1">
+      <w:hyperlink r:id="rId41" w:history="1">
         <w:r>
           <w:rPr>
             <w:rStyle w:val="Hyperlink"/>
@@ -16168,7 +16131,7 @@
         </w:rPr>
         <w:t>] and [</w:t>
       </w:r>
-      <w:hyperlink r:id="rId41" w:history="1">
+      <w:hyperlink r:id="rId42" w:history="1">
         <w:r>
           <w:rPr>
             <w:rStyle w:val="Hyperlink"/>
@@ -16364,14 +16327,14 @@
           <w:lang w:val="en-US"/>
         </w:rPr>
       </w:pPr>
-      <w:bookmarkStart w:id="75" w:name="_Toc305420697"/>
+      <w:bookmarkStart w:id="76" w:name="_Toc305420697"/>
       <w:r>
         <w:rPr>
           <w:lang w:val="en-US"/>
         </w:rPr>
         <w:t>Signature Validation</w:t>
       </w:r>
-      <w:bookmarkEnd w:id="75"/>
+      <w:bookmarkEnd w:id="76"/>
     </w:p>
     <w:p>
       <w:pPr>
@@ -16533,8 +16496,8 @@
           <w:lang w:val="en-US"/>
         </w:rPr>
       </w:pPr>
-      <w:bookmarkStart w:id="76" w:name="_Ref274919315"/>
-      <w:bookmarkStart w:id="77" w:name="_Toc305420698"/>
+      <w:bookmarkStart w:id="77" w:name="_Ref274919315"/>
+      <w:bookmarkStart w:id="78" w:name="_Toc305420698"/>
       <w:r>
         <w:rPr>
           <w:lang w:val="en-US"/>
@@ -16547,8 +16510,8 @@
         </w:rPr>
         <w:t xml:space="preserve"> Confirmation</w:t>
       </w:r>
-      <w:bookmarkEnd w:id="76"/>
       <w:bookmarkEnd w:id="77"/>
+      <w:bookmarkEnd w:id="78"/>
     </w:p>
     <w:p>
       <w:pPr>
@@ -16769,7 +16732,7 @@
         </w:rPr>
         <w:t xml:space="preserve">match </w:t>
       </w:r>
-      <w:ins w:id="78" w:author="Martin Lindström" w:date="2016-05-26T21:12:00Z">
+      <w:ins w:id="79" w:author="Martin Lindström" w:date="2016-05-26T21:12:00Z">
         <w:r>
           <w:rPr>
             <w:lang w:val="en-US"/>
@@ -16807,7 +16770,7 @@
         </w:rPr>
         <w:t>attribute included in the request message</w:t>
       </w:r>
-      <w:ins w:id="79" w:author="Martin Lindström" w:date="2016-05-26T21:12:00Z">
+      <w:ins w:id="80" w:author="Martin Lindström" w:date="2016-05-26T21:12:00Z">
         <w:r>
           <w:rPr>
             <w:lang w:val="en-US"/>
@@ -16827,7 +16790,7 @@
           <w:t>vided in the request message, the default response location specified in the Service Provider</w:t>
         </w:r>
       </w:ins>
-      <w:ins w:id="80" w:author="Martin Lindström" w:date="2016-05-26T21:13:00Z">
+      <w:ins w:id="81" w:author="Martin Lindström" w:date="2016-05-26T21:13:00Z">
         <w:r>
           <w:rPr>
             <w:lang w:val="en-US"/>
@@ -16858,7 +16821,7 @@
         </w:rPr>
         <w:fldChar w:fldCharType="separate"/>
       </w:r>
-      <w:ins w:id="81" w:author="Martin Lindström" w:date="2016-05-26T21:13:00Z">
+      <w:ins w:id="82" w:author="Martin Lindström" w:date="2016-05-26T21:13:00Z">
         <w:r>
           <w:rPr>
             <w:lang w:val="en-US"/>
@@ -17118,14 +17081,14 @@
           <w:lang w:val="en-US"/>
         </w:rPr>
       </w:pPr>
-      <w:bookmarkStart w:id="82" w:name="_Toc305420699"/>
+      <w:bookmarkStart w:id="83" w:name="_Toc305420699"/>
       <w:r>
         <w:rPr>
           <w:lang w:val="en-US"/>
         </w:rPr>
         <w:t>Conditions</w:t>
       </w:r>
-      <w:bookmarkEnd w:id="82"/>
+      <w:bookmarkEnd w:id="83"/>
     </w:p>
     <w:p>
       <w:pPr>
@@ -17139,14 +17102,12 @@
         </w:rPr>
         <w:t xml:space="preserve">The Service Provider MUST </w:t>
       </w:r>
-      <w:proofErr w:type="gramStart"/>
       <w:r>
         <w:rPr>
           <w:lang w:val="en-US"/>
         </w:rPr>
         <w:t>assert</w:t>
       </w:r>
-      <w:proofErr w:type="gramEnd"/>
       <w:r>
         <w:rPr>
           <w:lang w:val="en-US"/>
@@ -17407,14 +17368,14 @@
           <w:lang w:val="en-US"/>
         </w:rPr>
       </w:pPr>
-      <w:bookmarkStart w:id="83" w:name="_Toc305420700"/>
+      <w:bookmarkStart w:id="84" w:name="_Toc305420700"/>
       <w:r>
         <w:rPr>
           <w:lang w:val="en-US"/>
         </w:rPr>
         <w:t>The Authentication Statement</w:t>
       </w:r>
-      <w:bookmarkEnd w:id="83"/>
+      <w:bookmarkEnd w:id="84"/>
     </w:p>
     <w:p>
       <w:pPr>
@@ -17599,7 +17560,7 @@
           <w:lang w:val="en-US"/>
         </w:rPr>
       </w:pPr>
-      <w:bookmarkStart w:id="84" w:name="_Toc305420701"/>
+      <w:bookmarkStart w:id="85" w:name="_Toc305420701"/>
       <w:r>
         <w:rPr>
           <w:lang w:val="en-US"/>
@@ -17612,7 +17573,7 @@
         </w:rPr>
         <w:t>Security Validation</w:t>
       </w:r>
-      <w:bookmarkEnd w:id="84"/>
+      <w:bookmarkEnd w:id="85"/>
     </w:p>
     <w:p>
       <w:pPr>
@@ -17876,19 +17837,11 @@
         </w:rPr>
         <w:t xml:space="preserve">n the authentication request, the Service Provider SHOULD </w:t>
       </w:r>
-      <w:proofErr w:type="gramStart"/>
-      <w:r>
-        <w:rPr>
-          <w:lang w:val="en-US"/>
-        </w:rPr>
-        <w:t>ensure</w:t>
-      </w:r>
-      <w:proofErr w:type="gramEnd"/>
-      <w:r>
-        <w:rPr>
-          <w:lang w:val="en-US"/>
-        </w:rPr>
-        <w:t xml:space="preserve"> that </w:t>
+      <w:r>
+        <w:rPr>
+          <w:lang w:val="en-US"/>
+        </w:rPr>
+        <w:t xml:space="preserve">ensure that </w:t>
       </w:r>
       <w:r>
         <w:rPr>
@@ -17946,14 +17899,14 @@
           <w:lang w:val="en-US"/>
         </w:rPr>
       </w:pPr>
-      <w:bookmarkStart w:id="85" w:name="_Toc305420702"/>
+      <w:bookmarkStart w:id="86" w:name="_Toc305420702"/>
       <w:r>
         <w:rPr>
           <w:lang w:val="en-US"/>
         </w:rPr>
         <w:t>Error Responses</w:t>
       </w:r>
-      <w:bookmarkEnd w:id="85"/>
+      <w:bookmarkEnd w:id="86"/>
     </w:p>
     <w:p>
       <w:pPr>
@@ -18029,7 +17982,7 @@
         </w:rPr>
         <w:t xml:space="preserve"> values than those specified in section 3.2.2.2 of [</w:t>
       </w:r>
-      <w:hyperlink r:id="rId42" w:history="1">
+      <w:hyperlink r:id="rId43" w:history="1">
         <w:r>
           <w:rPr>
             <w:rStyle w:val="Hyperlink"/>
@@ -18340,7 +18293,7 @@
         </w:rPr>
         <w:t xml:space="preserve"> [</w:t>
       </w:r>
-      <w:hyperlink r:id="rId43" w:history="1">
+      <w:hyperlink r:id="rId44" w:history="1">
         <w:r>
           <w:rPr>
             <w:rStyle w:val="Hyperlink"/>
@@ -18402,10 +18355,10 @@
           <w:lang w:val="en-US"/>
         </w:rPr>
       </w:pPr>
-      <w:bookmarkStart w:id="86" w:name="_Ref298670980"/>
-      <w:bookmarkStart w:id="87" w:name="_Ref298670992"/>
-      <w:bookmarkStart w:id="88" w:name="_Ref298830213"/>
-      <w:bookmarkStart w:id="89" w:name="_Toc305420703"/>
+      <w:bookmarkStart w:id="87" w:name="_Ref298670980"/>
+      <w:bookmarkStart w:id="88" w:name="_Ref298670992"/>
+      <w:bookmarkStart w:id="89" w:name="_Ref298830213"/>
+      <w:bookmarkStart w:id="90" w:name="_Toc305420703"/>
       <w:r>
         <w:rPr>
           <w:lang w:val="en-US"/>
@@ -18419,10 +18372,10 @@
         </w:rPr>
         <w:t>uthentication for Signature</w:t>
       </w:r>
-      <w:bookmarkEnd w:id="86"/>
       <w:bookmarkEnd w:id="87"/>
       <w:bookmarkEnd w:id="88"/>
       <w:bookmarkEnd w:id="89"/>
+      <w:bookmarkEnd w:id="90"/>
     </w:p>
     <w:p>
       <w:pPr>
@@ -18750,16 +18703,16 @@
           <w:lang w:val="en-US"/>
         </w:rPr>
       </w:pPr>
-      <w:bookmarkStart w:id="90" w:name="_Ref296505020"/>
-      <w:bookmarkStart w:id="91" w:name="_Toc305420704"/>
+      <w:bookmarkStart w:id="91" w:name="_Ref296505020"/>
+      <w:bookmarkStart w:id="92" w:name="_Toc305420704"/>
       <w:r>
         <w:rPr>
           <w:lang w:val="en-US"/>
         </w:rPr>
         <w:t>Authentication Context URIs for Signature Services</w:t>
       </w:r>
-      <w:bookmarkEnd w:id="90"/>
       <w:bookmarkEnd w:id="91"/>
+      <w:bookmarkEnd w:id="92"/>
     </w:p>
     <w:p>
       <w:pPr>
@@ -18855,21 +18808,7 @@
         <w:rPr>
           <w:lang w:val="en-US"/>
         </w:rPr>
-        <w:t xml:space="preserve">. These authentication </w:t>
-      </w:r>
-      <w:proofErr w:type="gramStart"/>
-      <w:r>
-        <w:rPr>
-          <w:lang w:val="en-US"/>
-        </w:rPr>
-        <w:t>context</w:t>
-      </w:r>
-      <w:proofErr w:type="gramEnd"/>
-      <w:r>
-        <w:rPr>
-          <w:lang w:val="en-US"/>
-        </w:rPr>
-        <w:t xml:space="preserve"> URIs are applicable</w:t>
+        <w:t>. These authentication context URIs are applicable</w:t>
       </w:r>
       <w:r>
         <w:rPr>
@@ -19001,15 +18940,30 @@
           <w:bCs/>
           <w:szCs w:val="20"/>
         </w:rPr>
-        <w:t>elegnamnden.se/loa/1.0/loa4-sig</w:t>
-      </w:r>
+        <w:t>elegnamnden.se/loa/1.0/loa4-</w:t>
+      </w:r>
+      <w:commentRangeStart w:id="93"/>
       <w:r>
         <w:rPr>
           <w:bCs/>
           <w:szCs w:val="20"/>
         </w:rPr>
+        <w:t>sig</w:t>
+      </w:r>
+      <w:r>
+        <w:rPr>
+          <w:bCs/>
+          <w:szCs w:val="20"/>
+        </w:rPr>
         <w:t>message</w:t>
       </w:r>
+      <w:commentRangeEnd w:id="93"/>
+      <w:r>
+        <w:rPr>
+          <w:rStyle w:val="CommentReference"/>
+        </w:rPr>
+        <w:commentReference w:id="93"/>
+      </w:r>
     </w:p>
     <w:p>
       <w:pPr>
@@ -19174,7 +19128,6 @@
         </w:rPr>
         <w:t xml:space="preserve">uthentication </w:t>
       </w:r>
-      <w:proofErr w:type="gramStart"/>
       <w:r>
         <w:rPr>
           <w:lang w:val="en-US"/>
@@ -19185,14 +19138,7 @@
         <w:rPr>
           <w:lang w:val="en-US"/>
         </w:rPr>
-        <w:t>ontext</w:t>
-      </w:r>
-      <w:proofErr w:type="gramEnd"/>
-      <w:r>
-        <w:rPr>
-          <w:lang w:val="en-US"/>
-        </w:rPr>
-        <w:t xml:space="preserve"> URIs. The URIs listed above are only used when there is an explicit requirement for the Identity Provider to display a sign message provided in the authentication request.</w:t>
+        <w:t>ontext URIs. The URIs listed above are only used when there is an explicit requirement for the Identity Provider to display a sign message provided in the authentication request.</w:t>
       </w:r>
     </w:p>
     <w:p>
@@ -19202,14 +19148,14 @@
           <w:lang w:val="en-US"/>
         </w:rPr>
       </w:pPr>
-      <w:bookmarkStart w:id="92" w:name="_Toc305420705"/>
+      <w:bookmarkStart w:id="95" w:name="_Toc305420705"/>
       <w:r>
         <w:rPr>
           <w:lang w:val="en-US"/>
         </w:rPr>
         <w:t>Authentication Requests</w:t>
       </w:r>
-      <w:bookmarkEnd w:id="92"/>
+      <w:bookmarkEnd w:id="95"/>
     </w:p>
     <w:p>
       <w:pPr>
@@ -19533,7 +19479,7 @@
           <w:lang w:val="en-US"/>
         </w:rPr>
       </w:pPr>
-      <w:bookmarkStart w:id="93" w:name="_Toc305420706"/>
+      <w:bookmarkStart w:id="96" w:name="_Toc305420706"/>
       <w:r>
         <w:rPr>
           <w:lang w:val="en-US"/>
@@ -19558,7 +19504,7 @@
         </w:rPr>
         <w:t>age</w:t>
       </w:r>
-      <w:bookmarkEnd w:id="93"/>
+      <w:bookmarkEnd w:id="96"/>
     </w:p>
     <w:p>
       <w:pPr>
@@ -19632,7 +19578,6 @@
         </w:rPr>
         <w:t xml:space="preserve"> [</w:t>
       </w:r>
-      <w:proofErr w:type="spellStart"/>
       <w:r>
         <w:rPr>
           <w:lang w:val="en-GB"/>
@@ -19643,14 +19588,7 @@
         <w:rPr>
           <w:lang w:val="en-GB"/>
         </w:rPr>
-        <w:t>DSS</w:t>
-      </w:r>
-      <w:proofErr w:type="spellEnd"/>
-      <w:r>
-        <w:rPr>
-          <w:lang w:val="en-GB"/>
-        </w:rPr>
-        <w:t xml:space="preserve">]) </w:t>
+        <w:t xml:space="preserve">DSS]) </w:t>
       </w:r>
       <w:r>
         <w:rPr>
@@ -19787,7 +19725,7 @@
         </w:rPr>
         <w:t xml:space="preserve"> message (see section 3.2.1 of [</w:t>
       </w:r>
-      <w:hyperlink r:id="rId44" w:history="1">
+      <w:hyperlink r:id="rId45" w:history="1">
         <w:r>
           <w:rPr>
             <w:rStyle w:val="Hyperlink"/>
@@ -20145,21 +20083,7 @@
         <w:rPr>
           <w:lang w:val="en-US"/>
         </w:rPr>
-        <w:t xml:space="preserve">roviders SHALL </w:t>
-      </w:r>
-      <w:proofErr w:type="gramStart"/>
-      <w:r>
-        <w:rPr>
-          <w:lang w:val="en-US"/>
-        </w:rPr>
-        <w:t>advertise</w:t>
-      </w:r>
-      <w:proofErr w:type="gramEnd"/>
-      <w:r>
-        <w:rPr>
-          <w:lang w:val="en-US"/>
-        </w:rPr>
-        <w:t xml:space="preserve"> support</w:t>
+        <w:t>roviders SHALL advertise support</w:t>
       </w:r>
       <w:r>
         <w:rPr>
@@ -20851,21 +20775,7 @@
         <w:rPr>
           <w:lang w:val="en-US"/>
         </w:rPr>
-        <w:t xml:space="preserve">The Identity Provider MUST </w:t>
-      </w:r>
-      <w:proofErr w:type="gramStart"/>
-      <w:r>
-        <w:rPr>
-          <w:lang w:val="en-US"/>
-        </w:rPr>
-        <w:t>display</w:t>
-      </w:r>
-      <w:proofErr w:type="gramEnd"/>
-      <w:r>
-        <w:rPr>
-          <w:lang w:val="en-US"/>
-        </w:rPr>
-        <w:t xml:space="preserve"> the sign message to the user in a manner that is consistent with the data format of the sign message. If necessary the Identity Provider MUST process defined filtering rules on the message. If the present message format is not supported or the sign message for any reason can</w:t>
+        <w:t>The Identity Provider MUST display the sign message to the user in a manner that is consistent with the data format of the sign message. If necessary the Identity Provider MUST process defined filtering rules on the message. If the present message format is not supported or the sign message for any reason can</w:t>
       </w:r>
       <w:r>
         <w:rPr>
@@ -21001,14 +20911,14 @@
           <w:lang w:val="en-US"/>
         </w:rPr>
       </w:pPr>
-      <w:bookmarkStart w:id="94" w:name="_Toc305420707"/>
+      <w:bookmarkStart w:id="97" w:name="_Toc305420707"/>
       <w:r>
         <w:rPr>
           <w:lang w:val="en-US"/>
         </w:rPr>
         <w:t>Authentication Responses</w:t>
       </w:r>
-      <w:bookmarkEnd w:id="94"/>
+      <w:bookmarkEnd w:id="97"/>
     </w:p>
     <w:p>
       <w:pPr>
@@ -21334,7 +21244,7 @@
           <w:lang w:val="en-US"/>
         </w:rPr>
       </w:pPr>
-      <w:bookmarkStart w:id="95" w:name="_Toc305420708"/>
+      <w:bookmarkStart w:id="98" w:name="_Toc305420708"/>
       <w:r>
         <w:rPr>
           <w:lang w:val="en-US"/>
@@ -21360,7 +21270,7 @@
         </w:rPr>
         <w:t>eferences</w:t>
       </w:r>
-      <w:bookmarkEnd w:id="95"/>
+      <w:bookmarkEnd w:id="98"/>
     </w:p>
     <w:p>
       <w:pPr>
@@ -21383,22 +21293,13 @@
           <w:lang w:val="en-US"/>
         </w:rPr>
       </w:pPr>
-      <w:hyperlink r:id="rId45" w:history="1">
-        <w:proofErr w:type="spellStart"/>
+      <w:hyperlink r:id="rId46" w:history="1">
         <w:r>
           <w:rPr>
             <w:rStyle w:val="Hyperlink"/>
             <w:lang w:val="en-US"/>
           </w:rPr>
-          <w:t>Bradner</w:t>
-        </w:r>
-        <w:proofErr w:type="spellEnd"/>
-        <w:r>
-          <w:rPr>
-            <w:rStyle w:val="Hyperlink"/>
-            <w:lang w:val="en-US"/>
-          </w:rPr>
-          <w:t>, S., Key words for use in RFCs to Indicate Requirement Levels, March 1997.</w:t>
+          <w:t>Bradner, S., Key words for use in RFCs to Indicate Requirement Levels, March 1997.</w:t>
         </w:r>
       </w:hyperlink>
     </w:p>
@@ -21433,8 +21334,7 @@
           <w:lang w:val="en-US"/>
         </w:rPr>
       </w:pPr>
-      <w:hyperlink r:id="rId46" w:history="1">
-        <w:proofErr w:type="gramStart"/>
+      <w:hyperlink r:id="rId47" w:history="1">
         <w:r>
           <w:rPr>
             <w:rStyle w:val="Hyperlink"/>
@@ -21449,7 +21349,6 @@
         </w:rPr>
         <w:t>.</w:t>
       </w:r>
-      <w:proofErr w:type="gramEnd"/>
       <w:r>
         <w:rPr>
           <w:lang w:val="en-US"/>
@@ -21478,7 +21377,7 @@
           <w:lang w:val="en-US"/>
         </w:rPr>
       </w:pPr>
-      <w:hyperlink r:id="rId47" w:history="1">
+      <w:hyperlink r:id="rId48" w:history="1">
         <w:r>
           <w:rPr>
             <w:rStyle w:val="Hyperlink"/>
@@ -21522,7 +21421,7 @@
         </w:rPr>
         <w:tab/>
       </w:r>
-      <w:hyperlink r:id="rId48" w:history="1">
+      <w:hyperlink r:id="rId49" w:history="1">
         <w:r>
           <w:rPr>
             <w:rStyle w:val="Hyperlink"/>
@@ -21575,7 +21474,7 @@
           <w:lang w:val="en-US"/>
         </w:rPr>
       </w:pPr>
-      <w:hyperlink r:id="rId49" w:history="1">
+      <w:hyperlink r:id="rId50" w:history="1">
         <w:r>
           <w:rPr>
             <w:rStyle w:val="Hyperlink"/>
@@ -21613,7 +21512,7 @@
           <w:lang w:val="en-US"/>
         </w:rPr>
       </w:pPr>
-      <w:hyperlink r:id="rId50" w:history="1">
+      <w:hyperlink r:id="rId51" w:history="1">
         <w:r>
           <w:rPr>
             <w:rStyle w:val="Hyperlink"/>
@@ -21651,7 +21550,7 @@
           <w:lang w:val="en-US"/>
         </w:rPr>
       </w:pPr>
-      <w:hyperlink r:id="rId51" w:history="1">
+      <w:hyperlink r:id="rId52" w:history="1">
         <w:r>
           <w:rPr>
             <w:rStyle w:val="Hyperlink"/>
@@ -21693,7 +21592,7 @@
           <w:lang w:val="en-US"/>
         </w:rPr>
       </w:pPr>
-      <w:hyperlink r:id="rId52" w:history="1">
+      <w:hyperlink r:id="rId53" w:history="1">
         <w:r>
           <w:rPr>
             <w:rStyle w:val="Hyperlink"/>
@@ -21736,7 +21635,7 @@
         </w:rPr>
         <w:tab/>
       </w:r>
-      <w:hyperlink r:id="rId53" w:history="1">
+      <w:hyperlink r:id="rId54" w:history="1">
         <w:r>
           <w:rPr>
             <w:rStyle w:val="Hyperlink"/>
@@ -21862,7 +21761,7 @@
           <w:lang w:val="en-US"/>
         </w:rPr>
       </w:pPr>
-      <w:hyperlink r:id="rId54" w:history="1">
+      <w:hyperlink r:id="rId55" w:history="1">
         <w:r>
           <w:rPr>
             <w:rStyle w:val="Hyperlink"/>
@@ -21921,7 +21820,7 @@
           <w:lang w:val="en-US"/>
         </w:rPr>
       </w:pPr>
-      <w:hyperlink r:id="rId55" w:history="1">
+      <w:hyperlink r:id="rId56" w:history="1">
         <w:r>
           <w:rPr>
             <w:rStyle w:val="Hyperlink"/>
@@ -22003,7 +21902,7 @@
           <w:lang w:val="en-US"/>
         </w:rPr>
       </w:pPr>
-      <w:hyperlink r:id="rId56" w:history="1">
+      <w:hyperlink r:id="rId57" w:history="1">
         <w:r>
           <w:rPr>
             <w:rStyle w:val="Hyperlink"/>
@@ -22046,7 +21945,7 @@
           <w:lang w:val="en-US"/>
         </w:rPr>
       </w:pPr>
-      <w:hyperlink r:id="rId57" w:history="1">
+      <w:hyperlink r:id="rId58" w:history="1">
         <w:r>
           <w:rPr>
             <w:rStyle w:val="Hyperlink"/>
@@ -22183,14 +22082,12 @@
         </w:rPr>
         <w:tab/>
       </w:r>
-      <w:proofErr w:type="gramStart"/>
       <w:r>
         <w:rPr>
           <w:lang w:val="en-US"/>
         </w:rPr>
         <w:t>Entity Categories for the Swedish eID Framework.</w:t>
       </w:r>
-      <w:proofErr w:type="gramEnd"/>
     </w:p>
     <w:p>
       <w:pPr>
@@ -22211,7 +22108,6 @@
         </w:rPr>
         <w:t>[</w:t>
       </w:r>
-      <w:proofErr w:type="spellStart"/>
       <w:r>
         <w:rPr>
           <w:lang w:val="en-US"/>
@@ -22230,7 +22126,6 @@
         </w:rPr>
         <w:t>o</w:t>
       </w:r>
-      <w:proofErr w:type="spellEnd"/>
       <w:r>
         <w:rPr>
           <w:lang w:val="en-US"/>
@@ -22246,7 +22141,6 @@
           <w:lang w:val="en-US"/>
         </w:rPr>
       </w:pPr>
-      <w:proofErr w:type="gramStart"/>
       <w:r>
         <w:rPr>
           <w:lang w:val="en-US"/>
@@ -22259,7 +22153,6 @@
         </w:rPr>
         <w:t>.</w:t>
       </w:r>
-      <w:proofErr w:type="gramEnd"/>
     </w:p>
     <w:p>
       <w:pPr>
@@ -22408,7 +22301,6 @@
           <w:lang w:val="en-US"/>
         </w:rPr>
       </w:pPr>
-      <w:proofErr w:type="gramStart"/>
       <w:r>
         <w:rPr>
           <w:lang w:val="en-US"/>
@@ -22439,7 +22331,6 @@
         </w:rPr>
         <w:t>.</w:t>
       </w:r>
-      <w:proofErr w:type="gramEnd"/>
     </w:p>
     <w:p>
       <w:pPr>
@@ -22475,7 +22366,7 @@
           <w:lang w:val="en-US"/>
         </w:rPr>
       </w:pPr>
-      <w:bookmarkStart w:id="96" w:name="_Toc305420709"/>
+      <w:bookmarkStart w:id="99" w:name="_Toc305420709"/>
       <w:r>
         <w:rPr>
           <w:lang w:val="en-US"/>
@@ -22483,17 +22374,17 @@
         <w:lastRenderedPageBreak/>
         <w:t>Changes between versions</w:t>
       </w:r>
-      <w:bookmarkEnd w:id="96"/>
-    </w:p>
-    <w:p>
-      <w:pPr>
-        <w:rPr>
-          <w:ins w:id="97" w:author="Martin Lindström" w:date="2016-05-26T12:26:00Z"/>
+      <w:bookmarkEnd w:id="99"/>
+    </w:p>
+    <w:p>
+      <w:pPr>
+        <w:rPr>
+          <w:ins w:id="100" w:author="Martin Lindström" w:date="2016-05-26T12:26:00Z"/>
           <w:b/>
           <w:lang w:val="en-US"/>
         </w:rPr>
       </w:pPr>
-      <w:ins w:id="98" w:author="Martin Lindström" w:date="2016-05-26T12:26:00Z">
+      <w:ins w:id="101" w:author="Martin Lindström" w:date="2016-05-26T12:26:00Z">
         <w:r>
           <w:rPr>
             <w:b/>
@@ -22506,7 +22397,7 @@
     <w:p>
       <w:pPr>
         <w:rPr>
-          <w:ins w:id="99" w:author="Martin Lindström" w:date="2016-05-26T12:26:00Z"/>
+          <w:ins w:id="102" w:author="Martin Lindström" w:date="2016-05-26T12:26:00Z"/>
           <w:b/>
           <w:lang w:val="en-US"/>
         </w:rPr>
@@ -22520,12 +22411,12 @@
           <w:numId w:val="44"/>
         </w:numPr>
         <w:rPr>
-          <w:ins w:id="100" w:author="Martin Lindström" w:date="2016-05-26T12:26:00Z"/>
+          <w:ins w:id="103" w:author="Martin Lindström" w:date="2016-05-26T12:26:00Z"/>
           <w:b/>
           <w:lang w:val="en-US"/>
         </w:rPr>
       </w:pPr>
-      <w:ins w:id="101" w:author="Martin Lindström" w:date="2016-05-26T21:14:00Z">
+      <w:ins w:id="104" w:author="Martin Lindström" w:date="2016-05-26T21:14:00Z">
         <w:r>
           <w:rPr>
             <w:lang w:val="en-US"/>
@@ -22533,7 +22424,7 @@
           <w:t>Version 1.3</w:t>
         </w:r>
       </w:ins>
-      <w:ins w:id="102" w:author="Martin Lindström" w:date="2016-05-26T21:16:00Z">
+      <w:ins w:id="105" w:author="Martin Lindström" w:date="2016-05-26T21:16:00Z">
         <w:r>
           <w:rPr>
             <w:lang w:val="en-US"/>
@@ -22541,7 +22432,7 @@
           <w:t xml:space="preserve"> of this profile</w:t>
         </w:r>
       </w:ins>
-      <w:ins w:id="103" w:author="Martin Lindström" w:date="2016-05-26T21:14:00Z">
+      <w:ins w:id="106" w:author="Martin Lindström" w:date="2016-05-26T21:14:00Z">
         <w:r>
           <w:rPr>
             <w:lang w:val="en-US"/>
@@ -22567,7 +22458,7 @@
           <w:t>AssertionConsumerServiceURL</w:t>
         </w:r>
       </w:ins>
-      <w:ins w:id="104" w:author="Martin Lindström" w:date="2016-05-26T21:15:00Z">
+      <w:ins w:id="107" w:author="Martin Lindström" w:date="2016-05-26T21:15:00Z">
         <w:r>
           <w:rPr>
             <w:lang w:val="en-US"/>
@@ -22575,7 +22466,7 @@
           <w:t xml:space="preserve"> attribute identifying the desired response location.</w:t>
         </w:r>
       </w:ins>
-      <w:ins w:id="105" w:author="Martin Lindström" w:date="2016-05-26T23:24:00Z">
+      <w:ins w:id="108" w:author="Martin Lindström" w:date="2016-05-26T23:24:00Z">
         <w:r>
           <w:rPr>
             <w:lang w:val="en-US"/>
@@ -22601,7 +22492,7 @@
           <w:t xml:space="preserve"> elements of the Service Provider metadata entry.</w:t>
         </w:r>
       </w:ins>
-      <w:ins w:id="106" w:author="Martin Lindström" w:date="2016-05-26T23:25:00Z">
+      <w:ins w:id="109" w:author="Martin Lindström" w:date="2016-05-26T23:25:00Z">
         <w:r>
           <w:rPr>
             <w:lang w:val="en-US"/>
@@ -22609,7 +22500,7 @@
           <w:t xml:space="preserve"> Therefore, chapter 5.3, “</w:t>
         </w:r>
       </w:ins>
-      <w:ins w:id="107" w:author="Martin Lindström" w:date="2016-05-26T23:26:00Z">
+      <w:ins w:id="110" w:author="Martin Lindström" w:date="2016-05-26T23:26:00Z">
         <w:r>
           <w:rPr>
             <w:lang w:val="en-US"/>
@@ -22617,7 +22508,7 @@
           <w:t>Message Content</w:t>
         </w:r>
       </w:ins>
-      <w:ins w:id="108" w:author="Martin Lindström" w:date="2016-05-26T23:25:00Z">
+      <w:ins w:id="111" w:author="Martin Lindström" w:date="2016-05-26T23:25:00Z">
         <w:r>
           <w:rPr>
             <w:lang w:val="en-US"/>
@@ -22625,7 +22516,7 @@
           <w:t>”</w:t>
         </w:r>
       </w:ins>
-      <w:ins w:id="109" w:author="Martin Lindström" w:date="2016-05-26T23:26:00Z">
+      <w:ins w:id="112" w:author="Martin Lindström" w:date="2016-05-26T23:26:00Z">
         <w:r>
           <w:rPr>
             <w:lang w:val="en-US"/>
@@ -22669,7 +22560,7 @@
           <w:t xml:space="preserve"> attribute. Changes have also been made to sections 5.4.2 and</w:t>
         </w:r>
       </w:ins>
-      <w:ins w:id="110" w:author="Martin Lindström" w:date="2016-05-26T23:27:00Z">
+      <w:ins w:id="113" w:author="Martin Lindström" w:date="2016-05-26T23:27:00Z">
         <w:r>
           <w:rPr>
             <w:lang w:val="en-US"/>
@@ -22681,7 +22572,7 @@
     <w:p>
       <w:pPr>
         <w:rPr>
-          <w:ins w:id="111" w:author="Martin Lindström" w:date="2016-05-26T12:26:00Z"/>
+          <w:ins w:id="114" w:author="Martin Lindström" w:date="2016-05-26T12:26:00Z"/>
           <w:b/>
           <w:lang w:val="en-US"/>
         </w:rPr>
@@ -22720,7 +22611,7 @@
         </w:rPr>
         <w:t xml:space="preserve">This profile now extends a newer version of the SAML2Int Deployment Profile (see </w:t>
       </w:r>
-      <w:hyperlink r:id="rId58" w:history="1">
+      <w:hyperlink r:id="rId59" w:history="1">
         <w:r>
           <w:rPr>
             <w:rStyle w:val="Hyperlink"/>
@@ -23184,21 +23075,7 @@
         <w:rPr>
           <w:lang w:val="en-US"/>
         </w:rPr>
-        <w:t xml:space="preserve">purpose, and the </w:t>
-      </w:r>
-      <w:proofErr w:type="gramStart"/>
-      <w:r>
-        <w:rPr>
-          <w:lang w:val="en-US"/>
-        </w:rPr>
-        <w:t>examples</w:t>
-      </w:r>
-      <w:proofErr w:type="gramEnd"/>
-      <w:r>
-        <w:rPr>
-          <w:lang w:val="en-US"/>
-        </w:rPr>
-        <w:t xml:space="preserve"> where this information was stored under the </w:t>
+        <w:t xml:space="preserve">purpose, and the examples where this information was stored under the </w:t>
       </w:r>
       <w:r>
         <w:rPr>
@@ -24209,10 +24086,10 @@
       </w:r>
     </w:p>
     <w:sectPr>
-      <w:headerReference w:type="even" r:id="rId59"/>
-      <w:headerReference w:type="default" r:id="rId60"/>
-      <w:footerReference w:type="default" r:id="rId61"/>
-      <w:headerReference w:type="first" r:id="rId62"/>
+      <w:headerReference w:type="even" r:id="rId60"/>
+      <w:headerReference w:type="default" r:id="rId61"/>
+      <w:footerReference w:type="default" r:id="rId62"/>
+      <w:headerReference w:type="first" r:id="rId63"/>
       <w:pgSz w:w="11905" w:h="16837"/>
       <w:pgMar w:top="2268" w:right="851" w:bottom="1928" w:left="1134" w:header="851" w:footer="567" w:gutter="0"/>
       <w:cols w:space="720"/>
@@ -24220,6 +24097,85 @@
     </w:sectPr>
   </w:body>
 </w:document>
+</file>
+
+<file path=word/comments.xml><?xml version="1.0" encoding="utf-8"?>
+<w:comments xmlns:wpc="http://schemas.microsoft.com/office/word/2010/wordprocessingCanvas" xmlns:mo="http://schemas.microsoft.com/office/mac/office/2008/main" xmlns:mc="http://schemas.openxmlformats.org/markup-compatibility/2006" xmlns:mv="urn:schemas-microsoft-com:mac:vml" xmlns:o="urn:schemas-microsoft-com:office:office" xmlns:r="http://schemas.openxmlformats.org/officeDocument/2006/relationships" xmlns:m="http://schemas.openxmlformats.org/officeDocument/2006/math" xmlns:v="urn:schemas-microsoft-com:vml" xmlns:wp14="http://schemas.microsoft.com/office/word/2010/wordprocessingDrawing" xmlns:wp="http://schemas.openxmlformats.org/drawingml/2006/wordprocessingDrawing" xmlns:w10="urn:schemas-microsoft-com:office:word" xmlns:w="http://schemas.openxmlformats.org/wordprocessingml/2006/main" xmlns:w14="http://schemas.microsoft.com/office/word/2010/wordml" xmlns:wpg="http://schemas.microsoft.com/office/word/2010/wordprocessingGroup" xmlns:wpi="http://schemas.microsoft.com/office/word/2010/wordprocessingInk" xmlns:wne="http://schemas.microsoft.com/office/word/2006/wordml" xmlns:wps="http://schemas.microsoft.com/office/word/2010/wordprocessingShape" mc:Ignorable="w14 wp14">
+  <w:comment w:id="36" w:author="Martin Lindström" w:date="2016-08-26T09:43:00Z" w:initials="ML">
+    <w:p>
+      <w:pPr>
+        <w:pStyle w:val="CommentText"/>
+        <w:rPr>
+          <w:lang w:val="en-GB"/>
+        </w:rPr>
+      </w:pPr>
+      <w:r>
+        <w:rPr>
+          <w:rStyle w:val="CommentReference"/>
+        </w:rPr>
+        <w:annotationRef/>
+      </w:r>
+      <w:r>
+        <w:rPr>
+          <w:lang w:val="en-GB"/>
+        </w:rPr>
+        <w:t>Also mention that it is possible to send more than one URI. Give example.</w:t>
+      </w:r>
+    </w:p>
+  </w:comment>
+  <w:comment w:id="62" w:author="Martin Lindström" w:date="2016-08-26T09:50:00Z" w:initials="ML">
+    <w:p>
+      <w:pPr>
+        <w:pStyle w:val="CommentText"/>
+        <w:rPr>
+          <w:lang w:val="en-GB"/>
+        </w:rPr>
+      </w:pPr>
+      <w:r>
+        <w:rPr>
+          <w:rStyle w:val="CommentReference"/>
+        </w:rPr>
+        <w:annotationRef/>
+      </w:r>
+      <w:r>
+        <w:rPr>
+          <w:lang w:val="en-GB"/>
+        </w:rPr>
+        <w:t>Add t</w:t>
+      </w:r>
+      <w:r>
+        <w:rPr>
+          <w:lang w:val="en-GB"/>
+        </w:rPr>
+        <w:t>ext about eIDAS.</w:t>
+      </w:r>
+    </w:p>
+  </w:comment>
+  <w:comment w:id="93" w:author="Martin Lindström" w:date="2016-08-26T09:51:00Z" w:initials="ML">
+    <w:p>
+      <w:pPr>
+        <w:pStyle w:val="CommentText"/>
+        <w:rPr>
+          <w:lang w:val="en-GB"/>
+        </w:rPr>
+      </w:pPr>
+      <w:r>
+        <w:rPr>
+          <w:rStyle w:val="CommentReference"/>
+        </w:rPr>
+        <w:annotationRef/>
+      </w:r>
+      <w:r>
+        <w:rPr>
+          <w:lang w:val="en-GB"/>
+        </w:rPr>
+        <w:t>New URI:s. Notified/non-notified.</w:t>
+      </w:r>
+      <w:bookmarkStart w:id="94" w:name="_GoBack"/>
+      <w:bookmarkEnd w:id="94"/>
+    </w:p>
+  </w:comment>
+</w:comments>
 </file>
 
 <file path=word/endnotes.xml><?xml version="1.0" encoding="utf-8"?>
@@ -24285,7 +24241,7 @@
               <w:lang w:val="sv-SE"/>
             </w:rPr>
           </w:pPr>
-          <w:bookmarkStart w:id="116" w:name="www"/>
+          <w:bookmarkStart w:id="119" w:name="www"/>
           <w:r>
             <w:rPr>
               <w:b/>
@@ -24313,7 +24269,7 @@
             </w:rPr>
             <w:t>.se</w:t>
           </w:r>
-          <w:bookmarkEnd w:id="116"/>
+          <w:bookmarkEnd w:id="119"/>
         </w:p>
       </w:tc>
       <w:tc>
@@ -24349,14 +24305,14 @@
               <w:lang w:val="sv-SE"/>
             </w:rPr>
           </w:pPr>
-          <w:bookmarkStart w:id="117" w:name="PostadressLed"/>
+          <w:bookmarkStart w:id="120" w:name="PostadressLed"/>
           <w:r>
             <w:rPr>
               <w:lang w:val="sv-SE"/>
             </w:rPr>
             <w:t>Postadress</w:t>
           </w:r>
-          <w:bookmarkEnd w:id="117"/>
+          <w:bookmarkEnd w:id="120"/>
         </w:p>
       </w:tc>
       <w:tc>
@@ -24396,14 +24352,14 @@
               <w:lang w:val="sv-SE"/>
             </w:rPr>
           </w:pPr>
-          <w:bookmarkStart w:id="118" w:name="TelefonVaxelLed"/>
+          <w:bookmarkStart w:id="121" w:name="TelefonVaxelLed"/>
           <w:r>
             <w:rPr>
               <w:lang w:val="sv-SE"/>
             </w:rPr>
             <w:t>Telefon växel</w:t>
           </w:r>
-          <w:bookmarkEnd w:id="118"/>
+          <w:bookmarkEnd w:id="121"/>
         </w:p>
       </w:tc>
       <w:tc>
@@ -24420,8 +24376,8 @@
               <w:lang w:val="sv-SE"/>
             </w:rPr>
           </w:pPr>
-          <w:bookmarkStart w:id="119" w:name="TelefonVaxelUtlLedtext"/>
-          <w:bookmarkEnd w:id="119"/>
+          <w:bookmarkStart w:id="122" w:name="TelefonVaxelUtlLedtext"/>
+          <w:bookmarkEnd w:id="122"/>
         </w:p>
       </w:tc>
       <w:tc>
@@ -24438,14 +24394,14 @@
               <w:lang w:val="sv-SE"/>
             </w:rPr>
           </w:pPr>
-          <w:bookmarkStart w:id="120" w:name="EpostLed"/>
+          <w:bookmarkStart w:id="123" w:name="EpostLed"/>
           <w:r>
             <w:rPr>
               <w:lang w:val="sv-SE"/>
             </w:rPr>
             <w:t>E-postadress</w:t>
           </w:r>
-          <w:bookmarkEnd w:id="120"/>
+          <w:bookmarkEnd w:id="123"/>
         </w:p>
       </w:tc>
     </w:tr>
@@ -24463,7 +24419,7 @@
               <w:lang w:val="sv-SE"/>
             </w:rPr>
           </w:pPr>
-          <w:bookmarkStart w:id="121" w:name="Postadress"/>
+          <w:bookmarkStart w:id="124" w:name="Postadress"/>
           <w:r>
             <w:rPr>
               <w:b/>
@@ -24472,7 +24428,7 @@
             </w:rPr>
             <w:t xml:space="preserve">171 94  SOLNA </w:t>
           </w:r>
-          <w:bookmarkEnd w:id="121"/>
+          <w:bookmarkEnd w:id="124"/>
         </w:p>
       </w:tc>
       <w:tc>
@@ -24512,7 +24468,7 @@
               <w:lang w:val="sv-SE"/>
             </w:rPr>
           </w:pPr>
-          <w:bookmarkStart w:id="122" w:name="TelefonVaxel"/>
+          <w:bookmarkStart w:id="125" w:name="TelefonVaxel"/>
           <w:r>
             <w:rPr>
               <w:b/>
@@ -24521,7 +24477,7 @@
             </w:rPr>
             <w:t xml:space="preserve">010-574 21 00 </w:t>
           </w:r>
-          <w:bookmarkEnd w:id="122"/>
+          <w:bookmarkEnd w:id="125"/>
           <w:r>
             <w:rPr>
               <w:b/>
@@ -24545,8 +24501,8 @@
               <w:lang w:val="sv-SE"/>
             </w:rPr>
           </w:pPr>
-          <w:bookmarkStart w:id="123" w:name="TelefonVaxelUtl"/>
-          <w:bookmarkEnd w:id="123"/>
+          <w:bookmarkStart w:id="126" w:name="TelefonVaxelUtl"/>
+          <w:bookmarkEnd w:id="126"/>
         </w:p>
       </w:tc>
       <w:tc>
@@ -24562,7 +24518,7 @@
               <w:lang w:val="sv-SE"/>
             </w:rPr>
           </w:pPr>
-          <w:bookmarkStart w:id="124" w:name="EmailFot"/>
+          <w:bookmarkStart w:id="127" w:name="EmailFot"/>
           <w:r>
             <w:rPr>
               <w:b/>
@@ -24571,7 +24527,7 @@
             </w:rPr>
             <w:t>kansliet@elegnamnden.se</w:t>
           </w:r>
-          <w:bookmarkEnd w:id="124"/>
+          <w:bookmarkEnd w:id="127"/>
         </w:p>
       </w:tc>
     </w:tr>
@@ -24646,7 +24602,7 @@
         <w:color w:val="808080"/>
         <w:sz w:val="16"/>
       </w:rPr>
-      <w:t>14</w:t>
+      <w:t>16</w:t>
     </w:r>
     <w:r>
       <w:rPr>
@@ -25084,7 +25040,7 @@
     <w:pPr>
       <w:pStyle w:val="Header"/>
     </w:pPr>
-    <w:ins w:id="112" w:author="Martin Lindström" w:date="2016-05-26T12:27:00Z">
+    <w:ins w:id="115" w:author="Martin Lindström" w:date="2016-05-26T12:27:00Z">
       <w:r>
         <w:rPr>
           <w:noProof/>
@@ -25136,7 +25092,7 @@
         <w:lang w:val="en-US"/>
       </w:rPr>
     </w:pPr>
-    <w:ins w:id="113" w:author="Martin Lindström" w:date="2016-05-26T12:27:00Z">
+    <w:ins w:id="116" w:author="Martin Lindström" w:date="2016-05-26T12:27:00Z">
       <w:r>
         <w:rPr>
           <w:noProof/>
@@ -25322,7 +25278,7 @@
       </w:rPr>
       <w:t>ELN-0602-v1.</w:t>
     </w:r>
-    <w:ins w:id="114" w:author="Martin Lindström" w:date="2016-05-26T12:25:00Z">
+    <w:ins w:id="117" w:author="Martin Lindström" w:date="2016-05-26T12:25:00Z">
       <w:r>
         <w:rPr>
           <w:sz w:val="16"/>
@@ -25332,7 +25288,7 @@
         <w:t>4</w:t>
       </w:r>
     </w:ins>
-    <w:del w:id="115" w:author="Martin Lindström" w:date="2016-05-26T12:25:00Z">
+    <w:del w:id="118" w:author="Martin Lindström" w:date="2016-05-26T12:25:00Z">
       <w:r>
         <w:rPr>
           <w:sz w:val="16"/>
@@ -25362,7 +25318,7 @@
     <w:pPr>
       <w:pStyle w:val="Header"/>
     </w:pPr>
-    <w:ins w:id="125" w:author="Martin Lindström" w:date="2016-05-26T12:27:00Z">
+    <w:ins w:id="128" w:author="Martin Lindström" w:date="2016-05-26T12:27:00Z">
       <w:r>
         <w:rPr>
           <w:noProof/>
@@ -34090,7 +34046,7 @@
 </file>
 
 <file path=customXml/itemProps1.xml><?xml version="1.0" encoding="utf-8"?>
-<ds:datastoreItem xmlns:ds="http://schemas.openxmlformats.org/officeDocument/2006/customXml" ds:itemID="{7D4C4E0A-87B2-A84F-B7E8-0E7030F53948}">
+<ds:datastoreItem xmlns:ds="http://schemas.openxmlformats.org/officeDocument/2006/customXml" ds:itemID="{02C3EA55-A100-0A40-8F96-ACECF7D84A37}">
   <ds:schemaRefs>
     <ds:schemaRef ds:uri="http://schemas.openxmlformats.org/officeDocument/2006/bibliography"/>
   </ds:schemaRefs>

</xml_diff>